<commit_message>
Terminando a parte de prototipação de telas no artigo
</commit_message>
<xml_diff>
--- a/Artigo e Documentação/Artigo TCC - Jeferson Tomas.docx
+++ b/Artigo e Documentação/Artigo TCC - Jeferson Tomas.docx
@@ -503,13 +503,23 @@
         </w:rPr>
         <w:t>. Um pacote completo de ERP também inclui o </w:t>
       </w:r>
+      <w:proofErr w:type="spellStart"/>
       <w:r>
         <w:rPr>
           <w:sz w:val="20"/>
           <w:szCs w:val="20"/>
           <w:shd w:val="clear" w:color="auto" w:fill="FCFBFA"/>
         </w:rPr>
-        <w:t>enterprise performance management</w:t>
+        <w:t>enterprise</w:t>
+      </w:r>
+      <w:proofErr w:type="spellEnd"/>
+      <w:r>
+        <w:rPr>
+          <w:sz w:val="20"/>
+          <w:szCs w:val="20"/>
+          <w:shd w:val="clear" w:color="auto" w:fill="FCFBFA"/>
+        </w:rPr>
+        <w:t xml:space="preserve"> performance management</w:t>
       </w:r>
       <w:r>
         <w:rPr>
@@ -735,7 +745,29 @@
           <w:szCs w:val="24"/>
           <w:highlight w:val="white"/>
         </w:rPr>
-        <w:t>Software Development Kit</w:t>
+        <w:t xml:space="preserve">Software </w:t>
+      </w:r>
+      <w:proofErr w:type="spellStart"/>
+      <w:r>
+        <w:rPr>
+          <w:i/>
+          <w:iCs/>
+          <w:sz w:val="24"/>
+          <w:szCs w:val="24"/>
+          <w:highlight w:val="white"/>
+        </w:rPr>
+        <w:t>Development</w:t>
+      </w:r>
+      <w:proofErr w:type="spellEnd"/>
+      <w:r>
+        <w:rPr>
+          <w:i/>
+          <w:iCs/>
+          <w:sz w:val="24"/>
+          <w:szCs w:val="24"/>
+          <w:highlight w:val="white"/>
+        </w:rPr>
+        <w:t xml:space="preserve"> Kit</w:t>
       </w:r>
       <w:r>
         <w:rPr>
@@ -1271,7 +1303,29 @@
           <w:szCs w:val="24"/>
           <w:highlight w:val="white"/>
         </w:rPr>
-        <w:t>Software Development Kit</w:t>
+        <w:t xml:space="preserve">Software </w:t>
+      </w:r>
+      <w:proofErr w:type="spellStart"/>
+      <w:r>
+        <w:rPr>
+          <w:i/>
+          <w:iCs/>
+          <w:sz w:val="24"/>
+          <w:szCs w:val="24"/>
+          <w:highlight w:val="white"/>
+        </w:rPr>
+        <w:t>Development</w:t>
+      </w:r>
+      <w:proofErr w:type="spellEnd"/>
+      <w:r>
+        <w:rPr>
+          <w:i/>
+          <w:iCs/>
+          <w:sz w:val="24"/>
+          <w:szCs w:val="24"/>
+          <w:highlight w:val="white"/>
+        </w:rPr>
+        <w:t xml:space="preserve"> Kit</w:t>
       </w:r>
       <w:r>
         <w:rPr>
@@ -1411,7 +1465,23 @@
           <w:sz w:val="24"/>
           <w:szCs w:val="24"/>
         </w:rPr>
-        <w:t>[...] a Sun Mycrosystems, em 1991, financiou um projeto de pesquisa corporativa interna que resultou em uma</w:t>
+        <w:t xml:space="preserve">[...] a Sun </w:t>
+      </w:r>
+      <w:proofErr w:type="spellStart"/>
+      <w:r>
+        <w:rPr>
+          <w:sz w:val="24"/>
+          <w:szCs w:val="24"/>
+        </w:rPr>
+        <w:t>Mycrosystems</w:t>
+      </w:r>
+      <w:proofErr w:type="spellEnd"/>
+      <w:r>
+        <w:rPr>
+          <w:sz w:val="24"/>
+          <w:szCs w:val="24"/>
+        </w:rPr>
+        <w:t>, em 1991, financiou um projeto de pesquisa corporativa interna que resultou em uma</w:t>
       </w:r>
       <w:r>
         <w:rPr>
@@ -1425,7 +1495,23 @@
           <w:sz w:val="24"/>
           <w:szCs w:val="24"/>
         </w:rPr>
-        <w:t>linguagem baseada em C++ que seu criador, James Gosling, chamou de Oak em homenagem a uma árvore de carvalho</w:t>
+        <w:t xml:space="preserve">linguagem baseada em C++ que seu criador, James Gosling, chamou de </w:t>
+      </w:r>
+      <w:proofErr w:type="spellStart"/>
+      <w:r>
+        <w:rPr>
+          <w:sz w:val="24"/>
+          <w:szCs w:val="24"/>
+        </w:rPr>
+        <w:t>Oak</w:t>
+      </w:r>
+      <w:proofErr w:type="spellEnd"/>
+      <w:r>
+        <w:rPr>
+          <w:sz w:val="24"/>
+          <w:szCs w:val="24"/>
+        </w:rPr>
+        <w:t xml:space="preserve"> em homenagem a uma árvore de carvalho</w:t>
       </w:r>
       <w:r>
         <w:rPr>
@@ -1705,7 +1791,23 @@
           <w:sz w:val="24"/>
           <w:szCs w:val="24"/>
         </w:rPr>
-        <w:t>O MySQL é um SGBD de licença dupla (sendo uma delas de software livre) extremamente popular, de acordo com o ranking mensalmente atualizado da DB-Engines a plataforma só perde em escala mundial para o Oracle em utilização.</w:t>
+        <w:t>O MySQL é um SGBD de licença dupla (sendo uma delas de software livre) extremamente popular, de acordo com o ranking mensalmente atualizado da DB-</w:t>
+      </w:r>
+      <w:proofErr w:type="spellStart"/>
+      <w:r>
+        <w:rPr>
+          <w:sz w:val="24"/>
+          <w:szCs w:val="24"/>
+        </w:rPr>
+        <w:t>Engines</w:t>
+      </w:r>
+      <w:proofErr w:type="spellEnd"/>
+      <w:r>
+        <w:rPr>
+          <w:sz w:val="24"/>
+          <w:szCs w:val="24"/>
+        </w:rPr>
+        <w:t xml:space="preserve"> a plataforma só perde em escala mundial para o Oracle em utilização.</w:t>
       </w:r>
     </w:p>
     <w:p>
@@ -3247,6 +3349,9 @@
         <w:t>1</w:t>
       </w:r>
       <w:r>
+        <w:rPr>
+          <w:noProof/>
+        </w:rPr>
         <w:fldChar w:fldCharType="end"/>
       </w:r>
       <w:r>
@@ -3967,6 +4072,7 @@
           <w:id w:val="718947753"/>
           <w:citation/>
         </w:sdtPr>
+        <w:sdtEndPr/>
         <w:sdtContent>
           <w:r>
             <w:rPr>
@@ -4180,6 +4286,7 @@
           <w:id w:val="-13000376"/>
           <w:citation/>
         </w:sdtPr>
+        <w:sdtEndPr/>
         <w:sdtContent>
           <w:r>
             <w:rPr>
@@ -4292,23 +4399,7 @@
           <w:szCs w:val="24"/>
         </w:rPr>
         <w:lastRenderedPageBreak/>
-        <w:t xml:space="preserve">cadastro e alteração de fornecedores, produtos e usuários serão idênticos ao de </w:t>
-      </w:r>
-      <w:r>
-        <w:rPr>
-          <w:bCs/>
-          <w:sz w:val="24"/>
-          <w:szCs w:val="24"/>
-        </w:rPr>
-        <w:t>cadastro e alteração de clientes</w:t>
-      </w:r>
-      <w:r>
-        <w:rPr>
-          <w:bCs/>
-          <w:sz w:val="24"/>
-          <w:szCs w:val="24"/>
-        </w:rPr>
-        <w:t>.</w:t>
+        <w:t>cadastro e alteração de fornecedores, produtos e usuários serão idênticos ao de cadastro e alteração de clientes.</w:t>
       </w:r>
     </w:p>
     <w:p>
@@ -4404,6 +4495,9 @@
         <w:t>2</w:t>
       </w:r>
       <w:r>
+        <w:rPr>
+          <w:noProof/>
+        </w:rPr>
         <w:fldChar w:fldCharType="end"/>
       </w:r>
       <w:r>
@@ -4466,6 +4560,9 @@
         <w:t>3</w:t>
       </w:r>
       <w:r>
+        <w:rPr>
+          <w:noProof/>
+        </w:rPr>
         <w:fldChar w:fldCharType="end"/>
       </w:r>
       <w:r>
@@ -4722,6 +4819,7 @@
           <w:id w:val="1408852"/>
           <w:citation/>
         </w:sdtPr>
+        <w:sdtEndPr/>
         <w:sdtContent>
           <w:r>
             <w:rPr>
@@ -4821,6 +4919,9 @@
         <w:t>4</w:t>
       </w:r>
       <w:r>
+        <w:rPr>
+          <w:noProof/>
+        </w:rPr>
         <w:fldChar w:fldCharType="end"/>
       </w:r>
       <w:r>
@@ -4970,7 +5071,61 @@
           <w:szCs w:val="24"/>
         </w:rPr>
         <w:lastRenderedPageBreak/>
-        <w:t xml:space="preserve">Em programação, um diagrama de classes é uma representação da estrutura e relações das classes que servem de modelo para objetos. Podemos afirmar de maneira mais simples que seria um conjunto de objetos com as mesmas características, assim saberemos identificar objetos e agrupá-los, de forma a encontrar suas respectivas classes. Na Unified Modeling Language (UML) em diagrama de classe, uma classe é representada por um retângulo com três divisões, são elas: O nome da classe, seus atributos e por fim os métodos. </w:t>
+        <w:t xml:space="preserve">Em programação, um diagrama de classes é uma representação da estrutura e relações das classes que servem de modelo para objetos. Podemos afirmar de maneira mais simples que seria um conjunto de objetos com as mesmas características, assim saberemos identificar objetos e agrupá-los, de forma a encontrar suas respectivas classes. Na </w:t>
+      </w:r>
+      <w:proofErr w:type="spellStart"/>
+      <w:r>
+        <w:rPr>
+          <w:bCs/>
+          <w:sz w:val="24"/>
+          <w:szCs w:val="24"/>
+        </w:rPr>
+        <w:t>Unified</w:t>
+      </w:r>
+      <w:proofErr w:type="spellEnd"/>
+      <w:r>
+        <w:rPr>
+          <w:bCs/>
+          <w:sz w:val="24"/>
+          <w:szCs w:val="24"/>
+        </w:rPr>
+        <w:t xml:space="preserve"> </w:t>
+      </w:r>
+      <w:proofErr w:type="spellStart"/>
+      <w:r>
+        <w:rPr>
+          <w:bCs/>
+          <w:sz w:val="24"/>
+          <w:szCs w:val="24"/>
+        </w:rPr>
+        <w:t>Modeling</w:t>
+      </w:r>
+      <w:proofErr w:type="spellEnd"/>
+      <w:r>
+        <w:rPr>
+          <w:bCs/>
+          <w:sz w:val="24"/>
+          <w:szCs w:val="24"/>
+        </w:rPr>
+        <w:t xml:space="preserve"> </w:t>
+      </w:r>
+      <w:proofErr w:type="spellStart"/>
+      <w:r>
+        <w:rPr>
+          <w:bCs/>
+          <w:sz w:val="24"/>
+          <w:szCs w:val="24"/>
+        </w:rPr>
+        <w:t>Language</w:t>
+      </w:r>
+      <w:proofErr w:type="spellEnd"/>
+      <w:r>
+        <w:rPr>
+          <w:bCs/>
+          <w:sz w:val="24"/>
+          <w:szCs w:val="24"/>
+        </w:rPr>
+        <w:t xml:space="preserve"> (UML) em diagrama de classe, uma classe é representada por um retângulo com três divisões, são elas: O nome da classe, seus atributos e por fim os métodos. </w:t>
       </w:r>
       <w:r>
         <w:rPr>
@@ -4990,6 +5145,7 @@
           <w:id w:val="1131280244"/>
           <w:citation/>
         </w:sdtPr>
+        <w:sdtEndPr/>
         <w:sdtContent>
           <w:r>
             <w:rPr>
@@ -5080,6 +5236,9 @@
         <w:t>5</w:t>
       </w:r>
       <w:r>
+        <w:rPr>
+          <w:noProof/>
+        </w:rPr>
         <w:fldChar w:fldCharType="end"/>
       </w:r>
       <w:r>
@@ -5396,6 +5555,9 @@
         <w:t>6</w:t>
       </w:r>
       <w:r>
+        <w:rPr>
+          <w:noProof/>
+        </w:rPr>
         <w:fldChar w:fldCharType="end"/>
       </w:r>
       <w:r>
@@ -5621,6 +5783,9 @@
         <w:t>7</w:t>
       </w:r>
       <w:r>
+        <w:rPr>
+          <w:noProof/>
+        </w:rPr>
         <w:fldChar w:fldCharType="end"/>
       </w:r>
       <w:r>
@@ -5736,15 +5901,7 @@
           <w:sz w:val="24"/>
           <w:szCs w:val="24"/>
         </w:rPr>
-        <w:t xml:space="preserve">Tela </w:t>
-      </w:r>
-      <w:r>
-        <w:rPr>
-          <w:bCs/>
-          <w:sz w:val="24"/>
-          <w:szCs w:val="24"/>
-        </w:rPr>
-        <w:t>de Clientes</w:t>
+        <w:t>Tela de Clientes</w:t>
       </w:r>
     </w:p>
     <w:p>
@@ -5814,6 +5971,9 @@
         <w:t>8</w:t>
       </w:r>
       <w:r>
+        <w:rPr>
+          <w:noProof/>
+        </w:rPr>
         <w:fldChar w:fldCharType="end"/>
       </w:r>
       <w:r>
@@ -5928,15 +6088,7 @@
           <w:sz w:val="24"/>
           <w:szCs w:val="24"/>
         </w:rPr>
-        <w:t xml:space="preserve">Tela de </w:t>
-      </w:r>
-      <w:r>
-        <w:rPr>
-          <w:bCs/>
-          <w:sz w:val="24"/>
-          <w:szCs w:val="24"/>
-        </w:rPr>
-        <w:t>Produtos</w:t>
+        <w:t>Tela de Produtos</w:t>
       </w:r>
     </w:p>
     <w:p>
@@ -5995,8 +6147,6 @@
         </w:rPr>
         <w:t xml:space="preserve"> dados mais relevantes sobre o produto, como código, nome, quantidade em estoque, valor unitário e fornecedor. Mais uma vez temos a opção de cadastrar e alterar produtos.</w:t>
       </w:r>
-      <w:bookmarkStart w:id="1" w:name="_GoBack"/>
-      <w:bookmarkEnd w:id="1"/>
     </w:p>
     <w:p>
       <w:pPr>
@@ -6024,6 +6174,9 @@
         <w:t>9</w:t>
       </w:r>
       <w:r>
+        <w:rPr>
+          <w:noProof/>
+        </w:rPr>
         <w:fldChar w:fldCharType="end"/>
       </w:r>
       <w:r>
@@ -6104,6 +6257,1389 @@
       <w:r>
         <w:t>Fonte: O autor.</w:t>
       </w:r>
+    </w:p>
+    <w:p>
+      <w:pPr>
+        <w:spacing w:before="92" w:line="360" w:lineRule="auto"/>
+        <w:jc w:val="both"/>
+        <w:rPr>
+          <w:bCs/>
+          <w:sz w:val="24"/>
+          <w:szCs w:val="24"/>
+        </w:rPr>
+      </w:pPr>
+    </w:p>
+    <w:p>
+      <w:pPr>
+        <w:pStyle w:val="PargrafodaLista"/>
+        <w:numPr>
+          <w:ilvl w:val="2"/>
+          <w:numId w:val="18"/>
+        </w:numPr>
+        <w:spacing w:before="92" w:line="360" w:lineRule="auto"/>
+        <w:jc w:val="both"/>
+        <w:rPr>
+          <w:bCs/>
+          <w:sz w:val="24"/>
+          <w:szCs w:val="24"/>
+        </w:rPr>
+      </w:pPr>
+      <w:r>
+        <w:rPr>
+          <w:bCs/>
+          <w:sz w:val="24"/>
+          <w:szCs w:val="24"/>
+        </w:rPr>
+        <w:t xml:space="preserve">Tela de </w:t>
+      </w:r>
+      <w:r>
+        <w:rPr>
+          <w:bCs/>
+          <w:sz w:val="24"/>
+          <w:szCs w:val="24"/>
+        </w:rPr>
+        <w:t>Usuário</w:t>
+      </w:r>
+    </w:p>
+    <w:p>
+      <w:pPr>
+        <w:pStyle w:val="PargrafodaLista"/>
+        <w:spacing w:before="92" w:line="360" w:lineRule="auto"/>
+        <w:ind w:left="1224"/>
+        <w:jc w:val="both"/>
+        <w:rPr>
+          <w:bCs/>
+          <w:sz w:val="24"/>
+          <w:szCs w:val="24"/>
+        </w:rPr>
+      </w:pPr>
+    </w:p>
+    <w:p>
+      <w:pPr>
+        <w:spacing w:before="92" w:line="360" w:lineRule="auto"/>
+        <w:ind w:firstLine="851"/>
+        <w:jc w:val="both"/>
+        <w:rPr>
+          <w:bCs/>
+          <w:sz w:val="24"/>
+          <w:szCs w:val="24"/>
+        </w:rPr>
+      </w:pPr>
+      <w:r>
+        <w:rPr>
+          <w:bCs/>
+          <w:sz w:val="24"/>
+          <w:szCs w:val="24"/>
+        </w:rPr>
+        <w:t>Nesta tela temos todos os usuários cadastrados e a opção de cadastrar ou alterar um usuário. Como padrão, o usuário Administrador já vem cadastrado e é por ele o primeiro acesso</w:t>
+      </w:r>
+      <w:r>
+        <w:rPr>
+          <w:bCs/>
+          <w:sz w:val="24"/>
+          <w:szCs w:val="24"/>
+        </w:rPr>
+        <w:t>, assim podendo cadastrar novos usuários.</w:t>
+      </w:r>
+    </w:p>
+    <w:p>
+      <w:pPr>
+        <w:pStyle w:val="Legenda"/>
+        <w:keepNext/>
+        <w:jc w:val="center"/>
+      </w:pPr>
+      <w:r>
+        <w:lastRenderedPageBreak/>
+        <w:t xml:space="preserve">Figura </w:t>
+      </w:r>
+      <w:r>
+        <w:fldChar w:fldCharType="begin"/>
+      </w:r>
+      <w:r>
+        <w:instrText xml:space="preserve"> SEQ Figura \* ARABIC </w:instrText>
+      </w:r>
+      <w:r>
+        <w:fldChar w:fldCharType="separate"/>
+      </w:r>
+      <w:r>
+        <w:rPr>
+          <w:noProof/>
+        </w:rPr>
+        <w:t>10</w:t>
+      </w:r>
+      <w:r>
+        <w:rPr>
+          <w:noProof/>
+        </w:rPr>
+        <w:fldChar w:fldCharType="end"/>
+      </w:r>
+      <w:r>
+        <w:t xml:space="preserve"> - Cadastro e Busca de Usuários</w:t>
+      </w:r>
+    </w:p>
+    <w:p>
+      <w:pPr>
+        <w:spacing w:before="92" w:line="360" w:lineRule="auto"/>
+        <w:jc w:val="both"/>
+        <w:rPr>
+          <w:bCs/>
+          <w:sz w:val="24"/>
+          <w:szCs w:val="24"/>
+        </w:rPr>
+      </w:pPr>
+      <w:r>
+        <w:rPr>
+          <w:noProof/>
+        </w:rPr>
+        <w:drawing>
+          <wp:inline distT="0" distB="0" distL="0" distR="0" wp14:anchorId="4827345D" wp14:editId="13B943EC">
+            <wp:extent cx="5761990" cy="3241040"/>
+            <wp:effectExtent l="0" t="0" r="0" b="0"/>
+            <wp:docPr id="10" name="Imagem 10"/>
+            <wp:cNvGraphicFramePr>
+              <a:graphicFrameLocks xmlns:a="http://schemas.openxmlformats.org/drawingml/2006/main" noChangeAspect="1"/>
+            </wp:cNvGraphicFramePr>
+            <a:graphic xmlns:a="http://schemas.openxmlformats.org/drawingml/2006/main">
+              <a:graphicData uri="http://schemas.openxmlformats.org/drawingml/2006/picture">
+                <pic:pic xmlns:pic="http://schemas.openxmlformats.org/drawingml/2006/picture">
+                  <pic:nvPicPr>
+                    <pic:cNvPr id="1" name=""/>
+                    <pic:cNvPicPr/>
+                  </pic:nvPicPr>
+                  <pic:blipFill>
+                    <a:blip r:embed="rId17"/>
+                    <a:stretch>
+                      <a:fillRect/>
+                    </a:stretch>
+                  </pic:blipFill>
+                  <pic:spPr>
+                    <a:xfrm>
+                      <a:off x="0" y="0"/>
+                      <a:ext cx="5761990" cy="3241040"/>
+                    </a:xfrm>
+                    <a:prstGeom prst="rect">
+                      <a:avLst/>
+                    </a:prstGeom>
+                  </pic:spPr>
+                </pic:pic>
+              </a:graphicData>
+            </a:graphic>
+          </wp:inline>
+        </w:drawing>
+      </w:r>
+    </w:p>
+    <w:p>
+      <w:pPr>
+        <w:pStyle w:val="PargrafodaLista"/>
+        <w:spacing w:before="92" w:line="360" w:lineRule="auto"/>
+        <w:ind w:left="0"/>
+        <w:jc w:val="center"/>
+      </w:pPr>
+      <w:r>
+        <w:t>Fonte: O autor.</w:t>
+      </w:r>
+    </w:p>
+    <w:p>
+      <w:pPr>
+        <w:spacing w:before="92" w:line="360" w:lineRule="auto"/>
+        <w:ind w:firstLine="851"/>
+        <w:jc w:val="both"/>
+        <w:rPr>
+          <w:bCs/>
+          <w:sz w:val="24"/>
+          <w:szCs w:val="24"/>
+        </w:rPr>
+      </w:pPr>
+    </w:p>
+    <w:p>
+      <w:pPr>
+        <w:pStyle w:val="PargrafodaLista"/>
+        <w:numPr>
+          <w:ilvl w:val="2"/>
+          <w:numId w:val="18"/>
+        </w:numPr>
+        <w:spacing w:before="92" w:line="360" w:lineRule="auto"/>
+        <w:jc w:val="both"/>
+        <w:rPr>
+          <w:bCs/>
+          <w:sz w:val="24"/>
+          <w:szCs w:val="24"/>
+        </w:rPr>
+      </w:pPr>
+      <w:r>
+        <w:rPr>
+          <w:bCs/>
+          <w:sz w:val="24"/>
+          <w:szCs w:val="24"/>
+        </w:rPr>
+        <w:t>Tela de Fornecedores</w:t>
+      </w:r>
+    </w:p>
+    <w:p>
+      <w:pPr>
+        <w:pStyle w:val="PargrafodaLista"/>
+        <w:spacing w:before="92" w:line="360" w:lineRule="auto"/>
+        <w:ind w:left="1224"/>
+        <w:jc w:val="both"/>
+        <w:rPr>
+          <w:bCs/>
+          <w:sz w:val="24"/>
+          <w:szCs w:val="24"/>
+        </w:rPr>
+      </w:pPr>
+    </w:p>
+    <w:p>
+      <w:pPr>
+        <w:spacing w:before="92" w:line="360" w:lineRule="auto"/>
+        <w:ind w:firstLine="851"/>
+        <w:jc w:val="both"/>
+        <w:rPr>
+          <w:bCs/>
+          <w:sz w:val="24"/>
+          <w:szCs w:val="24"/>
+        </w:rPr>
+      </w:pPr>
+      <w:r>
+        <w:rPr>
+          <w:bCs/>
+          <w:sz w:val="24"/>
+          <w:szCs w:val="24"/>
+        </w:rPr>
+        <w:t>Na tela de cadastro e busca de fornecedores</w:t>
+      </w:r>
+      <w:r>
+        <w:rPr>
+          <w:bCs/>
+          <w:sz w:val="24"/>
+          <w:szCs w:val="24"/>
+        </w:rPr>
+        <w:t xml:space="preserve"> temos a opção de cadastrar um novo fornecedor, inserindo todos os principais dados como CNPJ, Inscrição Estadual, Razão Social etc. É importante realizar o cadastro de fornecedores, pois, para cadastrar um produto é necessário atribuir um fornecedor.</w:t>
+      </w:r>
+    </w:p>
+    <w:p>
+      <w:pPr>
+        <w:pStyle w:val="Legenda"/>
+        <w:keepNext/>
+        <w:jc w:val="center"/>
+      </w:pPr>
+      <w:r>
+        <w:lastRenderedPageBreak/>
+        <w:t xml:space="preserve">Figura </w:t>
+      </w:r>
+      <w:r>
+        <w:fldChar w:fldCharType="begin"/>
+      </w:r>
+      <w:r>
+        <w:instrText xml:space="preserve"> SEQ Figura \* ARAB</w:instrText>
+      </w:r>
+      <w:r>
+        <w:instrText xml:space="preserve">IC </w:instrText>
+      </w:r>
+      <w:r>
+        <w:fldChar w:fldCharType="separate"/>
+      </w:r>
+      <w:r>
+        <w:rPr>
+          <w:noProof/>
+        </w:rPr>
+        <w:t>11</w:t>
+      </w:r>
+      <w:r>
+        <w:rPr>
+          <w:noProof/>
+        </w:rPr>
+        <w:fldChar w:fldCharType="end"/>
+      </w:r>
+      <w:r>
+        <w:t xml:space="preserve"> - Cadastro e Busca de Fornecedores</w:t>
+      </w:r>
+    </w:p>
+    <w:p>
+      <w:pPr>
+        <w:spacing w:before="92" w:line="360" w:lineRule="auto"/>
+        <w:jc w:val="both"/>
+        <w:rPr>
+          <w:bCs/>
+          <w:sz w:val="24"/>
+          <w:szCs w:val="24"/>
+        </w:rPr>
+      </w:pPr>
+      <w:r>
+        <w:rPr>
+          <w:noProof/>
+        </w:rPr>
+        <w:drawing>
+          <wp:inline distT="0" distB="0" distL="0" distR="0" wp14:anchorId="1ECAC4FD" wp14:editId="63589268">
+            <wp:extent cx="5761990" cy="3241040"/>
+            <wp:effectExtent l="0" t="0" r="0" b="0"/>
+            <wp:docPr id="11" name="Imagem 11"/>
+            <wp:cNvGraphicFramePr>
+              <a:graphicFrameLocks xmlns:a="http://schemas.openxmlformats.org/drawingml/2006/main" noChangeAspect="1"/>
+            </wp:cNvGraphicFramePr>
+            <a:graphic xmlns:a="http://schemas.openxmlformats.org/drawingml/2006/main">
+              <a:graphicData uri="http://schemas.openxmlformats.org/drawingml/2006/picture">
+                <pic:pic xmlns:pic="http://schemas.openxmlformats.org/drawingml/2006/picture">
+                  <pic:nvPicPr>
+                    <pic:cNvPr id="0" name="Picture 1"/>
+                    <pic:cNvPicPr>
+                      <a:picLocks noChangeAspect="1" noChangeArrowheads="1"/>
+                    </pic:cNvPicPr>
+                  </pic:nvPicPr>
+                  <pic:blipFill>
+                    <a:blip r:embed="rId18" cstate="print">
+                      <a:extLst>
+                        <a:ext uri="{28A0092B-C50C-407E-A947-70E740481C1C}">
+                          <a14:useLocalDpi xmlns:a14="http://schemas.microsoft.com/office/drawing/2010/main" val="0"/>
+                        </a:ext>
+                      </a:extLst>
+                    </a:blip>
+                    <a:srcRect/>
+                    <a:stretch>
+                      <a:fillRect/>
+                    </a:stretch>
+                  </pic:blipFill>
+                  <pic:spPr bwMode="auto">
+                    <a:xfrm>
+                      <a:off x="0" y="0"/>
+                      <a:ext cx="5761990" cy="3241040"/>
+                    </a:xfrm>
+                    <a:prstGeom prst="rect">
+                      <a:avLst/>
+                    </a:prstGeom>
+                    <a:noFill/>
+                    <a:ln>
+                      <a:noFill/>
+                    </a:ln>
+                  </pic:spPr>
+                </pic:pic>
+              </a:graphicData>
+            </a:graphic>
+          </wp:inline>
+        </w:drawing>
+      </w:r>
+    </w:p>
+    <w:p>
+      <w:pPr>
+        <w:pStyle w:val="PargrafodaLista"/>
+        <w:spacing w:before="92" w:line="360" w:lineRule="auto"/>
+        <w:ind w:left="0"/>
+        <w:jc w:val="center"/>
+      </w:pPr>
+      <w:r>
+        <w:t>Fonte: O autor.</w:t>
+      </w:r>
+    </w:p>
+    <w:p>
+      <w:pPr>
+        <w:spacing w:before="92" w:line="360" w:lineRule="auto"/>
+        <w:ind w:firstLine="851"/>
+        <w:jc w:val="both"/>
+        <w:rPr>
+          <w:bCs/>
+          <w:sz w:val="24"/>
+          <w:szCs w:val="24"/>
+        </w:rPr>
+      </w:pPr>
+    </w:p>
+    <w:p>
+      <w:pPr>
+        <w:pStyle w:val="PargrafodaLista"/>
+        <w:numPr>
+          <w:ilvl w:val="2"/>
+          <w:numId w:val="18"/>
+        </w:numPr>
+        <w:spacing w:before="92" w:line="360" w:lineRule="auto"/>
+        <w:jc w:val="both"/>
+        <w:rPr>
+          <w:bCs/>
+          <w:sz w:val="24"/>
+          <w:szCs w:val="24"/>
+        </w:rPr>
+      </w:pPr>
+      <w:r>
+        <w:rPr>
+          <w:bCs/>
+          <w:sz w:val="24"/>
+          <w:szCs w:val="24"/>
+        </w:rPr>
+        <w:t>Tela de Relatórios</w:t>
+      </w:r>
+    </w:p>
+    <w:p>
+      <w:pPr>
+        <w:pStyle w:val="PargrafodaLista"/>
+        <w:spacing w:before="92" w:line="360" w:lineRule="auto"/>
+        <w:ind w:left="1224"/>
+        <w:jc w:val="both"/>
+        <w:rPr>
+          <w:bCs/>
+          <w:sz w:val="24"/>
+          <w:szCs w:val="24"/>
+        </w:rPr>
+      </w:pPr>
+    </w:p>
+    <w:p>
+      <w:pPr>
+        <w:spacing w:before="92" w:line="360" w:lineRule="auto"/>
+        <w:ind w:firstLine="851"/>
+        <w:jc w:val="both"/>
+        <w:rPr>
+          <w:bCs/>
+          <w:sz w:val="24"/>
+          <w:szCs w:val="24"/>
+        </w:rPr>
+      </w:pPr>
+      <w:r>
+        <w:rPr>
+          <w:bCs/>
+          <w:sz w:val="24"/>
+          <w:szCs w:val="24"/>
+        </w:rPr>
+        <w:t>Nesta tela podemos fazer a visualização e se necessário a impressão de vários relatórios como, clientes, vendas e produtos.</w:t>
+      </w:r>
+    </w:p>
+    <w:p>
+      <w:pPr>
+        <w:pStyle w:val="Legenda"/>
+        <w:keepNext/>
+        <w:jc w:val="center"/>
+      </w:pPr>
+      <w:r>
+        <w:t xml:space="preserve">Figura </w:t>
+      </w:r>
+      <w:r>
+        <w:fldChar w:fldCharType="begin"/>
+      </w:r>
+      <w:r>
+        <w:instrText xml:space="preserve"> SEQ Figura \* ARABIC </w:instrText>
+      </w:r>
+      <w:r>
+        <w:fldChar w:fldCharType="separate"/>
+      </w:r>
+      <w:r>
+        <w:rPr>
+          <w:noProof/>
+        </w:rPr>
+        <w:t>12</w:t>
+      </w:r>
+      <w:r>
+        <w:rPr>
+          <w:noProof/>
+        </w:rPr>
+        <w:fldChar w:fldCharType="end"/>
+      </w:r>
+      <w:r>
+        <w:t xml:space="preserve"> - Tela de Emissão de Relatórios</w:t>
+      </w:r>
+    </w:p>
+    <w:p>
+      <w:pPr>
+        <w:spacing w:before="92" w:line="360" w:lineRule="auto"/>
+        <w:jc w:val="both"/>
+        <w:rPr>
+          <w:bCs/>
+          <w:sz w:val="24"/>
+          <w:szCs w:val="24"/>
+        </w:rPr>
+      </w:pPr>
+      <w:r>
+        <w:rPr>
+          <w:noProof/>
+        </w:rPr>
+        <w:drawing>
+          <wp:inline distT="0" distB="0" distL="0" distR="0" wp14:anchorId="126744DC" wp14:editId="18B8D288">
+            <wp:extent cx="5761990" cy="3241040"/>
+            <wp:effectExtent l="0" t="0" r="0" b="0"/>
+            <wp:docPr id="12" name="Imagem 12"/>
+            <wp:cNvGraphicFramePr>
+              <a:graphicFrameLocks xmlns:a="http://schemas.openxmlformats.org/drawingml/2006/main" noChangeAspect="1"/>
+            </wp:cNvGraphicFramePr>
+            <a:graphic xmlns:a="http://schemas.openxmlformats.org/drawingml/2006/main">
+              <a:graphicData uri="http://schemas.openxmlformats.org/drawingml/2006/picture">
+                <pic:pic xmlns:pic="http://schemas.openxmlformats.org/drawingml/2006/picture">
+                  <pic:nvPicPr>
+                    <pic:cNvPr id="0" name="Picture 3"/>
+                    <pic:cNvPicPr>
+                      <a:picLocks noChangeAspect="1" noChangeArrowheads="1"/>
+                    </pic:cNvPicPr>
+                  </pic:nvPicPr>
+                  <pic:blipFill>
+                    <a:blip r:embed="rId19" cstate="print">
+                      <a:extLst>
+                        <a:ext uri="{28A0092B-C50C-407E-A947-70E740481C1C}">
+                          <a14:useLocalDpi xmlns:a14="http://schemas.microsoft.com/office/drawing/2010/main" val="0"/>
+                        </a:ext>
+                      </a:extLst>
+                    </a:blip>
+                    <a:srcRect/>
+                    <a:stretch>
+                      <a:fillRect/>
+                    </a:stretch>
+                  </pic:blipFill>
+                  <pic:spPr bwMode="auto">
+                    <a:xfrm>
+                      <a:off x="0" y="0"/>
+                      <a:ext cx="5761990" cy="3241040"/>
+                    </a:xfrm>
+                    <a:prstGeom prst="rect">
+                      <a:avLst/>
+                    </a:prstGeom>
+                    <a:noFill/>
+                    <a:ln>
+                      <a:noFill/>
+                    </a:ln>
+                  </pic:spPr>
+                </pic:pic>
+              </a:graphicData>
+            </a:graphic>
+          </wp:inline>
+        </w:drawing>
+      </w:r>
+    </w:p>
+    <w:p>
+      <w:pPr>
+        <w:pStyle w:val="PargrafodaLista"/>
+        <w:spacing w:before="92" w:line="360" w:lineRule="auto"/>
+        <w:ind w:left="0"/>
+        <w:jc w:val="center"/>
+      </w:pPr>
+      <w:r>
+        <w:lastRenderedPageBreak/>
+        <w:t>Fonte: O autor.</w:t>
+      </w:r>
+    </w:p>
+    <w:p>
+      <w:pPr>
+        <w:pStyle w:val="PargrafodaLista"/>
+        <w:spacing w:before="92" w:line="360" w:lineRule="auto"/>
+        <w:ind w:left="0"/>
+      </w:pPr>
+    </w:p>
+    <w:p>
+      <w:pPr>
+        <w:pStyle w:val="PargrafodaLista"/>
+        <w:numPr>
+          <w:ilvl w:val="2"/>
+          <w:numId w:val="18"/>
+        </w:numPr>
+        <w:spacing w:before="92" w:line="360" w:lineRule="auto"/>
+        <w:jc w:val="both"/>
+        <w:rPr>
+          <w:bCs/>
+          <w:sz w:val="24"/>
+          <w:szCs w:val="24"/>
+        </w:rPr>
+      </w:pPr>
+      <w:r>
+        <w:rPr>
+          <w:bCs/>
+          <w:sz w:val="24"/>
+          <w:szCs w:val="24"/>
+        </w:rPr>
+        <w:t xml:space="preserve">Tela de </w:t>
+      </w:r>
+      <w:r>
+        <w:rPr>
+          <w:bCs/>
+          <w:sz w:val="24"/>
+          <w:szCs w:val="24"/>
+        </w:rPr>
+        <w:t>Cadastro e Busca de Vendas (Realizar uma Venda)</w:t>
+      </w:r>
+    </w:p>
+    <w:p>
+      <w:pPr>
+        <w:pStyle w:val="PargrafodaLista"/>
+        <w:spacing w:before="92" w:line="360" w:lineRule="auto"/>
+        <w:ind w:left="1224"/>
+        <w:jc w:val="both"/>
+        <w:rPr>
+          <w:bCs/>
+          <w:sz w:val="24"/>
+          <w:szCs w:val="24"/>
+        </w:rPr>
+      </w:pPr>
+    </w:p>
+    <w:p>
+      <w:pPr>
+        <w:pStyle w:val="PargrafodaLista"/>
+        <w:spacing w:before="92" w:line="360" w:lineRule="auto"/>
+        <w:ind w:left="0" w:firstLine="851"/>
+        <w:rPr>
+          <w:bCs/>
+          <w:sz w:val="24"/>
+          <w:szCs w:val="24"/>
+        </w:rPr>
+      </w:pPr>
+      <w:r>
+        <w:rPr>
+          <w:bCs/>
+          <w:sz w:val="24"/>
+          <w:szCs w:val="24"/>
+        </w:rPr>
+        <w:t xml:space="preserve">Nesta tela </w:t>
+      </w:r>
+      <w:r>
+        <w:rPr>
+          <w:bCs/>
+          <w:sz w:val="24"/>
+          <w:szCs w:val="24"/>
+        </w:rPr>
+        <w:t xml:space="preserve">temos três abas, a primeira dela é a de cadastro de vendas, que seria para realizar uma “venda balcão” onde o </w:t>
+      </w:r>
+      <w:r>
+        <w:rPr>
+          <w:bCs/>
+          <w:sz w:val="24"/>
+          <w:szCs w:val="24"/>
+        </w:rPr>
+        <w:t>cliente faz o pedido do produto e o atendente faz a checagem se tem o produto em estoque e realiza a venda. Também é possível realizar a emissão de orçamentos, porém esta opção não subtrai o produto do estoque no banco de dados.</w:t>
+      </w:r>
+    </w:p>
+    <w:p>
+      <w:pPr>
+        <w:pStyle w:val="Legenda"/>
+        <w:keepNext/>
+        <w:jc w:val="center"/>
+      </w:pPr>
+      <w:r>
+        <w:t xml:space="preserve">Figura </w:t>
+      </w:r>
+      <w:fldSimple w:instr=" SEQ Figura \* ARABIC ">
+        <w:r>
+          <w:rPr>
+            <w:noProof/>
+          </w:rPr>
+          <w:t>13</w:t>
+        </w:r>
+      </w:fldSimple>
+      <w:r>
+        <w:t xml:space="preserve"> - Tela de Cadastro e Busca de Vendas</w:t>
+      </w:r>
+      <w:r>
+        <w:t xml:space="preserve"> (Realizar uma Venda)</w:t>
+      </w:r>
+    </w:p>
+    <w:p>
+      <w:pPr>
+        <w:pStyle w:val="PargrafodaLista"/>
+        <w:spacing w:before="92" w:line="360" w:lineRule="auto"/>
+        <w:ind w:left="0"/>
+      </w:pPr>
+      <w:r>
+        <w:rPr>
+          <w:noProof/>
+        </w:rPr>
+        <w:drawing>
+          <wp:inline distT="0" distB="0" distL="0" distR="0" wp14:anchorId="65CF46BE" wp14:editId="0FCA22EA">
+            <wp:extent cx="5761990" cy="3241040"/>
+            <wp:effectExtent l="0" t="0" r="0" b="0"/>
+            <wp:docPr id="13" name="Imagem 13"/>
+            <wp:cNvGraphicFramePr>
+              <a:graphicFrameLocks xmlns:a="http://schemas.openxmlformats.org/drawingml/2006/main" noChangeAspect="1"/>
+            </wp:cNvGraphicFramePr>
+            <a:graphic xmlns:a="http://schemas.openxmlformats.org/drawingml/2006/main">
+              <a:graphicData uri="http://schemas.openxmlformats.org/drawingml/2006/picture">
+                <pic:pic xmlns:pic="http://schemas.openxmlformats.org/drawingml/2006/picture">
+                  <pic:nvPicPr>
+                    <pic:cNvPr id="0" name="Picture 1"/>
+                    <pic:cNvPicPr>
+                      <a:picLocks noChangeAspect="1" noChangeArrowheads="1"/>
+                    </pic:cNvPicPr>
+                  </pic:nvPicPr>
+                  <pic:blipFill>
+                    <a:blip r:embed="rId20" cstate="print">
+                      <a:extLst>
+                        <a:ext uri="{28A0092B-C50C-407E-A947-70E740481C1C}">
+                          <a14:useLocalDpi xmlns:a14="http://schemas.microsoft.com/office/drawing/2010/main" val="0"/>
+                        </a:ext>
+                      </a:extLst>
+                    </a:blip>
+                    <a:srcRect/>
+                    <a:stretch>
+                      <a:fillRect/>
+                    </a:stretch>
+                  </pic:blipFill>
+                  <pic:spPr bwMode="auto">
+                    <a:xfrm>
+                      <a:off x="0" y="0"/>
+                      <a:ext cx="5761990" cy="3241040"/>
+                    </a:xfrm>
+                    <a:prstGeom prst="rect">
+                      <a:avLst/>
+                    </a:prstGeom>
+                    <a:noFill/>
+                    <a:ln>
+                      <a:noFill/>
+                    </a:ln>
+                  </pic:spPr>
+                </pic:pic>
+              </a:graphicData>
+            </a:graphic>
+          </wp:inline>
+        </w:drawing>
+      </w:r>
+    </w:p>
+    <w:p>
+      <w:pPr>
+        <w:pStyle w:val="PargrafodaLista"/>
+        <w:spacing w:before="92" w:line="360" w:lineRule="auto"/>
+        <w:ind w:left="0"/>
+        <w:jc w:val="center"/>
+      </w:pPr>
+      <w:r>
+        <w:t>Fonte: O autor.</w:t>
+      </w:r>
+    </w:p>
+    <w:p>
+      <w:pPr>
+        <w:pStyle w:val="PargrafodaLista"/>
+        <w:spacing w:before="92" w:line="360" w:lineRule="auto"/>
+        <w:ind w:left="0"/>
+        <w:jc w:val="center"/>
+      </w:pPr>
+    </w:p>
+    <w:p>
+      <w:pPr>
+        <w:pStyle w:val="PargrafodaLista"/>
+        <w:numPr>
+          <w:ilvl w:val="2"/>
+          <w:numId w:val="18"/>
+        </w:numPr>
+        <w:spacing w:before="92" w:line="360" w:lineRule="auto"/>
+        <w:jc w:val="both"/>
+        <w:rPr>
+          <w:bCs/>
+          <w:sz w:val="24"/>
+          <w:szCs w:val="24"/>
+        </w:rPr>
+      </w:pPr>
+      <w:r>
+        <w:rPr>
+          <w:bCs/>
+          <w:sz w:val="24"/>
+          <w:szCs w:val="24"/>
+        </w:rPr>
+        <w:t>Tela de Cadastro e Busca de Vendas (</w:t>
+      </w:r>
+      <w:r>
+        <w:rPr>
+          <w:bCs/>
+          <w:sz w:val="24"/>
+          <w:szCs w:val="24"/>
+        </w:rPr>
+        <w:t>Consultar</w:t>
+      </w:r>
+      <w:r>
+        <w:rPr>
+          <w:bCs/>
+          <w:sz w:val="24"/>
+          <w:szCs w:val="24"/>
+        </w:rPr>
+        <w:t xml:space="preserve"> uma Venda)</w:t>
+      </w:r>
+    </w:p>
+    <w:p>
+      <w:pPr>
+        <w:pStyle w:val="PargrafodaLista"/>
+        <w:spacing w:before="92" w:line="360" w:lineRule="auto"/>
+        <w:ind w:left="1224"/>
+        <w:jc w:val="both"/>
+        <w:rPr>
+          <w:bCs/>
+          <w:sz w:val="24"/>
+          <w:szCs w:val="24"/>
+        </w:rPr>
+      </w:pPr>
+    </w:p>
+    <w:p>
+      <w:pPr>
+        <w:ind w:firstLine="851"/>
+        <w:rPr>
+          <w:bCs/>
+          <w:sz w:val="24"/>
+          <w:szCs w:val="24"/>
+        </w:rPr>
+      </w:pPr>
+      <w:r>
+        <w:rPr>
+          <w:bCs/>
+          <w:sz w:val="24"/>
+          <w:szCs w:val="24"/>
+        </w:rPr>
+        <w:t>Na segunda aba da tela de cadastro e busca de vendas podemos consultar, alterar e excluir alguma venda feita anteriormente.</w:t>
+      </w:r>
+    </w:p>
+    <w:p>
+      <w:pPr>
+        <w:pStyle w:val="Legenda"/>
+        <w:keepNext/>
+        <w:jc w:val="center"/>
+      </w:pPr>
+      <w:r>
+        <w:lastRenderedPageBreak/>
+        <w:t xml:space="preserve">Figura </w:t>
+      </w:r>
+      <w:fldSimple w:instr=" SEQ Figura \* ARABIC ">
+        <w:r>
+          <w:rPr>
+            <w:noProof/>
+          </w:rPr>
+          <w:t>14</w:t>
+        </w:r>
+      </w:fldSimple>
+      <w:r>
+        <w:t xml:space="preserve"> - </w:t>
+      </w:r>
+      <w:r>
+        <w:t>Tela de Cadastro e Busca de Vendas</w:t>
+      </w:r>
+      <w:r>
+        <w:t xml:space="preserve"> (Consultar uma Venda)</w:t>
+      </w:r>
+    </w:p>
+    <w:p>
+      <w:pPr>
+        <w:rPr>
+          <w:bCs/>
+          <w:sz w:val="24"/>
+          <w:szCs w:val="24"/>
+        </w:rPr>
+      </w:pPr>
+      <w:r>
+        <w:rPr>
+          <w:noProof/>
+        </w:rPr>
+        <w:drawing>
+          <wp:inline distT="0" distB="0" distL="0" distR="0" wp14:anchorId="28A5E68D" wp14:editId="5DA07055">
+            <wp:extent cx="5761990" cy="3241040"/>
+            <wp:effectExtent l="0" t="0" r="0" b="0"/>
+            <wp:docPr id="14" name="Imagem 14"/>
+            <wp:cNvGraphicFramePr>
+              <a:graphicFrameLocks xmlns:a="http://schemas.openxmlformats.org/drawingml/2006/main" noChangeAspect="1"/>
+            </wp:cNvGraphicFramePr>
+            <a:graphic xmlns:a="http://schemas.openxmlformats.org/drawingml/2006/main">
+              <a:graphicData uri="http://schemas.openxmlformats.org/drawingml/2006/picture">
+                <pic:pic xmlns:pic="http://schemas.openxmlformats.org/drawingml/2006/picture">
+                  <pic:nvPicPr>
+                    <pic:cNvPr id="1" name=""/>
+                    <pic:cNvPicPr/>
+                  </pic:nvPicPr>
+                  <pic:blipFill>
+                    <a:blip r:embed="rId21"/>
+                    <a:stretch>
+                      <a:fillRect/>
+                    </a:stretch>
+                  </pic:blipFill>
+                  <pic:spPr>
+                    <a:xfrm>
+                      <a:off x="0" y="0"/>
+                      <a:ext cx="5761990" cy="3241040"/>
+                    </a:xfrm>
+                    <a:prstGeom prst="rect">
+                      <a:avLst/>
+                    </a:prstGeom>
+                  </pic:spPr>
+                </pic:pic>
+              </a:graphicData>
+            </a:graphic>
+          </wp:inline>
+        </w:drawing>
+      </w:r>
+    </w:p>
+    <w:p>
+      <w:pPr>
+        <w:pStyle w:val="PargrafodaLista"/>
+        <w:spacing w:before="92" w:line="360" w:lineRule="auto"/>
+        <w:ind w:left="0"/>
+        <w:jc w:val="center"/>
+      </w:pPr>
+      <w:r>
+        <w:t>Fonte: O autor.</w:t>
+      </w:r>
+    </w:p>
+    <w:p>
+      <w:pPr>
+        <w:pStyle w:val="PargrafodaLista"/>
+        <w:spacing w:before="92" w:line="360" w:lineRule="auto"/>
+        <w:ind w:left="0"/>
+        <w:jc w:val="center"/>
+      </w:pPr>
+    </w:p>
+    <w:p>
+      <w:pPr>
+        <w:pStyle w:val="PargrafodaLista"/>
+        <w:numPr>
+          <w:ilvl w:val="2"/>
+          <w:numId w:val="18"/>
+        </w:numPr>
+        <w:spacing w:before="92" w:line="360" w:lineRule="auto"/>
+        <w:rPr>
+          <w:bCs/>
+          <w:sz w:val="24"/>
+          <w:szCs w:val="24"/>
+        </w:rPr>
+      </w:pPr>
+      <w:r>
+        <w:rPr>
+          <w:bCs/>
+          <w:sz w:val="24"/>
+          <w:szCs w:val="24"/>
+        </w:rPr>
+        <w:t>Tela de Cadastro e Busca de Vendas (Consultar u</w:t>
+      </w:r>
+      <w:r>
+        <w:rPr>
+          <w:bCs/>
+          <w:sz w:val="24"/>
+          <w:szCs w:val="24"/>
+        </w:rPr>
+        <w:t>m Orçamento</w:t>
+      </w:r>
+      <w:r>
+        <w:rPr>
+          <w:bCs/>
+          <w:sz w:val="24"/>
+          <w:szCs w:val="24"/>
+        </w:rPr>
+        <w:t>)</w:t>
+      </w:r>
+    </w:p>
+    <w:p>
+      <w:pPr>
+        <w:pStyle w:val="PargrafodaLista"/>
+        <w:spacing w:before="92" w:line="360" w:lineRule="auto"/>
+        <w:ind w:left="1224"/>
+        <w:jc w:val="both"/>
+        <w:rPr>
+          <w:bCs/>
+          <w:sz w:val="24"/>
+          <w:szCs w:val="24"/>
+        </w:rPr>
+      </w:pPr>
+    </w:p>
+    <w:p>
+      <w:pPr>
+        <w:spacing w:before="92" w:line="360" w:lineRule="auto"/>
+        <w:ind w:firstLine="851"/>
+        <w:jc w:val="both"/>
+        <w:rPr>
+          <w:bCs/>
+          <w:sz w:val="24"/>
+          <w:szCs w:val="24"/>
+        </w:rPr>
+      </w:pPr>
+      <w:r>
+        <w:rPr>
+          <w:bCs/>
+          <w:sz w:val="24"/>
+          <w:szCs w:val="24"/>
+        </w:rPr>
+        <w:t xml:space="preserve">A terceira e última </w:t>
+      </w:r>
+      <w:r>
+        <w:rPr>
+          <w:bCs/>
+          <w:sz w:val="24"/>
+          <w:szCs w:val="24"/>
+        </w:rPr>
+        <w:t>aba da tela de cadastro e busca de vendas</w:t>
+      </w:r>
+      <w:r>
+        <w:rPr>
+          <w:bCs/>
+          <w:sz w:val="24"/>
+          <w:szCs w:val="24"/>
+        </w:rPr>
+        <w:t xml:space="preserve"> podemos conferir todos os orçamentos salvos anteriormente, porém sem a opção de excluir ou alterar, apenas podendo visualizar e imprimir.</w:t>
+      </w:r>
+    </w:p>
+    <w:p>
+      <w:pPr>
+        <w:pStyle w:val="Legenda"/>
+        <w:keepNext/>
+        <w:jc w:val="center"/>
+      </w:pPr>
+      <w:r>
+        <w:lastRenderedPageBreak/>
+        <w:t xml:space="preserve">Figura </w:t>
+      </w:r>
+      <w:fldSimple w:instr=" SEQ Figura \* ARABIC ">
+        <w:r>
+          <w:rPr>
+            <w:noProof/>
+          </w:rPr>
+          <w:t>15</w:t>
+        </w:r>
+      </w:fldSimple>
+      <w:r>
+        <w:t xml:space="preserve"> - </w:t>
+      </w:r>
+      <w:r>
+        <w:t>Tela de Cadastro e Busca de Vendas (Consultar um</w:t>
+      </w:r>
+      <w:r>
+        <w:t xml:space="preserve"> Orçamento</w:t>
+      </w:r>
+      <w:r>
+        <w:t>)</w:t>
+      </w:r>
+    </w:p>
+    <w:p>
+      <w:pPr>
+        <w:spacing w:before="92" w:line="360" w:lineRule="auto"/>
+        <w:jc w:val="both"/>
+        <w:rPr>
+          <w:bCs/>
+          <w:sz w:val="24"/>
+          <w:szCs w:val="24"/>
+        </w:rPr>
+      </w:pPr>
+      <w:r>
+        <w:rPr>
+          <w:noProof/>
+        </w:rPr>
+        <w:drawing>
+          <wp:inline distT="0" distB="0" distL="0" distR="0" wp14:anchorId="66F139AA" wp14:editId="5EE70E6F">
+            <wp:extent cx="5761990" cy="3241040"/>
+            <wp:effectExtent l="0" t="0" r="0" b="0"/>
+            <wp:docPr id="16" name="Imagem 16"/>
+            <wp:cNvGraphicFramePr>
+              <a:graphicFrameLocks xmlns:a="http://schemas.openxmlformats.org/drawingml/2006/main" noChangeAspect="1"/>
+            </wp:cNvGraphicFramePr>
+            <a:graphic xmlns:a="http://schemas.openxmlformats.org/drawingml/2006/main">
+              <a:graphicData uri="http://schemas.openxmlformats.org/drawingml/2006/picture">
+                <pic:pic xmlns:pic="http://schemas.openxmlformats.org/drawingml/2006/picture">
+                  <pic:nvPicPr>
+                    <pic:cNvPr id="1" name=""/>
+                    <pic:cNvPicPr/>
+                  </pic:nvPicPr>
+                  <pic:blipFill>
+                    <a:blip r:embed="rId22"/>
+                    <a:stretch>
+                      <a:fillRect/>
+                    </a:stretch>
+                  </pic:blipFill>
+                  <pic:spPr>
+                    <a:xfrm>
+                      <a:off x="0" y="0"/>
+                      <a:ext cx="5761990" cy="3241040"/>
+                    </a:xfrm>
+                    <a:prstGeom prst="rect">
+                      <a:avLst/>
+                    </a:prstGeom>
+                  </pic:spPr>
+                </pic:pic>
+              </a:graphicData>
+            </a:graphic>
+          </wp:inline>
+        </w:drawing>
+      </w:r>
+    </w:p>
+    <w:p>
+      <w:pPr>
+        <w:pStyle w:val="PargrafodaLista"/>
+        <w:spacing w:before="92" w:line="360" w:lineRule="auto"/>
+        <w:ind w:left="0"/>
+        <w:jc w:val="center"/>
+      </w:pPr>
+      <w:r>
+        <w:t>Fonte: O autor.</w:t>
+      </w:r>
+    </w:p>
+    <w:p>
+      <w:pPr>
+        <w:pStyle w:val="PargrafodaLista"/>
+        <w:spacing w:before="92" w:line="360" w:lineRule="auto"/>
+        <w:ind w:left="0"/>
+        <w:jc w:val="center"/>
+      </w:pPr>
+    </w:p>
+    <w:p>
+      <w:pPr>
+        <w:pStyle w:val="PargrafodaLista"/>
+        <w:numPr>
+          <w:ilvl w:val="2"/>
+          <w:numId w:val="18"/>
+        </w:numPr>
+        <w:spacing w:before="92" w:line="360" w:lineRule="auto"/>
+        <w:rPr>
+          <w:bCs/>
+          <w:sz w:val="24"/>
+          <w:szCs w:val="24"/>
+        </w:rPr>
+      </w:pPr>
+      <w:r>
+        <w:rPr>
+          <w:bCs/>
+          <w:sz w:val="24"/>
+          <w:szCs w:val="24"/>
+        </w:rPr>
+        <w:t>Tela de Vendas</w:t>
+      </w:r>
+      <w:r>
+        <w:rPr>
+          <w:bCs/>
+          <w:sz w:val="24"/>
+          <w:szCs w:val="24"/>
+        </w:rPr>
+        <w:t xml:space="preserve"> PDV</w:t>
+      </w:r>
+      <w:r>
+        <w:rPr>
+          <w:bCs/>
+          <w:sz w:val="24"/>
+          <w:szCs w:val="24"/>
+        </w:rPr>
+        <w:t xml:space="preserve"> e Pagamento</w:t>
+      </w:r>
+    </w:p>
+    <w:p>
+      <w:pPr>
+        <w:pStyle w:val="PargrafodaLista"/>
+        <w:spacing w:before="92" w:line="360" w:lineRule="auto"/>
+        <w:ind w:left="1224"/>
+        <w:jc w:val="both"/>
+        <w:rPr>
+          <w:bCs/>
+          <w:sz w:val="24"/>
+          <w:szCs w:val="24"/>
+        </w:rPr>
+      </w:pPr>
+    </w:p>
+    <w:p>
+      <w:pPr>
+        <w:spacing w:before="92" w:line="360" w:lineRule="auto"/>
+        <w:ind w:firstLine="851"/>
+        <w:jc w:val="both"/>
+        <w:rPr>
+          <w:bCs/>
+          <w:sz w:val="24"/>
+          <w:szCs w:val="24"/>
+        </w:rPr>
+      </w:pPr>
+      <w:r>
+        <w:rPr>
+          <w:bCs/>
+          <w:sz w:val="24"/>
+          <w:szCs w:val="24"/>
+        </w:rPr>
+        <w:t>A</w:t>
+      </w:r>
+      <w:r>
+        <w:rPr>
+          <w:bCs/>
+          <w:sz w:val="24"/>
+          <w:szCs w:val="24"/>
+        </w:rPr>
+        <w:t>qui temos a tela de vendas PDV, que funciona de uma forma similar ao caixa de um supermercado, onde o cliente leva o produto até o caixa e o</w:t>
+      </w:r>
+      <w:r>
+        <w:rPr>
+          <w:bCs/>
+          <w:sz w:val="24"/>
+          <w:szCs w:val="24"/>
+        </w:rPr>
+        <w:t>(a)</w:t>
+      </w:r>
+      <w:r>
+        <w:rPr>
+          <w:bCs/>
+          <w:sz w:val="24"/>
+          <w:szCs w:val="24"/>
+        </w:rPr>
+        <w:t xml:space="preserve"> atendente faz a leitura do código de barras</w:t>
+      </w:r>
+      <w:r>
+        <w:rPr>
+          <w:bCs/>
+          <w:sz w:val="24"/>
+          <w:szCs w:val="24"/>
+        </w:rPr>
+        <w:t xml:space="preserve"> que irá buscar automaticamente o produto no estoque. Logo após inserir os produtos, o usuário irá para a tela de pagamento onde terá todos os dados mais relevantes como forma de pagamento, valor total, valor recebido, desconto e troco.</w:t>
+      </w:r>
+    </w:p>
+    <w:p>
+      <w:pPr>
+        <w:pStyle w:val="Legenda"/>
+        <w:keepNext/>
+        <w:jc w:val="center"/>
+      </w:pPr>
+      <w:r>
+        <w:lastRenderedPageBreak/>
+        <w:t xml:space="preserve">Figura </w:t>
+      </w:r>
+      <w:fldSimple w:instr=" SEQ Figura \* ARABIC ">
+        <w:r>
+          <w:rPr>
+            <w:noProof/>
+          </w:rPr>
+          <w:t>16</w:t>
+        </w:r>
+      </w:fldSimple>
+      <w:r>
+        <w:t xml:space="preserve"> - Tela de Vendas e Pagamento PDV</w:t>
+      </w:r>
+    </w:p>
+    <w:p>
+      <w:pPr>
+        <w:spacing w:before="92" w:line="360" w:lineRule="auto"/>
+        <w:jc w:val="both"/>
+        <w:rPr>
+          <w:bCs/>
+          <w:sz w:val="24"/>
+          <w:szCs w:val="24"/>
+        </w:rPr>
+      </w:pPr>
+      <w:r>
+        <w:rPr>
+          <w:noProof/>
+        </w:rPr>
+        <w:drawing>
+          <wp:inline distT="0" distB="0" distL="0" distR="0" wp14:anchorId="441DAD7D" wp14:editId="7D9CDD94">
+            <wp:extent cx="5761990" cy="3241040"/>
+            <wp:effectExtent l="0" t="0" r="0" b="0"/>
+            <wp:docPr id="18" name="Imagem 18"/>
+            <wp:cNvGraphicFramePr>
+              <a:graphicFrameLocks xmlns:a="http://schemas.openxmlformats.org/drawingml/2006/main" noChangeAspect="1"/>
+            </wp:cNvGraphicFramePr>
+            <a:graphic xmlns:a="http://schemas.openxmlformats.org/drawingml/2006/main">
+              <a:graphicData uri="http://schemas.openxmlformats.org/drawingml/2006/picture">
+                <pic:pic xmlns:pic="http://schemas.openxmlformats.org/drawingml/2006/picture">
+                  <pic:nvPicPr>
+                    <pic:cNvPr id="1" name=""/>
+                    <pic:cNvPicPr/>
+                  </pic:nvPicPr>
+                  <pic:blipFill>
+                    <a:blip r:embed="rId23"/>
+                    <a:stretch>
+                      <a:fillRect/>
+                    </a:stretch>
+                  </pic:blipFill>
+                  <pic:spPr>
+                    <a:xfrm>
+                      <a:off x="0" y="0"/>
+                      <a:ext cx="5761990" cy="3241040"/>
+                    </a:xfrm>
+                    <a:prstGeom prst="rect">
+                      <a:avLst/>
+                    </a:prstGeom>
+                  </pic:spPr>
+                </pic:pic>
+              </a:graphicData>
+            </a:graphic>
+          </wp:inline>
+        </w:drawing>
+      </w:r>
+    </w:p>
+    <w:p>
+      <w:pPr>
+        <w:pStyle w:val="PargrafodaLista"/>
+        <w:spacing w:before="92" w:line="360" w:lineRule="auto"/>
+        <w:ind w:left="0"/>
+        <w:jc w:val="center"/>
+      </w:pPr>
+      <w:r>
+        <w:t>Fonte: O autor.</w:t>
+      </w:r>
+    </w:p>
+    <w:p>
+      <w:pPr>
+        <w:spacing w:before="92" w:line="360" w:lineRule="auto"/>
+        <w:ind w:firstLine="851"/>
+        <w:jc w:val="both"/>
+        <w:rPr>
+          <w:bCs/>
+          <w:sz w:val="24"/>
+          <w:szCs w:val="24"/>
+        </w:rPr>
+      </w:pPr>
+      <w:bookmarkStart w:id="1" w:name="_GoBack"/>
+      <w:bookmarkEnd w:id="1"/>
+    </w:p>
+    <w:p>
+      <w:pPr>
+        <w:spacing w:before="92" w:line="360" w:lineRule="auto"/>
+        <w:ind w:firstLine="851"/>
+        <w:jc w:val="both"/>
+        <w:rPr>
+          <w:bCs/>
+          <w:sz w:val="24"/>
+          <w:szCs w:val="24"/>
+        </w:rPr>
+      </w:pPr>
+    </w:p>
+    <w:p>
+      <w:pPr>
+        <w:spacing w:before="92" w:line="360" w:lineRule="auto"/>
+        <w:ind w:firstLine="851"/>
+        <w:jc w:val="both"/>
+        <w:rPr>
+          <w:bCs/>
+          <w:sz w:val="24"/>
+          <w:szCs w:val="24"/>
+        </w:rPr>
+      </w:pPr>
+    </w:p>
+    <w:p>
+      <w:pPr>
+        <w:spacing w:before="92" w:line="360" w:lineRule="auto"/>
+        <w:ind w:firstLine="851"/>
+        <w:jc w:val="both"/>
+        <w:rPr>
+          <w:bCs/>
+          <w:sz w:val="24"/>
+          <w:szCs w:val="24"/>
+        </w:rPr>
+      </w:pPr>
+    </w:p>
+    <w:p>
+      <w:pPr>
+        <w:spacing w:before="92" w:line="360" w:lineRule="auto"/>
+        <w:ind w:firstLine="851"/>
+        <w:jc w:val="both"/>
+        <w:rPr>
+          <w:bCs/>
+          <w:sz w:val="24"/>
+          <w:szCs w:val="24"/>
+        </w:rPr>
+      </w:pPr>
+    </w:p>
+    <w:p>
+      <w:pPr>
+        <w:spacing w:before="92" w:line="360" w:lineRule="auto"/>
+        <w:ind w:firstLine="851"/>
+        <w:jc w:val="both"/>
+        <w:rPr>
+          <w:bCs/>
+          <w:sz w:val="24"/>
+          <w:szCs w:val="24"/>
+        </w:rPr>
+      </w:pPr>
+    </w:p>
+    <w:p>
+      <w:pPr>
+        <w:spacing w:before="92" w:line="360" w:lineRule="auto"/>
+        <w:ind w:firstLine="851"/>
+        <w:jc w:val="both"/>
+        <w:rPr>
+          <w:bCs/>
+          <w:sz w:val="24"/>
+          <w:szCs w:val="24"/>
+        </w:rPr>
+      </w:pPr>
+    </w:p>
+    <w:p>
+      <w:pPr>
+        <w:spacing w:before="92" w:line="360" w:lineRule="auto"/>
+        <w:ind w:firstLine="851"/>
+        <w:jc w:val="both"/>
+        <w:rPr>
+          <w:bCs/>
+          <w:sz w:val="24"/>
+          <w:szCs w:val="24"/>
+        </w:rPr>
+      </w:pPr>
     </w:p>
     <w:p>
       <w:pPr>
@@ -6226,6 +7762,7 @@
                 <w:rPr>
                   <w:noProof/>
                 </w:rPr>
+                <w:lastRenderedPageBreak/>
                 <w:t xml:space="preserve">DEITEL, P., &amp; DEITEL, H. (2016). </w:t>
               </w:r>
               <w:r>
@@ -6400,7 +7937,6 @@
                 <w:rPr>
                   <w:noProof/>
                 </w:rPr>
-                <w:lastRenderedPageBreak/>
                 <w:t xml:space="preserve">MOTA, G. (16 de Março de 2020). </w:t>
               </w:r>
               <w:r>
@@ -6475,6 +8011,7 @@
               <w:r>
                 <w:rPr>
                   <w:noProof/>
+                  <w:lang w:val="en-US"/>
                 </w:rPr>
                 <w:t xml:space="preserve">SILBERSCHATZ, A., SUNDARSHAN, S., &amp; KORTH, H. F. (2016). </w:t>
               </w:r>
@@ -6592,7 +8129,7 @@
       </w:pPr>
     </w:p>
     <w:sectPr>
-      <w:headerReference w:type="default" r:id="rId17"/>
+      <w:headerReference w:type="default" r:id="rId24"/>
       <w:pgSz w:w="11909" w:h="16834"/>
       <w:pgMar w:top="1701" w:right="1134" w:bottom="1134" w:left="1701" w:header="720" w:footer="720" w:gutter="0"/>
       <w:pgNumType w:start="1"/>
@@ -6962,6 +8499,92 @@
     </w:lvl>
   </w:abstractNum>
   <w:abstractNum w:abstractNumId="3" w15:restartNumberingAfterBreak="0">
+    <w:nsid w:val="0E0A3AB8"/>
+    <w:multiLevelType w:val="multilevel"/>
+    <w:tmpl w:val="0416001F"/>
+    <w:lvl w:ilvl="0">
+      <w:start w:val="1"/>
+      <w:numFmt w:val="decimal"/>
+      <w:lvlText w:val="%1."/>
+      <w:lvlJc w:val="left"/>
+      <w:pPr>
+        <w:ind w:left="360" w:hanging="360"/>
+      </w:pPr>
+    </w:lvl>
+    <w:lvl w:ilvl="1">
+      <w:start w:val="1"/>
+      <w:numFmt w:val="decimal"/>
+      <w:lvlText w:val="%1.%2."/>
+      <w:lvlJc w:val="left"/>
+      <w:pPr>
+        <w:ind w:left="792" w:hanging="432"/>
+      </w:pPr>
+    </w:lvl>
+    <w:lvl w:ilvl="2">
+      <w:start w:val="1"/>
+      <w:numFmt w:val="decimal"/>
+      <w:lvlText w:val="%1.%2.%3."/>
+      <w:lvlJc w:val="left"/>
+      <w:pPr>
+        <w:ind w:left="1224" w:hanging="504"/>
+      </w:pPr>
+    </w:lvl>
+    <w:lvl w:ilvl="3">
+      <w:start w:val="1"/>
+      <w:numFmt w:val="decimal"/>
+      <w:lvlText w:val="%1.%2.%3.%4."/>
+      <w:lvlJc w:val="left"/>
+      <w:pPr>
+        <w:ind w:left="1728" w:hanging="648"/>
+      </w:pPr>
+    </w:lvl>
+    <w:lvl w:ilvl="4">
+      <w:start w:val="1"/>
+      <w:numFmt w:val="decimal"/>
+      <w:lvlText w:val="%1.%2.%3.%4.%5."/>
+      <w:lvlJc w:val="left"/>
+      <w:pPr>
+        <w:ind w:left="2232" w:hanging="792"/>
+      </w:pPr>
+    </w:lvl>
+    <w:lvl w:ilvl="5">
+      <w:start w:val="1"/>
+      <w:numFmt w:val="decimal"/>
+      <w:lvlText w:val="%1.%2.%3.%4.%5.%6."/>
+      <w:lvlJc w:val="left"/>
+      <w:pPr>
+        <w:ind w:left="2736" w:hanging="936"/>
+      </w:pPr>
+    </w:lvl>
+    <w:lvl w:ilvl="6">
+      <w:start w:val="1"/>
+      <w:numFmt w:val="decimal"/>
+      <w:lvlText w:val="%1.%2.%3.%4.%5.%6.%7."/>
+      <w:lvlJc w:val="left"/>
+      <w:pPr>
+        <w:ind w:left="3240" w:hanging="1080"/>
+      </w:pPr>
+    </w:lvl>
+    <w:lvl w:ilvl="7">
+      <w:start w:val="1"/>
+      <w:numFmt w:val="decimal"/>
+      <w:lvlText w:val="%1.%2.%3.%4.%5.%6.%7.%8."/>
+      <w:lvlJc w:val="left"/>
+      <w:pPr>
+        <w:ind w:left="3744" w:hanging="1224"/>
+      </w:pPr>
+    </w:lvl>
+    <w:lvl w:ilvl="8">
+      <w:start w:val="1"/>
+      <w:numFmt w:val="decimal"/>
+      <w:lvlText w:val="%1.%2.%3.%4.%5.%6.%7.%8.%9."/>
+      <w:lvlJc w:val="left"/>
+      <w:pPr>
+        <w:ind w:left="4320" w:hanging="1440"/>
+      </w:pPr>
+    </w:lvl>
+  </w:abstractNum>
+  <w:abstractNum w:abstractNumId="4" w15:restartNumberingAfterBreak="0">
     <w:nsid w:val="0F7951E3"/>
     <w:multiLevelType w:val="multilevel"/>
     <w:tmpl w:val="0416001F"/>
@@ -7047,7 +8670,93 @@
       </w:pPr>
     </w:lvl>
   </w:abstractNum>
-  <w:abstractNum w:abstractNumId="4" w15:restartNumberingAfterBreak="0">
+  <w:abstractNum w:abstractNumId="5" w15:restartNumberingAfterBreak="0">
+    <w:nsid w:val="162A75CD"/>
+    <w:multiLevelType w:val="multilevel"/>
+    <w:tmpl w:val="0416001F"/>
+    <w:lvl w:ilvl="0">
+      <w:start w:val="1"/>
+      <w:numFmt w:val="decimal"/>
+      <w:lvlText w:val="%1."/>
+      <w:lvlJc w:val="left"/>
+      <w:pPr>
+        <w:ind w:left="360" w:hanging="360"/>
+      </w:pPr>
+    </w:lvl>
+    <w:lvl w:ilvl="1">
+      <w:start w:val="1"/>
+      <w:numFmt w:val="decimal"/>
+      <w:lvlText w:val="%1.%2."/>
+      <w:lvlJc w:val="left"/>
+      <w:pPr>
+        <w:ind w:left="792" w:hanging="432"/>
+      </w:pPr>
+    </w:lvl>
+    <w:lvl w:ilvl="2">
+      <w:start w:val="1"/>
+      <w:numFmt w:val="decimal"/>
+      <w:lvlText w:val="%1.%2.%3."/>
+      <w:lvlJc w:val="left"/>
+      <w:pPr>
+        <w:ind w:left="1224" w:hanging="504"/>
+      </w:pPr>
+    </w:lvl>
+    <w:lvl w:ilvl="3">
+      <w:start w:val="1"/>
+      <w:numFmt w:val="decimal"/>
+      <w:lvlText w:val="%1.%2.%3.%4."/>
+      <w:lvlJc w:val="left"/>
+      <w:pPr>
+        <w:ind w:left="1728" w:hanging="648"/>
+      </w:pPr>
+    </w:lvl>
+    <w:lvl w:ilvl="4">
+      <w:start w:val="1"/>
+      <w:numFmt w:val="decimal"/>
+      <w:lvlText w:val="%1.%2.%3.%4.%5."/>
+      <w:lvlJc w:val="left"/>
+      <w:pPr>
+        <w:ind w:left="2232" w:hanging="792"/>
+      </w:pPr>
+    </w:lvl>
+    <w:lvl w:ilvl="5">
+      <w:start w:val="1"/>
+      <w:numFmt w:val="decimal"/>
+      <w:lvlText w:val="%1.%2.%3.%4.%5.%6."/>
+      <w:lvlJc w:val="left"/>
+      <w:pPr>
+        <w:ind w:left="2736" w:hanging="936"/>
+      </w:pPr>
+    </w:lvl>
+    <w:lvl w:ilvl="6">
+      <w:start w:val="1"/>
+      <w:numFmt w:val="decimal"/>
+      <w:lvlText w:val="%1.%2.%3.%4.%5.%6.%7."/>
+      <w:lvlJc w:val="left"/>
+      <w:pPr>
+        <w:ind w:left="3240" w:hanging="1080"/>
+      </w:pPr>
+    </w:lvl>
+    <w:lvl w:ilvl="7">
+      <w:start w:val="1"/>
+      <w:numFmt w:val="decimal"/>
+      <w:lvlText w:val="%1.%2.%3.%4.%5.%6.%7.%8."/>
+      <w:lvlJc w:val="left"/>
+      <w:pPr>
+        <w:ind w:left="3744" w:hanging="1224"/>
+      </w:pPr>
+    </w:lvl>
+    <w:lvl w:ilvl="8">
+      <w:start w:val="1"/>
+      <w:numFmt w:val="decimal"/>
+      <w:lvlText w:val="%1.%2.%3.%4.%5.%6.%7.%8.%9."/>
+      <w:lvlJc w:val="left"/>
+      <w:pPr>
+        <w:ind w:left="4320" w:hanging="1440"/>
+      </w:pPr>
+    </w:lvl>
+  </w:abstractNum>
+  <w:abstractNum w:abstractNumId="6" w15:restartNumberingAfterBreak="0">
     <w:nsid w:val="16CA74D1"/>
     <w:multiLevelType w:val="multilevel"/>
     <w:tmpl w:val="0416001F"/>
@@ -7133,7 +8842,7 @@
       </w:pPr>
     </w:lvl>
   </w:abstractNum>
-  <w:abstractNum w:abstractNumId="5" w15:restartNumberingAfterBreak="0">
+  <w:abstractNum w:abstractNumId="7" w15:restartNumberingAfterBreak="0">
     <w:nsid w:val="17357A1C"/>
     <w:multiLevelType w:val="multilevel"/>
     <w:tmpl w:val="0416001F"/>
@@ -7219,7 +8928,7 @@
       </w:pPr>
     </w:lvl>
   </w:abstractNum>
-  <w:abstractNum w:abstractNumId="6" w15:restartNumberingAfterBreak="0">
+  <w:abstractNum w:abstractNumId="8" w15:restartNumberingAfterBreak="0">
     <w:nsid w:val="22A3106F"/>
     <w:multiLevelType w:val="multilevel"/>
     <w:tmpl w:val="0416001F"/>
@@ -7305,7 +9014,7 @@
       </w:pPr>
     </w:lvl>
   </w:abstractNum>
-  <w:abstractNum w:abstractNumId="7" w15:restartNumberingAfterBreak="0">
+  <w:abstractNum w:abstractNumId="9" w15:restartNumberingAfterBreak="0">
     <w:nsid w:val="2ACF10FE"/>
     <w:multiLevelType w:val="multilevel"/>
     <w:tmpl w:val="0416001F"/>
@@ -7391,7 +9100,7 @@
       </w:pPr>
     </w:lvl>
   </w:abstractNum>
-  <w:abstractNum w:abstractNumId="8" w15:restartNumberingAfterBreak="0">
+  <w:abstractNum w:abstractNumId="10" w15:restartNumberingAfterBreak="0">
     <w:nsid w:val="306B2BA0"/>
     <w:multiLevelType w:val="multilevel"/>
     <w:tmpl w:val="0416001F"/>
@@ -7477,7 +9186,93 @@
       </w:pPr>
     </w:lvl>
   </w:abstractNum>
-  <w:abstractNum w:abstractNumId="9" w15:restartNumberingAfterBreak="0">
+  <w:abstractNum w:abstractNumId="11" w15:restartNumberingAfterBreak="0">
+    <w:nsid w:val="35E37C4C"/>
+    <w:multiLevelType w:val="multilevel"/>
+    <w:tmpl w:val="0416001F"/>
+    <w:lvl w:ilvl="0">
+      <w:start w:val="1"/>
+      <w:numFmt w:val="decimal"/>
+      <w:lvlText w:val="%1."/>
+      <w:lvlJc w:val="left"/>
+      <w:pPr>
+        <w:ind w:left="360" w:hanging="360"/>
+      </w:pPr>
+    </w:lvl>
+    <w:lvl w:ilvl="1">
+      <w:start w:val="1"/>
+      <w:numFmt w:val="decimal"/>
+      <w:lvlText w:val="%1.%2."/>
+      <w:lvlJc w:val="left"/>
+      <w:pPr>
+        <w:ind w:left="792" w:hanging="432"/>
+      </w:pPr>
+    </w:lvl>
+    <w:lvl w:ilvl="2">
+      <w:start w:val="1"/>
+      <w:numFmt w:val="decimal"/>
+      <w:lvlText w:val="%1.%2.%3."/>
+      <w:lvlJc w:val="left"/>
+      <w:pPr>
+        <w:ind w:left="1224" w:hanging="504"/>
+      </w:pPr>
+    </w:lvl>
+    <w:lvl w:ilvl="3">
+      <w:start w:val="1"/>
+      <w:numFmt w:val="decimal"/>
+      <w:lvlText w:val="%1.%2.%3.%4."/>
+      <w:lvlJc w:val="left"/>
+      <w:pPr>
+        <w:ind w:left="1728" w:hanging="648"/>
+      </w:pPr>
+    </w:lvl>
+    <w:lvl w:ilvl="4">
+      <w:start w:val="1"/>
+      <w:numFmt w:val="decimal"/>
+      <w:lvlText w:val="%1.%2.%3.%4.%5."/>
+      <w:lvlJc w:val="left"/>
+      <w:pPr>
+        <w:ind w:left="2232" w:hanging="792"/>
+      </w:pPr>
+    </w:lvl>
+    <w:lvl w:ilvl="5">
+      <w:start w:val="1"/>
+      <w:numFmt w:val="decimal"/>
+      <w:lvlText w:val="%1.%2.%3.%4.%5.%6."/>
+      <w:lvlJc w:val="left"/>
+      <w:pPr>
+        <w:ind w:left="2736" w:hanging="936"/>
+      </w:pPr>
+    </w:lvl>
+    <w:lvl w:ilvl="6">
+      <w:start w:val="1"/>
+      <w:numFmt w:val="decimal"/>
+      <w:lvlText w:val="%1.%2.%3.%4.%5.%6.%7."/>
+      <w:lvlJc w:val="left"/>
+      <w:pPr>
+        <w:ind w:left="3240" w:hanging="1080"/>
+      </w:pPr>
+    </w:lvl>
+    <w:lvl w:ilvl="7">
+      <w:start w:val="1"/>
+      <w:numFmt w:val="decimal"/>
+      <w:lvlText w:val="%1.%2.%3.%4.%5.%6.%7.%8."/>
+      <w:lvlJc w:val="left"/>
+      <w:pPr>
+        <w:ind w:left="3744" w:hanging="1224"/>
+      </w:pPr>
+    </w:lvl>
+    <w:lvl w:ilvl="8">
+      <w:start w:val="1"/>
+      <w:numFmt w:val="decimal"/>
+      <w:lvlText w:val="%1.%2.%3.%4.%5.%6.%7.%8.%9."/>
+      <w:lvlJc w:val="left"/>
+      <w:pPr>
+        <w:ind w:left="4320" w:hanging="1440"/>
+      </w:pPr>
+    </w:lvl>
+  </w:abstractNum>
+  <w:abstractNum w:abstractNumId="12" w15:restartNumberingAfterBreak="0">
     <w:nsid w:val="360F12D3"/>
     <w:multiLevelType w:val="multilevel"/>
     <w:tmpl w:val="0416001F"/>
@@ -7563,7 +9358,7 @@
       </w:pPr>
     </w:lvl>
   </w:abstractNum>
-  <w:abstractNum w:abstractNumId="10" w15:restartNumberingAfterBreak="0">
+  <w:abstractNum w:abstractNumId="13" w15:restartNumberingAfterBreak="0">
     <w:nsid w:val="3BF67DDC"/>
     <w:multiLevelType w:val="multilevel"/>
     <w:tmpl w:val="6DE0A2F8"/>
@@ -7653,7 +9448,93 @@
       </w:pPr>
     </w:lvl>
   </w:abstractNum>
-  <w:abstractNum w:abstractNumId="11" w15:restartNumberingAfterBreak="0">
+  <w:abstractNum w:abstractNumId="14" w15:restartNumberingAfterBreak="0">
+    <w:nsid w:val="419F32B7"/>
+    <w:multiLevelType w:val="multilevel"/>
+    <w:tmpl w:val="0416001F"/>
+    <w:lvl w:ilvl="0">
+      <w:start w:val="1"/>
+      <w:numFmt w:val="decimal"/>
+      <w:lvlText w:val="%1."/>
+      <w:lvlJc w:val="left"/>
+      <w:pPr>
+        <w:ind w:left="360" w:hanging="360"/>
+      </w:pPr>
+    </w:lvl>
+    <w:lvl w:ilvl="1">
+      <w:start w:val="1"/>
+      <w:numFmt w:val="decimal"/>
+      <w:lvlText w:val="%1.%2."/>
+      <w:lvlJc w:val="left"/>
+      <w:pPr>
+        <w:ind w:left="792" w:hanging="432"/>
+      </w:pPr>
+    </w:lvl>
+    <w:lvl w:ilvl="2">
+      <w:start w:val="1"/>
+      <w:numFmt w:val="decimal"/>
+      <w:lvlText w:val="%1.%2.%3."/>
+      <w:lvlJc w:val="left"/>
+      <w:pPr>
+        <w:ind w:left="1224" w:hanging="504"/>
+      </w:pPr>
+    </w:lvl>
+    <w:lvl w:ilvl="3">
+      <w:start w:val="1"/>
+      <w:numFmt w:val="decimal"/>
+      <w:lvlText w:val="%1.%2.%3.%4."/>
+      <w:lvlJc w:val="left"/>
+      <w:pPr>
+        <w:ind w:left="1728" w:hanging="648"/>
+      </w:pPr>
+    </w:lvl>
+    <w:lvl w:ilvl="4">
+      <w:start w:val="1"/>
+      <w:numFmt w:val="decimal"/>
+      <w:lvlText w:val="%1.%2.%3.%4.%5."/>
+      <w:lvlJc w:val="left"/>
+      <w:pPr>
+        <w:ind w:left="2232" w:hanging="792"/>
+      </w:pPr>
+    </w:lvl>
+    <w:lvl w:ilvl="5">
+      <w:start w:val="1"/>
+      <w:numFmt w:val="decimal"/>
+      <w:lvlText w:val="%1.%2.%3.%4.%5.%6."/>
+      <w:lvlJc w:val="left"/>
+      <w:pPr>
+        <w:ind w:left="2736" w:hanging="936"/>
+      </w:pPr>
+    </w:lvl>
+    <w:lvl w:ilvl="6">
+      <w:start w:val="1"/>
+      <w:numFmt w:val="decimal"/>
+      <w:lvlText w:val="%1.%2.%3.%4.%5.%6.%7."/>
+      <w:lvlJc w:val="left"/>
+      <w:pPr>
+        <w:ind w:left="3240" w:hanging="1080"/>
+      </w:pPr>
+    </w:lvl>
+    <w:lvl w:ilvl="7">
+      <w:start w:val="1"/>
+      <w:numFmt w:val="decimal"/>
+      <w:lvlText w:val="%1.%2.%3.%4.%5.%6.%7.%8."/>
+      <w:lvlJc w:val="left"/>
+      <w:pPr>
+        <w:ind w:left="3744" w:hanging="1224"/>
+      </w:pPr>
+    </w:lvl>
+    <w:lvl w:ilvl="8">
+      <w:start w:val="1"/>
+      <w:numFmt w:val="decimal"/>
+      <w:lvlText w:val="%1.%2.%3.%4.%5.%6.%7.%8.%9."/>
+      <w:lvlJc w:val="left"/>
+      <w:pPr>
+        <w:ind w:left="4320" w:hanging="1440"/>
+      </w:pPr>
+    </w:lvl>
+  </w:abstractNum>
+  <w:abstractNum w:abstractNumId="15" w15:restartNumberingAfterBreak="0">
     <w:nsid w:val="43AC67BE"/>
     <w:multiLevelType w:val="multilevel"/>
     <w:tmpl w:val="66E6E004"/>
@@ -7766,7 +9647,93 @@
       </w:rPr>
     </w:lvl>
   </w:abstractNum>
-  <w:abstractNum w:abstractNumId="12" w15:restartNumberingAfterBreak="0">
+  <w:abstractNum w:abstractNumId="16" w15:restartNumberingAfterBreak="0">
+    <w:nsid w:val="488C715C"/>
+    <w:multiLevelType w:val="multilevel"/>
+    <w:tmpl w:val="0416001F"/>
+    <w:lvl w:ilvl="0">
+      <w:start w:val="1"/>
+      <w:numFmt w:val="decimal"/>
+      <w:lvlText w:val="%1."/>
+      <w:lvlJc w:val="left"/>
+      <w:pPr>
+        <w:ind w:left="360" w:hanging="360"/>
+      </w:pPr>
+    </w:lvl>
+    <w:lvl w:ilvl="1">
+      <w:start w:val="1"/>
+      <w:numFmt w:val="decimal"/>
+      <w:lvlText w:val="%1.%2."/>
+      <w:lvlJc w:val="left"/>
+      <w:pPr>
+        <w:ind w:left="792" w:hanging="432"/>
+      </w:pPr>
+    </w:lvl>
+    <w:lvl w:ilvl="2">
+      <w:start w:val="1"/>
+      <w:numFmt w:val="decimal"/>
+      <w:lvlText w:val="%1.%2.%3."/>
+      <w:lvlJc w:val="left"/>
+      <w:pPr>
+        <w:ind w:left="1224" w:hanging="504"/>
+      </w:pPr>
+    </w:lvl>
+    <w:lvl w:ilvl="3">
+      <w:start w:val="1"/>
+      <w:numFmt w:val="decimal"/>
+      <w:lvlText w:val="%1.%2.%3.%4."/>
+      <w:lvlJc w:val="left"/>
+      <w:pPr>
+        <w:ind w:left="1728" w:hanging="648"/>
+      </w:pPr>
+    </w:lvl>
+    <w:lvl w:ilvl="4">
+      <w:start w:val="1"/>
+      <w:numFmt w:val="decimal"/>
+      <w:lvlText w:val="%1.%2.%3.%4.%5."/>
+      <w:lvlJc w:val="left"/>
+      <w:pPr>
+        <w:ind w:left="2232" w:hanging="792"/>
+      </w:pPr>
+    </w:lvl>
+    <w:lvl w:ilvl="5">
+      <w:start w:val="1"/>
+      <w:numFmt w:val="decimal"/>
+      <w:lvlText w:val="%1.%2.%3.%4.%5.%6."/>
+      <w:lvlJc w:val="left"/>
+      <w:pPr>
+        <w:ind w:left="2736" w:hanging="936"/>
+      </w:pPr>
+    </w:lvl>
+    <w:lvl w:ilvl="6">
+      <w:start w:val="1"/>
+      <w:numFmt w:val="decimal"/>
+      <w:lvlText w:val="%1.%2.%3.%4.%5.%6.%7."/>
+      <w:lvlJc w:val="left"/>
+      <w:pPr>
+        <w:ind w:left="3240" w:hanging="1080"/>
+      </w:pPr>
+    </w:lvl>
+    <w:lvl w:ilvl="7">
+      <w:start w:val="1"/>
+      <w:numFmt w:val="decimal"/>
+      <w:lvlText w:val="%1.%2.%3.%4.%5.%6.%7.%8."/>
+      <w:lvlJc w:val="left"/>
+      <w:pPr>
+        <w:ind w:left="3744" w:hanging="1224"/>
+      </w:pPr>
+    </w:lvl>
+    <w:lvl w:ilvl="8">
+      <w:start w:val="1"/>
+      <w:numFmt w:val="decimal"/>
+      <w:lvlText w:val="%1.%2.%3.%4.%5.%6.%7.%8.%9."/>
+      <w:lvlJc w:val="left"/>
+      <w:pPr>
+        <w:ind w:left="4320" w:hanging="1440"/>
+      </w:pPr>
+    </w:lvl>
+  </w:abstractNum>
+  <w:abstractNum w:abstractNumId="17" w15:restartNumberingAfterBreak="0">
     <w:nsid w:val="4B8F025B"/>
     <w:multiLevelType w:val="multilevel"/>
     <w:tmpl w:val="381863F0"/>
@@ -7856,7 +9823,7 @@
       </w:pPr>
     </w:lvl>
   </w:abstractNum>
-  <w:abstractNum w:abstractNumId="13" w15:restartNumberingAfterBreak="0">
+  <w:abstractNum w:abstractNumId="18" w15:restartNumberingAfterBreak="0">
     <w:nsid w:val="4DC36FCE"/>
     <w:multiLevelType w:val="multilevel"/>
     <w:tmpl w:val="0416001F"/>
@@ -7942,7 +9909,7 @@
       </w:pPr>
     </w:lvl>
   </w:abstractNum>
-  <w:abstractNum w:abstractNumId="14" w15:restartNumberingAfterBreak="0">
+  <w:abstractNum w:abstractNumId="19" w15:restartNumberingAfterBreak="0">
     <w:nsid w:val="4F98319C"/>
     <w:multiLevelType w:val="multilevel"/>
     <w:tmpl w:val="0416001F"/>
@@ -8028,7 +9995,7 @@
       </w:pPr>
     </w:lvl>
   </w:abstractNum>
-  <w:abstractNum w:abstractNumId="15" w15:restartNumberingAfterBreak="0">
+  <w:abstractNum w:abstractNumId="20" w15:restartNumberingAfterBreak="0">
     <w:nsid w:val="521A7F29"/>
     <w:multiLevelType w:val="multilevel"/>
     <w:tmpl w:val="0416001F"/>
@@ -8114,7 +10081,93 @@
       </w:pPr>
     </w:lvl>
   </w:abstractNum>
-  <w:abstractNum w:abstractNumId="16" w15:restartNumberingAfterBreak="0">
+  <w:abstractNum w:abstractNumId="21" w15:restartNumberingAfterBreak="0">
+    <w:nsid w:val="554A2CE9"/>
+    <w:multiLevelType w:val="multilevel"/>
+    <w:tmpl w:val="0416001F"/>
+    <w:lvl w:ilvl="0">
+      <w:start w:val="1"/>
+      <w:numFmt w:val="decimal"/>
+      <w:lvlText w:val="%1."/>
+      <w:lvlJc w:val="left"/>
+      <w:pPr>
+        <w:ind w:left="360" w:hanging="360"/>
+      </w:pPr>
+    </w:lvl>
+    <w:lvl w:ilvl="1">
+      <w:start w:val="1"/>
+      <w:numFmt w:val="decimal"/>
+      <w:lvlText w:val="%1.%2."/>
+      <w:lvlJc w:val="left"/>
+      <w:pPr>
+        <w:ind w:left="792" w:hanging="432"/>
+      </w:pPr>
+    </w:lvl>
+    <w:lvl w:ilvl="2">
+      <w:start w:val="1"/>
+      <w:numFmt w:val="decimal"/>
+      <w:lvlText w:val="%1.%2.%3."/>
+      <w:lvlJc w:val="left"/>
+      <w:pPr>
+        <w:ind w:left="1224" w:hanging="504"/>
+      </w:pPr>
+    </w:lvl>
+    <w:lvl w:ilvl="3">
+      <w:start w:val="1"/>
+      <w:numFmt w:val="decimal"/>
+      <w:lvlText w:val="%1.%2.%3.%4."/>
+      <w:lvlJc w:val="left"/>
+      <w:pPr>
+        <w:ind w:left="1728" w:hanging="648"/>
+      </w:pPr>
+    </w:lvl>
+    <w:lvl w:ilvl="4">
+      <w:start w:val="1"/>
+      <w:numFmt w:val="decimal"/>
+      <w:lvlText w:val="%1.%2.%3.%4.%5."/>
+      <w:lvlJc w:val="left"/>
+      <w:pPr>
+        <w:ind w:left="2232" w:hanging="792"/>
+      </w:pPr>
+    </w:lvl>
+    <w:lvl w:ilvl="5">
+      <w:start w:val="1"/>
+      <w:numFmt w:val="decimal"/>
+      <w:lvlText w:val="%1.%2.%3.%4.%5.%6."/>
+      <w:lvlJc w:val="left"/>
+      <w:pPr>
+        <w:ind w:left="2736" w:hanging="936"/>
+      </w:pPr>
+    </w:lvl>
+    <w:lvl w:ilvl="6">
+      <w:start w:val="1"/>
+      <w:numFmt w:val="decimal"/>
+      <w:lvlText w:val="%1.%2.%3.%4.%5.%6.%7."/>
+      <w:lvlJc w:val="left"/>
+      <w:pPr>
+        <w:ind w:left="3240" w:hanging="1080"/>
+      </w:pPr>
+    </w:lvl>
+    <w:lvl w:ilvl="7">
+      <w:start w:val="1"/>
+      <w:numFmt w:val="decimal"/>
+      <w:lvlText w:val="%1.%2.%3.%4.%5.%6.%7.%8."/>
+      <w:lvlJc w:val="left"/>
+      <w:pPr>
+        <w:ind w:left="3744" w:hanging="1224"/>
+      </w:pPr>
+    </w:lvl>
+    <w:lvl w:ilvl="8">
+      <w:start w:val="1"/>
+      <w:numFmt w:val="decimal"/>
+      <w:lvlText w:val="%1.%2.%3.%4.%5.%6.%7.%8.%9."/>
+      <w:lvlJc w:val="left"/>
+      <w:pPr>
+        <w:ind w:left="4320" w:hanging="1440"/>
+      </w:pPr>
+    </w:lvl>
+  </w:abstractNum>
+  <w:abstractNum w:abstractNumId="22" w15:restartNumberingAfterBreak="0">
     <w:nsid w:val="5B0931CF"/>
     <w:multiLevelType w:val="multilevel"/>
     <w:tmpl w:val="0416001F"/>
@@ -8200,7 +10253,7 @@
       </w:pPr>
     </w:lvl>
   </w:abstractNum>
-  <w:abstractNum w:abstractNumId="17" w15:restartNumberingAfterBreak="0">
+  <w:abstractNum w:abstractNumId="23" w15:restartNumberingAfterBreak="0">
     <w:nsid w:val="66D833DA"/>
     <w:multiLevelType w:val="multilevel"/>
     <w:tmpl w:val="0416001F"/>
@@ -8286,7 +10339,7 @@
       </w:pPr>
     </w:lvl>
   </w:abstractNum>
-  <w:abstractNum w:abstractNumId="18" w15:restartNumberingAfterBreak="0">
+  <w:abstractNum w:abstractNumId="24" w15:restartNumberingAfterBreak="0">
     <w:nsid w:val="69023C82"/>
     <w:multiLevelType w:val="hybridMultilevel"/>
     <w:tmpl w:val="A77CC696"/>
@@ -8375,7 +10428,7 @@
       </w:pPr>
     </w:lvl>
   </w:abstractNum>
-  <w:abstractNum w:abstractNumId="19" w15:restartNumberingAfterBreak="0">
+  <w:abstractNum w:abstractNumId="25" w15:restartNumberingAfterBreak="0">
     <w:nsid w:val="713966D0"/>
     <w:multiLevelType w:val="multilevel"/>
     <w:tmpl w:val="0416001F"/>
@@ -8461,7 +10514,7 @@
       </w:pPr>
     </w:lvl>
   </w:abstractNum>
-  <w:abstractNum w:abstractNumId="20" w15:restartNumberingAfterBreak="0">
+  <w:abstractNum w:abstractNumId="26" w15:restartNumberingAfterBreak="0">
     <w:nsid w:val="778159F4"/>
     <w:multiLevelType w:val="multilevel"/>
     <w:tmpl w:val="0416001F"/>
@@ -8547,7 +10600,93 @@
       </w:pPr>
     </w:lvl>
   </w:abstractNum>
-  <w:abstractNum w:abstractNumId="21" w15:restartNumberingAfterBreak="0">
+  <w:abstractNum w:abstractNumId="27" w15:restartNumberingAfterBreak="0">
+    <w:nsid w:val="787B66E2"/>
+    <w:multiLevelType w:val="multilevel"/>
+    <w:tmpl w:val="0416001F"/>
+    <w:lvl w:ilvl="0">
+      <w:start w:val="1"/>
+      <w:numFmt w:val="decimal"/>
+      <w:lvlText w:val="%1."/>
+      <w:lvlJc w:val="left"/>
+      <w:pPr>
+        <w:ind w:left="360" w:hanging="360"/>
+      </w:pPr>
+    </w:lvl>
+    <w:lvl w:ilvl="1">
+      <w:start w:val="1"/>
+      <w:numFmt w:val="decimal"/>
+      <w:lvlText w:val="%1.%2."/>
+      <w:lvlJc w:val="left"/>
+      <w:pPr>
+        <w:ind w:left="792" w:hanging="432"/>
+      </w:pPr>
+    </w:lvl>
+    <w:lvl w:ilvl="2">
+      <w:start w:val="1"/>
+      <w:numFmt w:val="decimal"/>
+      <w:lvlText w:val="%1.%2.%3."/>
+      <w:lvlJc w:val="left"/>
+      <w:pPr>
+        <w:ind w:left="1224" w:hanging="504"/>
+      </w:pPr>
+    </w:lvl>
+    <w:lvl w:ilvl="3">
+      <w:start w:val="1"/>
+      <w:numFmt w:val="decimal"/>
+      <w:lvlText w:val="%1.%2.%3.%4."/>
+      <w:lvlJc w:val="left"/>
+      <w:pPr>
+        <w:ind w:left="1728" w:hanging="648"/>
+      </w:pPr>
+    </w:lvl>
+    <w:lvl w:ilvl="4">
+      <w:start w:val="1"/>
+      <w:numFmt w:val="decimal"/>
+      <w:lvlText w:val="%1.%2.%3.%4.%5."/>
+      <w:lvlJc w:val="left"/>
+      <w:pPr>
+        <w:ind w:left="2232" w:hanging="792"/>
+      </w:pPr>
+    </w:lvl>
+    <w:lvl w:ilvl="5">
+      <w:start w:val="1"/>
+      <w:numFmt w:val="decimal"/>
+      <w:lvlText w:val="%1.%2.%3.%4.%5.%6."/>
+      <w:lvlJc w:val="left"/>
+      <w:pPr>
+        <w:ind w:left="2736" w:hanging="936"/>
+      </w:pPr>
+    </w:lvl>
+    <w:lvl w:ilvl="6">
+      <w:start w:val="1"/>
+      <w:numFmt w:val="decimal"/>
+      <w:lvlText w:val="%1.%2.%3.%4.%5.%6.%7."/>
+      <w:lvlJc w:val="left"/>
+      <w:pPr>
+        <w:ind w:left="3240" w:hanging="1080"/>
+      </w:pPr>
+    </w:lvl>
+    <w:lvl w:ilvl="7">
+      <w:start w:val="1"/>
+      <w:numFmt w:val="decimal"/>
+      <w:lvlText w:val="%1.%2.%3.%4.%5.%6.%7.%8."/>
+      <w:lvlJc w:val="left"/>
+      <w:pPr>
+        <w:ind w:left="3744" w:hanging="1224"/>
+      </w:pPr>
+    </w:lvl>
+    <w:lvl w:ilvl="8">
+      <w:start w:val="1"/>
+      <w:numFmt w:val="decimal"/>
+      <w:lvlText w:val="%1.%2.%3.%4.%5.%6.%7.%8.%9."/>
+      <w:lvlJc w:val="left"/>
+      <w:pPr>
+        <w:ind w:left="4320" w:hanging="1440"/>
+      </w:pPr>
+    </w:lvl>
+  </w:abstractNum>
+  <w:abstractNum w:abstractNumId="28" w15:restartNumberingAfterBreak="0">
     <w:nsid w:val="78D712AD"/>
     <w:multiLevelType w:val="multilevel"/>
     <w:tmpl w:val="0416001F"/>
@@ -8633,7 +10772,7 @@
       </w:pPr>
     </w:lvl>
   </w:abstractNum>
-  <w:abstractNum w:abstractNumId="22" w15:restartNumberingAfterBreak="0">
+  <w:abstractNum w:abstractNumId="29" w15:restartNumberingAfterBreak="0">
     <w:nsid w:val="7B3D32C4"/>
     <w:multiLevelType w:val="multilevel"/>
     <w:tmpl w:val="0416001F"/>
@@ -8723,70 +10862,91 @@
     <w:abstractNumId w:val="2"/>
   </w:num>
   <w:num w:numId="2">
+    <w:abstractNumId w:val="6"/>
+  </w:num>
+  <w:num w:numId="3">
+    <w:abstractNumId w:val="24"/>
+  </w:num>
+  <w:num w:numId="4">
+    <w:abstractNumId w:val="7"/>
+  </w:num>
+  <w:num w:numId="5">
+    <w:abstractNumId w:val="28"/>
+  </w:num>
+  <w:num w:numId="6">
     <w:abstractNumId w:val="4"/>
   </w:num>
-  <w:num w:numId="3">
-    <w:abstractNumId w:val="18"/>
-  </w:num>
-  <w:num w:numId="4">
-    <w:abstractNumId w:val="5"/>
-  </w:num>
-  <w:num w:numId="5">
-    <w:abstractNumId w:val="21"/>
-  </w:num>
-  <w:num w:numId="6">
-    <w:abstractNumId w:val="3"/>
-  </w:num>
   <w:num w:numId="7">
-    <w:abstractNumId w:val="6"/>
+    <w:abstractNumId w:val="8"/>
   </w:num>
   <w:num w:numId="8">
     <w:abstractNumId w:val="0"/>
   </w:num>
   <w:num w:numId="9">
-    <w:abstractNumId w:val="22"/>
+    <w:abstractNumId w:val="29"/>
   </w:num>
   <w:num w:numId="10">
+    <w:abstractNumId w:val="17"/>
+  </w:num>
+  <w:num w:numId="11">
     <w:abstractNumId w:val="12"/>
   </w:num>
-  <w:num w:numId="11">
-    <w:abstractNumId w:val="9"/>
-  </w:num>
   <w:num w:numId="12">
-    <w:abstractNumId w:val="10"/>
+    <w:abstractNumId w:val="13"/>
   </w:num>
   <w:num w:numId="13">
-    <w:abstractNumId w:val="20"/>
+    <w:abstractNumId w:val="26"/>
   </w:num>
   <w:num w:numId="14">
-    <w:abstractNumId w:val="13"/>
+    <w:abstractNumId w:val="18"/>
   </w:num>
   <w:num w:numId="15">
-    <w:abstractNumId w:val="11"/>
+    <w:abstractNumId w:val="15"/>
   </w:num>
   <w:num w:numId="16">
-    <w:abstractNumId w:val="7"/>
+    <w:abstractNumId w:val="9"/>
   </w:num>
   <w:num w:numId="17">
     <w:abstractNumId w:val="1"/>
   </w:num>
   <w:num w:numId="18">
-    <w:abstractNumId w:val="8"/>
+    <w:abstractNumId w:val="10"/>
   </w:num>
   <w:num w:numId="19">
+    <w:abstractNumId w:val="22"/>
+  </w:num>
+  <w:num w:numId="20">
+    <w:abstractNumId w:val="23"/>
+  </w:num>
+  <w:num w:numId="21">
+    <w:abstractNumId w:val="20"/>
+  </w:num>
+  <w:num w:numId="22">
+    <w:abstractNumId w:val="19"/>
+  </w:num>
+  <w:num w:numId="23">
+    <w:abstractNumId w:val="25"/>
+  </w:num>
+  <w:num w:numId="24">
+    <w:abstractNumId w:val="27"/>
+  </w:num>
+  <w:num w:numId="25">
     <w:abstractNumId w:val="16"/>
   </w:num>
-  <w:num w:numId="20">
-    <w:abstractNumId w:val="17"/>
+  <w:num w:numId="26">
+    <w:abstractNumId w:val="5"/>
   </w:num>
-  <w:num w:numId="21">
-    <w:abstractNumId w:val="15"/>
+  <w:num w:numId="27">
+    <w:abstractNumId w:val="21"/>
   </w:num>
-  <w:num w:numId="22">
+  <w:num w:numId="28">
+    <w:abstractNumId w:val="11"/>
+  </w:num>
+  <w:num w:numId="29">
     <w:abstractNumId w:val="14"/>
   </w:num>
-  <w:num w:numId="23">
-    <w:abstractNumId w:val="19"/>
+  <w:num w:numId="30">
+    <w:abstractNumId w:val="3"/>
   </w:num>
 </w:numbering>
 </file>
@@ -10162,7 +12322,7 @@
 </file>
 
 <file path=customXml/itemProps1.xml><?xml version="1.0" encoding="utf-8"?>
-<ds:datastoreItem xmlns:ds="http://schemas.openxmlformats.org/officeDocument/2006/customXml" ds:itemID="{43934A54-C1D6-4A27-9B0C-CB22171FBC7E}">
+<ds:datastoreItem xmlns:ds="http://schemas.openxmlformats.org/officeDocument/2006/customXml" ds:itemID="{A491B820-6A8E-4ADF-9115-033806D3C6EE}">
   <ds:schemaRefs>
     <ds:schemaRef ds:uri="http://schemas.openxmlformats.org/officeDocument/2006/bibliography"/>
   </ds:schemaRefs>

</xml_diff>

<commit_message>
Terminando a parte de Telas e Códigos no Artigo
</commit_message>
<xml_diff>
--- a/Artigo e Documentação/Artigo TCC - Jeferson Tomas.docx
+++ b/Artigo e Documentação/Artigo TCC - Jeferson Tomas.docx
@@ -1264,6 +1264,14 @@
         </w:rPr>
         <w:t>Java</w:t>
       </w:r>
+      <w:r>
+        <w:rPr>
+          <w:bCs/>
+          <w:sz w:val="28"/>
+          <w:szCs w:val="28"/>
+        </w:rPr>
+        <w:t xml:space="preserve"> e NetBeans</w:t>
+      </w:r>
     </w:p>
     <w:p>
       <w:pPr>
@@ -1608,6 +1616,331 @@
     </w:p>
     <w:p>
       <w:pPr>
+        <w:spacing w:before="92" w:line="360" w:lineRule="auto"/>
+        <w:ind w:firstLine="851"/>
+        <w:jc w:val="both"/>
+        <w:rPr>
+          <w:color w:val="444444"/>
+          <w:sz w:val="24"/>
+          <w:szCs w:val="24"/>
+        </w:rPr>
+      </w:pPr>
+      <w:r>
+        <w:rPr>
+          <w:bCs/>
+          <w:sz w:val="24"/>
+          <w:szCs w:val="24"/>
+        </w:rPr>
+        <w:t xml:space="preserve">A IDE escolhida foi o </w:t>
+      </w:r>
+      <w:r>
+        <w:rPr>
+          <w:color w:val="444444"/>
+          <w:sz w:val="24"/>
+          <w:szCs w:val="24"/>
+        </w:rPr>
+        <w:t>NetBeans, uma IDE (ambiente de desenvolvimento integrado) gratuito e de código aberto para desenvolvedores de software</w:t>
+      </w:r>
+      <w:r>
+        <w:rPr>
+          <w:color w:val="444444"/>
+          <w:sz w:val="24"/>
+          <w:szCs w:val="24"/>
+        </w:rPr>
+        <w:t xml:space="preserve"> podendo ser </w:t>
+      </w:r>
+      <w:r>
+        <w:rPr>
+          <w:color w:val="444444"/>
+          <w:sz w:val="24"/>
+          <w:szCs w:val="24"/>
+        </w:rPr>
+        <w:t>executado em muitas plataformas, como Windows, </w:t>
+      </w:r>
+      <w:r>
+        <w:rPr>
+          <w:sz w:val="24"/>
+          <w:szCs w:val="24"/>
+        </w:rPr>
+        <w:t xml:space="preserve">Linux, </w:t>
+      </w:r>
+      <w:r>
+        <w:rPr>
+          <w:color w:val="444444"/>
+          <w:sz w:val="24"/>
+          <w:szCs w:val="24"/>
+        </w:rPr>
+        <w:t xml:space="preserve">Solaris e </w:t>
+      </w:r>
+      <w:proofErr w:type="spellStart"/>
+      <w:r>
+        <w:rPr>
+          <w:color w:val="444444"/>
+          <w:sz w:val="24"/>
+          <w:szCs w:val="24"/>
+        </w:rPr>
+        <w:t>MacOS</w:t>
+      </w:r>
+      <w:proofErr w:type="spellEnd"/>
+      <w:r>
+        <w:rPr>
+          <w:color w:val="444444"/>
+          <w:sz w:val="24"/>
+          <w:szCs w:val="24"/>
+        </w:rPr>
+        <w:t>. O NetBeans IDE oferece aos desenvolvedores todas as ferramentas necessárias para criar aplicativos profissionais de desktop, empresariais, Web e móveis multiplataformas.</w:t>
+      </w:r>
+    </w:p>
+    <w:p>
+      <w:pPr>
+        <w:spacing w:before="92" w:line="360" w:lineRule="auto"/>
+        <w:ind w:firstLine="851"/>
+        <w:jc w:val="both"/>
+        <w:rPr>
+          <w:color w:val="444444"/>
+          <w:sz w:val="24"/>
+          <w:szCs w:val="24"/>
+        </w:rPr>
+      </w:pPr>
+      <w:r>
+        <w:rPr>
+          <w:color w:val="444444"/>
+          <w:sz w:val="24"/>
+          <w:szCs w:val="24"/>
+        </w:rPr>
+        <w:t xml:space="preserve">O NetBeans foi iniciado em 1996 por dois estudantes tchecos na Universidade de Charles, em Praga, quando a linguagem de programação Java ainda não era tão popular como atualmente. Primeiramente o nome do projeto era </w:t>
+      </w:r>
+      <w:proofErr w:type="spellStart"/>
+      <w:r>
+        <w:rPr>
+          <w:color w:val="444444"/>
+          <w:sz w:val="24"/>
+          <w:szCs w:val="24"/>
+        </w:rPr>
+        <w:t>Xelfi</w:t>
+      </w:r>
+      <w:proofErr w:type="spellEnd"/>
+      <w:r>
+        <w:rPr>
+          <w:color w:val="444444"/>
+          <w:sz w:val="24"/>
+          <w:szCs w:val="24"/>
+        </w:rPr>
+        <w:t xml:space="preserve">, em alusão ao Delphi, pois, a pretensão deste projeto era ter funcionalidades semelhantes aos </w:t>
+      </w:r>
+      <w:proofErr w:type="spellStart"/>
+      <w:r>
+        <w:rPr>
+          <w:color w:val="444444"/>
+          <w:sz w:val="24"/>
+          <w:szCs w:val="24"/>
+        </w:rPr>
+        <w:t>IDE´s</w:t>
+      </w:r>
+      <w:proofErr w:type="spellEnd"/>
+      <w:r>
+        <w:rPr>
+          <w:color w:val="444444"/>
+          <w:sz w:val="24"/>
+          <w:szCs w:val="24"/>
+        </w:rPr>
+        <w:t xml:space="preserve"> (ambiente de desenvolvimento integrado) então populares do Delphi que eram mais atrativas por serem ferramentas visuais e mais </w:t>
+      </w:r>
+      <w:r>
+        <w:rPr>
+          <w:color w:val="444444"/>
+          <w:sz w:val="24"/>
+          <w:szCs w:val="24"/>
+        </w:rPr>
+        <w:t>fáceis</w:t>
+      </w:r>
+      <w:r>
+        <w:rPr>
+          <w:color w:val="444444"/>
+          <w:sz w:val="24"/>
+          <w:szCs w:val="24"/>
+        </w:rPr>
+        <w:t xml:space="preserve"> de usarem, porém com o intuito de ser totalmente desenvolvido em Java.</w:t>
+      </w:r>
+      <w:sdt>
+        <w:sdtPr>
+          <w:rPr>
+            <w:color w:val="444444"/>
+            <w:sz w:val="24"/>
+            <w:szCs w:val="24"/>
+          </w:rPr>
+          <w:id w:val="-845933707"/>
+          <w:citation/>
+        </w:sdtPr>
+        <w:sdtEndPr/>
+        <w:sdtContent>
+          <w:r>
+            <w:rPr>
+              <w:color w:val="444444"/>
+              <w:sz w:val="24"/>
+              <w:szCs w:val="24"/>
+            </w:rPr>
+            <w:fldChar w:fldCharType="begin"/>
+          </w:r>
+          <w:r>
+            <w:rPr>
+              <w:color w:val="444444"/>
+              <w:sz w:val="24"/>
+              <w:szCs w:val="24"/>
+            </w:rPr>
+            <w:instrText xml:space="preserve"> CITATION RED20 \l 1046 </w:instrText>
+          </w:r>
+          <w:r>
+            <w:rPr>
+              <w:color w:val="444444"/>
+              <w:sz w:val="24"/>
+              <w:szCs w:val="24"/>
+            </w:rPr>
+            <w:fldChar w:fldCharType="separate"/>
+          </w:r>
+          <w:r>
+            <w:rPr>
+              <w:noProof/>
+              <w:color w:val="444444"/>
+              <w:sz w:val="24"/>
+              <w:szCs w:val="24"/>
+            </w:rPr>
+            <w:t xml:space="preserve"> </w:t>
+          </w:r>
+          <w:r>
+            <w:rPr>
+              <w:noProof/>
+              <w:color w:val="444444"/>
+              <w:sz w:val="24"/>
+              <w:szCs w:val="24"/>
+            </w:rPr>
+            <w:t>(OFICINA, 2020)</w:t>
+          </w:r>
+          <w:r>
+            <w:rPr>
+              <w:color w:val="444444"/>
+              <w:sz w:val="24"/>
+              <w:szCs w:val="24"/>
+            </w:rPr>
+            <w:fldChar w:fldCharType="end"/>
+          </w:r>
+        </w:sdtContent>
+      </w:sdt>
+    </w:p>
+    <w:p>
+      <w:pPr>
+        <w:spacing w:before="92" w:line="360" w:lineRule="auto"/>
+        <w:ind w:firstLine="851"/>
+        <w:jc w:val="both"/>
+        <w:rPr>
+          <w:bCs/>
+          <w:sz w:val="24"/>
+          <w:szCs w:val="24"/>
+        </w:rPr>
+      </w:pPr>
+      <w:r>
+        <w:rPr>
+          <w:color w:val="444444"/>
+          <w:sz w:val="24"/>
+          <w:szCs w:val="24"/>
+        </w:rPr>
+        <w:lastRenderedPageBreak/>
+        <w:t xml:space="preserve">Em 1999 o projeto já havia evoluído para uma IDE proprietário, com o nome de NetBeans DeveloperX2 nome este que veio da </w:t>
+      </w:r>
+      <w:r>
+        <w:rPr>
+          <w:color w:val="444444"/>
+          <w:sz w:val="24"/>
+          <w:szCs w:val="24"/>
+        </w:rPr>
+        <w:t>ideia</w:t>
+      </w:r>
+      <w:r>
+        <w:rPr>
+          <w:color w:val="444444"/>
+          <w:sz w:val="24"/>
+          <w:szCs w:val="24"/>
+        </w:rPr>
+        <w:t xml:space="preserve"> de reutilização de componentes que era a base do Java. Nessa época a empresa Sun Microsystems havia desistido de sua IDE Java Workshop e procurando por novas iniciativas adquiriu o projeto NetBeans DeveloperX2 incorporando-o a sua linha de softwares.</w:t>
+      </w:r>
+      <w:sdt>
+        <w:sdtPr>
+          <w:rPr>
+            <w:color w:val="444444"/>
+            <w:sz w:val="24"/>
+            <w:szCs w:val="24"/>
+          </w:rPr>
+          <w:id w:val="-1867439414"/>
+          <w:citation/>
+        </w:sdtPr>
+        <w:sdtEndPr/>
+        <w:sdtContent>
+          <w:r>
+            <w:rPr>
+              <w:color w:val="444444"/>
+              <w:sz w:val="24"/>
+              <w:szCs w:val="24"/>
+            </w:rPr>
+            <w:fldChar w:fldCharType="begin"/>
+          </w:r>
+          <w:r>
+            <w:rPr>
+              <w:color w:val="444444"/>
+              <w:sz w:val="24"/>
+              <w:szCs w:val="24"/>
+            </w:rPr>
+            <w:instrText xml:space="preserve"> CITATION RED20 \l 1046 </w:instrText>
+          </w:r>
+          <w:r>
+            <w:rPr>
+              <w:color w:val="444444"/>
+              <w:sz w:val="24"/>
+              <w:szCs w:val="24"/>
+            </w:rPr>
+            <w:fldChar w:fldCharType="separate"/>
+          </w:r>
+          <w:r>
+            <w:rPr>
+              <w:noProof/>
+              <w:color w:val="444444"/>
+              <w:sz w:val="24"/>
+              <w:szCs w:val="24"/>
+            </w:rPr>
+            <w:t xml:space="preserve"> </w:t>
+          </w:r>
+          <w:r>
+            <w:rPr>
+              <w:noProof/>
+              <w:color w:val="444444"/>
+              <w:sz w:val="24"/>
+              <w:szCs w:val="24"/>
+            </w:rPr>
+            <w:t>(OFICINA, 2020)</w:t>
+          </w:r>
+          <w:r>
+            <w:rPr>
+              <w:color w:val="444444"/>
+              <w:sz w:val="24"/>
+              <w:szCs w:val="24"/>
+            </w:rPr>
+            <w:fldChar w:fldCharType="end"/>
+          </w:r>
+        </w:sdtContent>
+      </w:sdt>
+    </w:p>
+    <w:p>
+      <w:pPr>
+        <w:spacing w:line="360" w:lineRule="auto"/>
+        <w:ind w:firstLine="720"/>
+        <w:jc w:val="both"/>
+        <w:rPr>
+          <w:sz w:val="24"/>
+          <w:szCs w:val="24"/>
+        </w:rPr>
+      </w:pPr>
+    </w:p>
+    <w:p>
+      <w:pPr>
         <w:spacing w:line="360" w:lineRule="auto"/>
         <w:ind w:firstLine="720"/>
         <w:jc w:val="both"/>
@@ -1980,7 +2313,6 @@
         <w:rPr>
           <w:rFonts w:ascii="Arial" w:hAnsi="Arial" w:cs="Arial"/>
         </w:rPr>
-        <w:lastRenderedPageBreak/>
         <w:t>Banco</w:t>
       </w:r>
       <w:r>
@@ -2461,7 +2793,15 @@
           <w:rFonts w:ascii="Arial" w:hAnsi="Arial" w:cs="Arial"/>
           <w:color w:val="212121"/>
         </w:rPr>
-        <w:t>essa fase o SGBD transformou-se em um dos mais conhecidos, por possuir particularidades que o tornavam extremamente rápido. Novas versões são lançadas, sempre buscando contemplar novas insuficiências que surgiram ao longo do caminho</w:t>
+        <w:t xml:space="preserve">essa fase o SGBD transformou-se em um dos mais conhecidos, por possuir particularidades que o tornavam extremamente rápido. Novas versões são lançadas, sempre buscando contemplar novas </w:t>
+      </w:r>
+      <w:r>
+        <w:rPr>
+          <w:rFonts w:ascii="Arial" w:hAnsi="Arial" w:cs="Arial"/>
+          <w:color w:val="212121"/>
+        </w:rPr>
+        <w:lastRenderedPageBreak/>
+        <w:t>insuficiências que surgiram ao longo do caminho</w:t>
       </w:r>
       <w:r>
         <w:rPr>
@@ -2834,7 +3174,6 @@
         <w:rPr>
           <w:rFonts w:ascii="Arial" w:hAnsi="Arial" w:cs="Arial"/>
         </w:rPr>
-        <w:lastRenderedPageBreak/>
         <w:t>O ato de e</w:t>
       </w:r>
       <w:r>
@@ -3330,30 +3669,16 @@
         <w:jc w:val="center"/>
       </w:pPr>
       <w:r>
-        <w:lastRenderedPageBreak/>
         <w:t xml:space="preserve">Figura </w:t>
       </w:r>
-      <w:r>
-        <w:fldChar w:fldCharType="begin"/>
-      </w:r>
-      <w:r>
-        <w:instrText xml:space="preserve"> SEQ Figura \* ARABIC </w:instrText>
-      </w:r>
-      <w:r>
-        <w:fldChar w:fldCharType="separate"/>
-      </w:r>
-      <w:r>
-        <w:rPr>
-          <w:noProof/>
-        </w:rPr>
-        <w:t>1</w:t>
-      </w:r>
-      <w:r>
-        <w:rPr>
-          <w:noProof/>
-        </w:rPr>
-        <w:fldChar w:fldCharType="end"/>
-      </w:r>
+      <w:fldSimple w:instr=" SEQ Figura \* ARABIC ">
+        <w:r>
+          <w:rPr>
+            <w:noProof/>
+          </w:rPr>
+          <w:t>1</w:t>
+        </w:r>
+      </w:fldSimple>
       <w:r>
         <w:t xml:space="preserve"> – Modelo Canvas do projeto</w:t>
       </w:r>
@@ -3555,6 +3880,7 @@
         <w:rPr>
           <w:rFonts w:ascii="Arial" w:hAnsi="Arial" w:cs="Arial"/>
         </w:rPr>
+        <w:lastRenderedPageBreak/>
         <w:t xml:space="preserve">Canais: </w:t>
       </w:r>
       <w:r>
@@ -3777,14 +4103,7 @@
         <w:rPr>
           <w:rFonts w:ascii="Arial" w:hAnsi="Arial" w:cs="Arial"/>
         </w:rPr>
-        <w:t xml:space="preserve"> </w:t>
-      </w:r>
-      <w:r>
-        <w:rPr>
-          <w:rFonts w:ascii="Arial" w:hAnsi="Arial" w:cs="Arial"/>
-        </w:rPr>
-        <w:lastRenderedPageBreak/>
-        <w:t>Upgrades da aplicação.</w:t>
+        <w:t xml:space="preserve"> Upgrades da aplicação.</w:t>
       </w:r>
     </w:p>
     <w:p>
@@ -4060,6 +4379,7 @@
           <w:sz w:val="24"/>
           <w:szCs w:val="24"/>
         </w:rPr>
+        <w:lastRenderedPageBreak/>
         <w:t xml:space="preserve">Os diagramas que não estiverem dispostos neste artigo poderão ser encontrados em </w:t>
       </w:r>
       <w:sdt>
@@ -4390,29 +4710,29 @@
           <w:sz w:val="24"/>
           <w:szCs w:val="24"/>
         </w:rPr>
-        <w:t xml:space="preserve">lustram o BPMN da aplicação, mostrando todo o processo para realizar cadastro e alteração de clientes e realização de uma venda, visto que </w:t>
-      </w:r>
-      <w:r>
-        <w:rPr>
-          <w:bCs/>
-          <w:sz w:val="24"/>
-          <w:szCs w:val="24"/>
-        </w:rPr>
-        <w:lastRenderedPageBreak/>
-        <w:t>cadastro e alteração de fornecedores, produtos e usuários serão idênticos ao de cadastro e alteração de clientes.</w:t>
-      </w:r>
-    </w:p>
-    <w:p>
-      <w:pPr>
-        <w:spacing w:before="92" w:line="360" w:lineRule="auto"/>
-        <w:ind w:firstLine="851"/>
-        <w:jc w:val="both"/>
-        <w:rPr>
-          <w:bCs/>
-          <w:sz w:val="24"/>
-          <w:szCs w:val="24"/>
-        </w:rPr>
-      </w:pPr>
+        <w:t>lustram o BPMN da aplicação, mostrando todo o processo para realizar cadastro e alteração de clientes e realização de uma venda, visto que cadastro e alteração de fornecedores, produtos e usuários serão idênticos ao de cadastro e alteração de clientes.</w:t>
+      </w:r>
+    </w:p>
+    <w:p>
+      <w:pPr>
+        <w:pStyle w:val="Legenda"/>
+        <w:keepNext/>
+        <w:jc w:val="center"/>
+      </w:pPr>
+      <w:r>
+        <w:t xml:space="preserve">Figura </w:t>
+      </w:r>
+      <w:fldSimple w:instr=" SEQ Figura \* ARABIC ">
+        <w:r>
+          <w:rPr>
+            <w:noProof/>
+          </w:rPr>
+          <w:t>2</w:t>
+        </w:r>
+      </w:fldSimple>
+      <w:r>
+        <w:t xml:space="preserve"> - Modelo BPMN Alteração e Cadastro de Clientes</w:t>
+      </w:r>
     </w:p>
     <w:p>
       <w:pPr>
@@ -4476,45 +4796,6 @@
           </wp:inline>
         </w:drawing>
       </w:r>
-      <w:r>
-        <w:t xml:space="preserve">Figura </w:t>
-      </w:r>
-      <w:r>
-        <w:fldChar w:fldCharType="begin"/>
-      </w:r>
-      <w:r>
-        <w:instrText xml:space="preserve"> SEQ Figura \* ARABIC </w:instrText>
-      </w:r>
-      <w:r>
-        <w:fldChar w:fldCharType="separate"/>
-      </w:r>
-      <w:r>
-        <w:rPr>
-          <w:noProof/>
-        </w:rPr>
-        <w:t>2</w:t>
-      </w:r>
-      <w:r>
-        <w:rPr>
-          <w:noProof/>
-        </w:rPr>
-        <w:fldChar w:fldCharType="end"/>
-      </w:r>
-      <w:r>
-        <w:t xml:space="preserve"> - Modelo BPMN Alteração e Cadastro de Clientes</w:t>
-      </w:r>
-    </w:p>
-    <w:p>
-      <w:pPr>
-        <w:spacing w:before="92" w:line="360" w:lineRule="auto"/>
-        <w:ind w:left="-1418" w:firstLine="851"/>
-        <w:jc w:val="center"/>
-        <w:rPr>
-          <w:bCs/>
-          <w:sz w:val="24"/>
-          <w:szCs w:val="24"/>
-        </w:rPr>
-      </w:pPr>
     </w:p>
     <w:p>
       <w:pPr>
@@ -4524,7 +4805,13 @@
         <w:jc w:val="center"/>
       </w:pPr>
       <w:r>
-        <w:t>Fonte: O autor.</w:t>
+        <w:t>Fonte: O</w:t>
+      </w:r>
+      <w:r>
+        <w:t xml:space="preserve"> </w:t>
+      </w:r>
+      <w:r>
+        <w:t>autor.</w:t>
       </w:r>
     </w:p>
     <w:p>
@@ -4544,27 +4831,14 @@
       <w:r>
         <w:t xml:space="preserve">Figura </w:t>
       </w:r>
-      <w:r>
-        <w:fldChar w:fldCharType="begin"/>
-      </w:r>
-      <w:r>
-        <w:instrText xml:space="preserve"> SEQ Figura \* ARABIC </w:instrText>
-      </w:r>
-      <w:r>
-        <w:fldChar w:fldCharType="separate"/>
-      </w:r>
-      <w:r>
-        <w:rPr>
-          <w:noProof/>
-        </w:rPr>
-        <w:t>3</w:t>
-      </w:r>
-      <w:r>
-        <w:rPr>
-          <w:noProof/>
-        </w:rPr>
-        <w:fldChar w:fldCharType="end"/>
-      </w:r>
+      <w:fldSimple w:instr=" SEQ Figura \* ARABIC ">
+        <w:r>
+          <w:rPr>
+            <w:noProof/>
+          </w:rPr>
+          <w:t>3</w:t>
+        </w:r>
+      </w:fldSimple>
       <w:r>
         <w:t xml:space="preserve"> - Modelo BPMN Realizar uma Venda</w:t>
       </w:r>
@@ -4903,27 +5177,14 @@
         <w:lastRenderedPageBreak/>
         <w:t xml:space="preserve">Figura </w:t>
       </w:r>
-      <w:r>
-        <w:fldChar w:fldCharType="begin"/>
-      </w:r>
-      <w:r>
-        <w:instrText xml:space="preserve"> SEQ Figura \* ARABIC </w:instrText>
-      </w:r>
-      <w:r>
-        <w:fldChar w:fldCharType="separate"/>
-      </w:r>
-      <w:r>
-        <w:rPr>
-          <w:noProof/>
-        </w:rPr>
-        <w:t>4</w:t>
-      </w:r>
-      <w:r>
-        <w:rPr>
-          <w:noProof/>
-        </w:rPr>
-        <w:fldChar w:fldCharType="end"/>
-      </w:r>
+      <w:fldSimple w:instr=" SEQ Figura \* ARABIC ">
+        <w:r>
+          <w:rPr>
+            <w:noProof/>
+          </w:rPr>
+          <w:t>4</w:t>
+        </w:r>
+      </w:fldSimple>
       <w:r>
         <w:t xml:space="preserve"> - </w:t>
       </w:r>
@@ -5220,27 +5481,14 @@
       <w:r>
         <w:t xml:space="preserve">Figura </w:t>
       </w:r>
-      <w:r>
-        <w:fldChar w:fldCharType="begin"/>
-      </w:r>
-      <w:r>
-        <w:instrText xml:space="preserve"> SEQ Figura \* ARABIC </w:instrText>
-      </w:r>
-      <w:r>
-        <w:fldChar w:fldCharType="separate"/>
-      </w:r>
-      <w:r>
-        <w:rPr>
-          <w:noProof/>
-        </w:rPr>
-        <w:t>5</w:t>
-      </w:r>
-      <w:r>
-        <w:rPr>
-          <w:noProof/>
-        </w:rPr>
-        <w:fldChar w:fldCharType="end"/>
-      </w:r>
+      <w:fldSimple w:instr=" SEQ Figura \* ARABIC ">
+        <w:r>
+          <w:rPr>
+            <w:noProof/>
+          </w:rPr>
+          <w:t>5</w:t>
+        </w:r>
+      </w:fldSimple>
       <w:r>
         <w:t xml:space="preserve"> - Diagrama de Classe</w:t>
       </w:r>
@@ -5514,7 +5762,41 @@
           <w:sz w:val="24"/>
           <w:szCs w:val="24"/>
         </w:rPr>
-        <w:t>O primeiro contato que o usuário tem com o sistema é a tela de login e autenticação. Não existe a opção de cadastro de usuário aqui pois o sistema vem com um usuário administrador como padrão e o primeiro login tem que ser feito com o mesmo. Caso o Usuário e Senha estiverem incorretos será exibida uma mensagem de erro, se não, será redirecionado para a próxima tela.</w:t>
+        <w:t xml:space="preserve">O primeiro contato que o usuário tem com o sistema é a tela de login e autenticação. Não existe a opção de cadastro de usuário aqui pois o sistema vem com um usuário administrador como padrão e o primeiro login </w:t>
+      </w:r>
+      <w:r>
+        <w:rPr>
+          <w:bCs/>
+          <w:sz w:val="24"/>
+          <w:szCs w:val="24"/>
+        </w:rPr>
+        <w:t>deve</w:t>
+      </w:r>
+      <w:r>
+        <w:rPr>
+          <w:bCs/>
+          <w:sz w:val="24"/>
+          <w:szCs w:val="24"/>
+        </w:rPr>
+        <w:t xml:space="preserve"> ser feito com </w:t>
+      </w:r>
+      <w:proofErr w:type="gramStart"/>
+      <w:r>
+        <w:rPr>
+          <w:bCs/>
+          <w:sz w:val="24"/>
+          <w:szCs w:val="24"/>
+        </w:rPr>
+        <w:t>o mesmo</w:t>
+      </w:r>
+      <w:proofErr w:type="gramEnd"/>
+      <w:r>
+        <w:rPr>
+          <w:bCs/>
+          <w:sz w:val="24"/>
+          <w:szCs w:val="24"/>
+        </w:rPr>
+        <w:t>. Caso o Usuário e Senha estiverem incorretos será exibida uma mensagem de erro, se não, será redirecionado para a próxima tela.</w:t>
       </w:r>
     </w:p>
     <w:p>
@@ -5539,27 +5821,14 @@
       <w:r>
         <w:t xml:space="preserve">Figura </w:t>
       </w:r>
-      <w:r>
-        <w:fldChar w:fldCharType="begin"/>
-      </w:r>
-      <w:r>
-        <w:instrText xml:space="preserve"> SEQ Figura \* ARABIC </w:instrText>
-      </w:r>
-      <w:r>
-        <w:fldChar w:fldCharType="separate"/>
-      </w:r>
-      <w:r>
-        <w:rPr>
-          <w:noProof/>
-        </w:rPr>
-        <w:t>6</w:t>
-      </w:r>
-      <w:r>
-        <w:rPr>
-          <w:noProof/>
-        </w:rPr>
-        <w:fldChar w:fldCharType="end"/>
-      </w:r>
+      <w:fldSimple w:instr=" SEQ Figura \* ARABIC ">
+        <w:r>
+          <w:rPr>
+            <w:noProof/>
+          </w:rPr>
+          <w:t>6</w:t>
+        </w:r>
+      </w:fldSimple>
       <w:r>
         <w:t xml:space="preserve"> - Tela de Login e Autenticação</w:t>
       </w:r>
@@ -5767,27 +6036,14 @@
       <w:r>
         <w:t xml:space="preserve">Figura </w:t>
       </w:r>
-      <w:r>
-        <w:fldChar w:fldCharType="begin"/>
-      </w:r>
-      <w:r>
-        <w:instrText xml:space="preserve"> SEQ Figura \* ARABIC </w:instrText>
-      </w:r>
-      <w:r>
-        <w:fldChar w:fldCharType="separate"/>
-      </w:r>
-      <w:r>
-        <w:rPr>
-          <w:noProof/>
-        </w:rPr>
-        <w:t>7</w:t>
-      </w:r>
-      <w:r>
-        <w:rPr>
-          <w:noProof/>
-        </w:rPr>
-        <w:fldChar w:fldCharType="end"/>
-      </w:r>
+      <w:fldSimple w:instr=" SEQ Figura \* ARABIC ">
+        <w:r>
+          <w:rPr>
+            <w:noProof/>
+          </w:rPr>
+          <w:t>7</w:t>
+        </w:r>
+      </w:fldSimple>
       <w:r>
         <w:t xml:space="preserve"> - Tela Principal</w:t>
       </w:r>
@@ -5955,27 +6211,14 @@
         <w:lastRenderedPageBreak/>
         <w:t xml:space="preserve">Figura </w:t>
       </w:r>
-      <w:r>
-        <w:fldChar w:fldCharType="begin"/>
-      </w:r>
-      <w:r>
-        <w:instrText xml:space="preserve"> SEQ Figura \* ARABIC </w:instrText>
-      </w:r>
-      <w:r>
-        <w:fldChar w:fldCharType="separate"/>
-      </w:r>
-      <w:r>
-        <w:rPr>
-          <w:noProof/>
-        </w:rPr>
-        <w:t>8</w:t>
-      </w:r>
-      <w:r>
-        <w:rPr>
-          <w:noProof/>
-        </w:rPr>
-        <w:fldChar w:fldCharType="end"/>
-      </w:r>
+      <w:fldSimple w:instr=" SEQ Figura \* ARABIC ">
+        <w:r>
+          <w:rPr>
+            <w:noProof/>
+          </w:rPr>
+          <w:t>8</w:t>
+        </w:r>
+      </w:fldSimple>
       <w:r>
         <w:t xml:space="preserve"> - Tela de Cadastro e Busca de Clientes</w:t>
       </w:r>
@@ -6088,7 +6331,7 @@
           <w:sz w:val="24"/>
           <w:szCs w:val="24"/>
         </w:rPr>
-        <w:t>Tela de Produtos</w:t>
+        <w:t>Tela de Relatórios</w:t>
       </w:r>
     </w:p>
     <w:p>
@@ -6121,31 +6364,7 @@
           <w:sz w:val="24"/>
           <w:szCs w:val="24"/>
         </w:rPr>
-        <w:t xml:space="preserve">Na tela de cadastro e busca de </w:t>
-      </w:r>
-      <w:r>
-        <w:rPr>
-          <w:bCs/>
-          <w:sz w:val="24"/>
-          <w:szCs w:val="24"/>
-        </w:rPr>
-        <w:t>Produtos</w:t>
-      </w:r>
-      <w:r>
-        <w:rPr>
-          <w:bCs/>
-          <w:sz w:val="24"/>
-          <w:szCs w:val="24"/>
-        </w:rPr>
-        <w:t>, temos uma tabela com os</w:t>
-      </w:r>
-      <w:r>
-        <w:rPr>
-          <w:bCs/>
-          <w:sz w:val="24"/>
-          <w:szCs w:val="24"/>
-        </w:rPr>
-        <w:t xml:space="preserve"> dados mais relevantes sobre o produto, como código, nome, quantidade em estoque, valor unitário e fornecedor. Mais uma vez temos a opção de cadastrar e alterar produtos.</w:t>
+        <w:t>Nesta tela podemos fazer a visualização e se necessário a impressão de vários relatórios como, clientes, vendas e produtos.</w:t>
       </w:r>
     </w:p>
     <w:p>
@@ -6155,53 +6374,34 @@
         <w:jc w:val="center"/>
       </w:pPr>
       <w:r>
-        <w:lastRenderedPageBreak/>
         <w:t xml:space="preserve">Figura </w:t>
       </w:r>
       <w:r>
-        <w:fldChar w:fldCharType="begin"/>
-      </w:r>
-      <w:r>
-        <w:instrText xml:space="preserve"> SEQ Figura \* ARABIC </w:instrText>
-      </w:r>
-      <w:r>
-        <w:fldChar w:fldCharType="separate"/>
-      </w:r>
+        <w:t>9</w:t>
+      </w:r>
+      <w:r>
+        <w:t xml:space="preserve"> - Tela de Emissão de Relatórios</w:t>
+      </w:r>
+    </w:p>
+    <w:p>
+      <w:pPr>
+        <w:spacing w:before="92" w:line="360" w:lineRule="auto"/>
+        <w:jc w:val="both"/>
+        <w:rPr>
+          <w:bCs/>
+          <w:sz w:val="24"/>
+          <w:szCs w:val="24"/>
+        </w:rPr>
+      </w:pPr>
       <w:r>
         <w:rPr>
           <w:noProof/>
         </w:rPr>
-        <w:t>9</w:t>
-      </w:r>
-      <w:r>
-        <w:rPr>
-          <w:noProof/>
-        </w:rPr>
-        <w:fldChar w:fldCharType="end"/>
-      </w:r>
-      <w:r>
-        <w:t xml:space="preserve"> - Cadastro e Busca de Produtos</w:t>
-      </w:r>
-    </w:p>
-    <w:p>
-      <w:pPr>
-        <w:spacing w:before="92" w:line="360" w:lineRule="auto"/>
-        <w:jc w:val="both"/>
-        <w:rPr>
-          <w:bCs/>
-          <w:sz w:val="24"/>
-          <w:szCs w:val="24"/>
-        </w:rPr>
-      </w:pPr>
-      <w:r>
-        <w:rPr>
-          <w:noProof/>
-        </w:rPr>
         <w:drawing>
-          <wp:inline distT="0" distB="0" distL="0" distR="0" wp14:anchorId="4912AC66" wp14:editId="3BA0F480">
+          <wp:inline distT="0" distB="0" distL="0" distR="0" wp14:anchorId="126744DC" wp14:editId="18B8D288">
             <wp:extent cx="5761990" cy="3241040"/>
             <wp:effectExtent l="0" t="0" r="0" b="0"/>
-            <wp:docPr id="9" name="Imagem 9"/>
+            <wp:docPr id="12" name="Imagem 12"/>
             <wp:cNvGraphicFramePr>
               <a:graphicFrameLocks xmlns:a="http://schemas.openxmlformats.org/drawingml/2006/main" noChangeAspect="1"/>
             </wp:cNvGraphicFramePr>
@@ -6209,7 +6409,7 @@
               <a:graphicData uri="http://schemas.openxmlformats.org/drawingml/2006/picture">
                 <pic:pic xmlns:pic="http://schemas.openxmlformats.org/drawingml/2006/picture">
                   <pic:nvPicPr>
-                    <pic:cNvPr id="0" name="Picture 9"/>
+                    <pic:cNvPr id="0" name="Picture 3"/>
                     <pic:cNvPicPr>
                       <a:picLocks noChangeAspect="1" noChangeArrowheads="1"/>
                     </pic:cNvPicPr>
@@ -6255,18 +6455,15 @@
         <w:jc w:val="center"/>
       </w:pPr>
       <w:r>
+        <w:lastRenderedPageBreak/>
         <w:t>Fonte: O autor.</w:t>
       </w:r>
     </w:p>
     <w:p>
       <w:pPr>
+        <w:pStyle w:val="PargrafodaLista"/>
         <w:spacing w:before="92" w:line="360" w:lineRule="auto"/>
-        <w:jc w:val="both"/>
-        <w:rPr>
-          <w:bCs/>
-          <w:sz w:val="24"/>
-          <w:szCs w:val="24"/>
-        </w:rPr>
+        <w:ind w:left="0"/>
       </w:pPr>
     </w:p>
     <w:p>
@@ -6298,7 +6495,7 @@
           <w:sz w:val="24"/>
           <w:szCs w:val="24"/>
         </w:rPr>
-        <w:t>Usuário</w:t>
+        <w:t>Cadastro e Busca de Vendas (Realizar uma Venda)</w:t>
       </w:r>
     </w:p>
     <w:p>
@@ -6316,30 +6513,38 @@
     </w:p>
     <w:p>
       <w:pPr>
+        <w:pStyle w:val="PargrafodaLista"/>
         <w:spacing w:before="92" w:line="360" w:lineRule="auto"/>
-        <w:ind w:firstLine="851"/>
-        <w:jc w:val="both"/>
-        <w:rPr>
-          <w:bCs/>
-          <w:sz w:val="24"/>
-          <w:szCs w:val="24"/>
-        </w:rPr>
-      </w:pPr>
-      <w:r>
-        <w:rPr>
-          <w:bCs/>
-          <w:sz w:val="24"/>
-          <w:szCs w:val="24"/>
-        </w:rPr>
-        <w:t>Nesta tela temos todos os usuários cadastrados e a opção de cadastrar ou alterar um usuário. Como padrão, o usuário Administrador já vem cadastrado e é por ele o primeiro acesso</w:t>
-      </w:r>
-      <w:r>
-        <w:rPr>
-          <w:bCs/>
-          <w:sz w:val="24"/>
-          <w:szCs w:val="24"/>
-        </w:rPr>
-        <w:t>, assim podendo cadastrar novos usuários.</w:t>
+        <w:ind w:left="0" w:firstLine="851"/>
+        <w:rPr>
+          <w:bCs/>
+          <w:sz w:val="24"/>
+          <w:szCs w:val="24"/>
+        </w:rPr>
+      </w:pPr>
+      <w:r>
+        <w:rPr>
+          <w:bCs/>
+          <w:sz w:val="24"/>
+          <w:szCs w:val="24"/>
+        </w:rPr>
+        <w:t xml:space="preserve">Nesta tela </w:t>
+      </w:r>
+      <w:r>
+        <w:rPr>
+          <w:bCs/>
+          <w:sz w:val="24"/>
+          <w:szCs w:val="24"/>
+        </w:rPr>
+        <w:t xml:space="preserve">temos três abas, a primeira dela é a de cadastro de vendas, que seria para realizar uma “venda balcão” onde o </w:t>
+      </w:r>
+      <w:r>
+        <w:rPr>
+          <w:bCs/>
+          <w:sz w:val="24"/>
+          <w:szCs w:val="24"/>
+        </w:rPr>
+        <w:t>cliente faz o pedido do produto e o atendente faz a checagem se tem o produto em estoque e realiza a venda. Também é possível realizar a emissão de orçamentos, porém esta opção não subtrai o produto do estoque no banco de dados.</w:t>
       </w:r>
     </w:p>
     <w:p>
@@ -6349,83 +6554,16 @@
         <w:jc w:val="center"/>
       </w:pPr>
       <w:r>
-        <w:lastRenderedPageBreak/>
         <w:t xml:space="preserve">Figura </w:t>
       </w:r>
       <w:r>
-        <w:fldChar w:fldCharType="begin"/>
-      </w:r>
-      <w:r>
-        <w:instrText xml:space="preserve"> SEQ Figura \* ARABIC </w:instrText>
-      </w:r>
-      <w:r>
-        <w:fldChar w:fldCharType="separate"/>
-      </w:r>
-      <w:r>
-        <w:rPr>
-          <w:noProof/>
-        </w:rPr>
         <w:t>10</w:t>
       </w:r>
       <w:r>
-        <w:rPr>
-          <w:noProof/>
-        </w:rPr>
-        <w:fldChar w:fldCharType="end"/>
-      </w:r>
-      <w:r>
-        <w:t xml:space="preserve"> - Cadastro e Busca de Usuários</w:t>
-      </w:r>
-    </w:p>
-    <w:p>
-      <w:pPr>
-        <w:spacing w:before="92" w:line="360" w:lineRule="auto"/>
-        <w:jc w:val="both"/>
-        <w:rPr>
-          <w:bCs/>
-          <w:sz w:val="24"/>
-          <w:szCs w:val="24"/>
-        </w:rPr>
-      </w:pPr>
-      <w:r>
-        <w:rPr>
-          <w:noProof/>
-        </w:rPr>
-        <w:drawing>
-          <wp:inline distT="0" distB="0" distL="0" distR="0" wp14:anchorId="4827345D" wp14:editId="13B943EC">
-            <wp:extent cx="5761990" cy="3241040"/>
-            <wp:effectExtent l="0" t="0" r="0" b="0"/>
-            <wp:docPr id="10" name="Imagem 10"/>
-            <wp:cNvGraphicFramePr>
-              <a:graphicFrameLocks xmlns:a="http://schemas.openxmlformats.org/drawingml/2006/main" noChangeAspect="1"/>
-            </wp:cNvGraphicFramePr>
-            <a:graphic xmlns:a="http://schemas.openxmlformats.org/drawingml/2006/main">
-              <a:graphicData uri="http://schemas.openxmlformats.org/drawingml/2006/picture">
-                <pic:pic xmlns:pic="http://schemas.openxmlformats.org/drawingml/2006/picture">
-                  <pic:nvPicPr>
-                    <pic:cNvPr id="1" name=""/>
-                    <pic:cNvPicPr/>
-                  </pic:nvPicPr>
-                  <pic:blipFill>
-                    <a:blip r:embed="rId17"/>
-                    <a:stretch>
-                      <a:fillRect/>
-                    </a:stretch>
-                  </pic:blipFill>
-                  <pic:spPr>
-                    <a:xfrm>
-                      <a:off x="0" y="0"/>
-                      <a:ext cx="5761990" cy="3241040"/>
-                    </a:xfrm>
-                    <a:prstGeom prst="rect">
-                      <a:avLst/>
-                    </a:prstGeom>
-                  </pic:spPr>
-                </pic:pic>
-              </a:graphicData>
-            </a:graphic>
-          </wp:inline>
-        </w:drawing>
+        <w:t>- Tela de Cadastro e Busca de Vendas</w:t>
+      </w:r>
+      <w:r>
+        <w:t xml:space="preserve"> (Realizar uma Venda)</w:t>
       </w:r>
     </w:p>
     <w:p>
@@ -6433,146 +6571,16 @@
         <w:pStyle w:val="PargrafodaLista"/>
         <w:spacing w:before="92" w:line="360" w:lineRule="auto"/>
         <w:ind w:left="0"/>
-        <w:jc w:val="center"/>
-      </w:pPr>
-      <w:r>
-        <w:t>Fonte: O autor.</w:t>
-      </w:r>
-    </w:p>
-    <w:p>
-      <w:pPr>
-        <w:spacing w:before="92" w:line="360" w:lineRule="auto"/>
-        <w:ind w:firstLine="851"/>
-        <w:jc w:val="both"/>
-        <w:rPr>
-          <w:bCs/>
-          <w:sz w:val="24"/>
-          <w:szCs w:val="24"/>
-        </w:rPr>
-      </w:pPr>
-    </w:p>
-    <w:p>
-      <w:pPr>
-        <w:pStyle w:val="PargrafodaLista"/>
-        <w:numPr>
-          <w:ilvl w:val="2"/>
-          <w:numId w:val="18"/>
-        </w:numPr>
-        <w:spacing w:before="92" w:line="360" w:lineRule="auto"/>
-        <w:jc w:val="both"/>
-        <w:rPr>
-          <w:bCs/>
-          <w:sz w:val="24"/>
-          <w:szCs w:val="24"/>
-        </w:rPr>
-      </w:pPr>
-      <w:r>
-        <w:rPr>
-          <w:bCs/>
-          <w:sz w:val="24"/>
-          <w:szCs w:val="24"/>
-        </w:rPr>
-        <w:t>Tela de Fornecedores</w:t>
-      </w:r>
-    </w:p>
-    <w:p>
-      <w:pPr>
-        <w:pStyle w:val="PargrafodaLista"/>
-        <w:spacing w:before="92" w:line="360" w:lineRule="auto"/>
-        <w:ind w:left="1224"/>
-        <w:jc w:val="both"/>
-        <w:rPr>
-          <w:bCs/>
-          <w:sz w:val="24"/>
-          <w:szCs w:val="24"/>
-        </w:rPr>
-      </w:pPr>
-    </w:p>
-    <w:p>
-      <w:pPr>
-        <w:spacing w:before="92" w:line="360" w:lineRule="auto"/>
-        <w:ind w:firstLine="851"/>
-        <w:jc w:val="both"/>
-        <w:rPr>
-          <w:bCs/>
-          <w:sz w:val="24"/>
-          <w:szCs w:val="24"/>
-        </w:rPr>
-      </w:pPr>
-      <w:r>
-        <w:rPr>
-          <w:bCs/>
-          <w:sz w:val="24"/>
-          <w:szCs w:val="24"/>
-        </w:rPr>
-        <w:t>Na tela de cadastro e busca de fornecedores</w:t>
-      </w:r>
-      <w:r>
-        <w:rPr>
-          <w:bCs/>
-          <w:sz w:val="24"/>
-          <w:szCs w:val="24"/>
-        </w:rPr>
-        <w:t xml:space="preserve"> temos a opção de cadastrar um novo fornecedor, inserindo todos os principais dados como CNPJ, Inscrição Estadual, Razão Social etc. É importante realizar o cadastro de fornecedores, pois, para cadastrar um produto é necessário atribuir um fornecedor.</w:t>
-      </w:r>
-    </w:p>
-    <w:p>
-      <w:pPr>
-        <w:pStyle w:val="Legenda"/>
-        <w:keepNext/>
-        <w:jc w:val="center"/>
-      </w:pPr>
-      <w:r>
-        <w:lastRenderedPageBreak/>
-        <w:t xml:space="preserve">Figura </w:t>
-      </w:r>
-      <w:r>
-        <w:fldChar w:fldCharType="begin"/>
-      </w:r>
-      <w:r>
-        <w:instrText xml:space="preserve"> SEQ Figura \* ARAB</w:instrText>
-      </w:r>
-      <w:r>
-        <w:instrText xml:space="preserve">IC </w:instrText>
-      </w:r>
-      <w:r>
-        <w:fldChar w:fldCharType="separate"/>
-      </w:r>
+      </w:pPr>
       <w:r>
         <w:rPr>
           <w:noProof/>
         </w:rPr>
-        <w:t>11</w:t>
-      </w:r>
-      <w:r>
-        <w:rPr>
-          <w:noProof/>
-        </w:rPr>
-        <w:fldChar w:fldCharType="end"/>
-      </w:r>
-      <w:r>
-        <w:t xml:space="preserve"> - Cadastro e Busca de Fornecedores</w:t>
-      </w:r>
-    </w:p>
-    <w:p>
-      <w:pPr>
-        <w:spacing w:before="92" w:line="360" w:lineRule="auto"/>
-        <w:jc w:val="both"/>
-        <w:rPr>
-          <w:bCs/>
-          <w:sz w:val="24"/>
-          <w:szCs w:val="24"/>
-        </w:rPr>
-      </w:pPr>
-      <w:r>
-        <w:rPr>
-          <w:noProof/>
-        </w:rPr>
         <w:drawing>
-          <wp:inline distT="0" distB="0" distL="0" distR="0" wp14:anchorId="1ECAC4FD" wp14:editId="63589268">
+          <wp:inline distT="0" distB="0" distL="0" distR="0" wp14:anchorId="65CF46BE" wp14:editId="0FCA22EA">
             <wp:extent cx="5761990" cy="3241040"/>
             <wp:effectExtent l="0" t="0" r="0" b="0"/>
-            <wp:docPr id="11" name="Imagem 11"/>
+            <wp:docPr id="13" name="Imagem 13"/>
             <wp:cNvGraphicFramePr>
               <a:graphicFrameLocks xmlns:a="http://schemas.openxmlformats.org/drawingml/2006/main" noChangeAspect="1"/>
             </wp:cNvGraphicFramePr>
@@ -6586,7 +6594,7 @@
                     </pic:cNvPicPr>
                   </pic:nvPicPr>
                   <pic:blipFill>
-                    <a:blip r:embed="rId18" cstate="print">
+                    <a:blip r:embed="rId17" cstate="print">
                       <a:extLst>
                         <a:ext uri="{28A0092B-C50C-407E-A947-70E740481C1C}">
                           <a14:useLocalDpi xmlns:a14="http://schemas.microsoft.com/office/drawing/2010/main" val="0"/>
@@ -6631,14 +6639,10 @@
     </w:p>
     <w:p>
       <w:pPr>
+        <w:pStyle w:val="PargrafodaLista"/>
         <w:spacing w:before="92" w:line="360" w:lineRule="auto"/>
-        <w:ind w:firstLine="851"/>
-        <w:jc w:val="both"/>
-        <w:rPr>
-          <w:bCs/>
-          <w:sz w:val="24"/>
-          <w:szCs w:val="24"/>
-        </w:rPr>
+        <w:ind w:left="0"/>
+        <w:jc w:val="center"/>
       </w:pPr>
     </w:p>
     <w:p>
@@ -6649,20 +6653,35 @@
           <w:numId w:val="18"/>
         </w:numPr>
         <w:spacing w:before="92" w:line="360" w:lineRule="auto"/>
-        <w:jc w:val="both"/>
-        <w:rPr>
-          <w:bCs/>
-          <w:sz w:val="24"/>
-          <w:szCs w:val="24"/>
-        </w:rPr>
-      </w:pPr>
-      <w:r>
-        <w:rPr>
-          <w:bCs/>
-          <w:sz w:val="24"/>
-          <w:szCs w:val="24"/>
-        </w:rPr>
-        <w:t>Tela de Relatórios</w:t>
+        <w:rPr>
+          <w:bCs/>
+          <w:sz w:val="24"/>
+          <w:szCs w:val="24"/>
+        </w:rPr>
+      </w:pPr>
+      <w:r>
+        <w:rPr>
+          <w:bCs/>
+          <w:sz w:val="24"/>
+          <w:szCs w:val="24"/>
+        </w:rPr>
+        <w:t>Tela de Vendas</w:t>
+      </w:r>
+      <w:r>
+        <w:rPr>
+          <w:bCs/>
+          <w:sz w:val="24"/>
+          <w:szCs w:val="24"/>
+        </w:rPr>
+        <w:t xml:space="preserve"> PDV</w:t>
+      </w:r>
+      <w:r>
+        <w:rPr>
+          <w:bCs/>
+          <w:sz w:val="24"/>
+          <w:szCs w:val="24"/>
+        </w:rPr>
+        <w:t xml:space="preserve"> e Pagamento</w:t>
       </w:r>
     </w:p>
     <w:p>
@@ -6695,7 +6714,39 @@
           <w:sz w:val="24"/>
           <w:szCs w:val="24"/>
         </w:rPr>
-        <w:t>Nesta tela podemos fazer a visualização e se necessário a impressão de vários relatórios como, clientes, vendas e produtos.</w:t>
+        <w:t>A</w:t>
+      </w:r>
+      <w:r>
+        <w:rPr>
+          <w:bCs/>
+          <w:sz w:val="24"/>
+          <w:szCs w:val="24"/>
+        </w:rPr>
+        <w:t>qui temos a tela de vendas PDV, que funciona de uma forma similar ao caixa de um supermercado, onde o cliente leva o produto até o caixa e o</w:t>
+      </w:r>
+      <w:r>
+        <w:rPr>
+          <w:bCs/>
+          <w:sz w:val="24"/>
+          <w:szCs w:val="24"/>
+        </w:rPr>
+        <w:t>(a)</w:t>
+      </w:r>
+      <w:r>
+        <w:rPr>
+          <w:bCs/>
+          <w:sz w:val="24"/>
+          <w:szCs w:val="24"/>
+        </w:rPr>
+        <w:t xml:space="preserve"> atendente faz a leitura do código de barras</w:t>
+      </w:r>
+      <w:r>
+        <w:rPr>
+          <w:bCs/>
+          <w:sz w:val="24"/>
+          <w:szCs w:val="24"/>
+        </w:rPr>
+        <w:t xml:space="preserve"> que irá buscar automaticamente o produto no estoque. Logo após inserir os produtos, o usuário irá para a tela de pagamento onde terá todos os dados mais relevantes como forma de pagamento, valor total, valor recebido, desconto e troco.</w:t>
       </w:r>
     </w:p>
     <w:p>
@@ -6705,52 +6756,41 @@
         <w:jc w:val="center"/>
       </w:pPr>
       <w:r>
+        <w:lastRenderedPageBreak/>
         <w:t xml:space="preserve">Figura </w:t>
       </w:r>
       <w:r>
-        <w:fldChar w:fldCharType="begin"/>
-      </w:r>
-      <w:r>
-        <w:instrText xml:space="preserve"> SEQ Figura \* ARABIC </w:instrText>
-      </w:r>
-      <w:r>
-        <w:fldChar w:fldCharType="separate"/>
+        <w:t>1</w:t>
       </w:r>
       <w:r>
         <w:rPr>
           <w:noProof/>
         </w:rPr>
-        <w:t>12</w:t>
-      </w:r>
+        <w:t>1</w:t>
+      </w:r>
+      <w:r>
+        <w:t xml:space="preserve"> - Tela de Vendas e Pagamento PDV</w:t>
+      </w:r>
+    </w:p>
+    <w:p>
+      <w:pPr>
+        <w:spacing w:before="92" w:line="360" w:lineRule="auto"/>
+        <w:jc w:val="both"/>
+        <w:rPr>
+          <w:bCs/>
+          <w:sz w:val="24"/>
+          <w:szCs w:val="24"/>
+        </w:rPr>
+      </w:pPr>
       <w:r>
         <w:rPr>
           <w:noProof/>
         </w:rPr>
-        <w:fldChar w:fldCharType="end"/>
-      </w:r>
-      <w:r>
-        <w:t xml:space="preserve"> - Tela de Emissão de Relatórios</w:t>
-      </w:r>
-    </w:p>
-    <w:p>
-      <w:pPr>
-        <w:spacing w:before="92" w:line="360" w:lineRule="auto"/>
-        <w:jc w:val="both"/>
-        <w:rPr>
-          <w:bCs/>
-          <w:sz w:val="24"/>
-          <w:szCs w:val="24"/>
-        </w:rPr>
-      </w:pPr>
-      <w:r>
-        <w:rPr>
-          <w:noProof/>
-        </w:rPr>
         <w:drawing>
-          <wp:inline distT="0" distB="0" distL="0" distR="0" wp14:anchorId="126744DC" wp14:editId="18B8D288">
+          <wp:inline distT="0" distB="0" distL="0" distR="0" wp14:anchorId="441DAD7D" wp14:editId="7D9CDD94">
             <wp:extent cx="5761990" cy="3241040"/>
             <wp:effectExtent l="0" t="0" r="0" b="0"/>
-            <wp:docPr id="12" name="Imagem 12"/>
+            <wp:docPr id="18" name="Imagem 18"/>
             <wp:cNvGraphicFramePr>
               <a:graphicFrameLocks xmlns:a="http://schemas.openxmlformats.org/drawingml/2006/main" noChangeAspect="1"/>
             </wp:cNvGraphicFramePr>
@@ -6758,25 +6798,16 @@
               <a:graphicData uri="http://schemas.openxmlformats.org/drawingml/2006/picture">
                 <pic:pic xmlns:pic="http://schemas.openxmlformats.org/drawingml/2006/picture">
                   <pic:nvPicPr>
-                    <pic:cNvPr id="0" name="Picture 3"/>
-                    <pic:cNvPicPr>
-                      <a:picLocks noChangeAspect="1" noChangeArrowheads="1"/>
-                    </pic:cNvPicPr>
+                    <pic:cNvPr id="1" name=""/>
+                    <pic:cNvPicPr/>
                   </pic:nvPicPr>
                   <pic:blipFill>
-                    <a:blip r:embed="rId19" cstate="print">
-                      <a:extLst>
-                        <a:ext uri="{28A0092B-C50C-407E-A947-70E740481C1C}">
-                          <a14:useLocalDpi xmlns:a14="http://schemas.microsoft.com/office/drawing/2010/main" val="0"/>
-                        </a:ext>
-                      </a:extLst>
-                    </a:blip>
-                    <a:srcRect/>
+                    <a:blip r:embed="rId18"/>
                     <a:stretch>
                       <a:fillRect/>
                     </a:stretch>
                   </pic:blipFill>
-                  <pic:spPr bwMode="auto">
+                  <pic:spPr>
                     <a:xfrm>
                       <a:off x="0" y="0"/>
                       <a:ext cx="5761990" cy="3241040"/>
@@ -6784,10 +6815,6 @@
                     <a:prstGeom prst="rect">
                       <a:avLst/>
                     </a:prstGeom>
-                    <a:noFill/>
-                    <a:ln>
-                      <a:noFill/>
-                    </a:ln>
                   </pic:spPr>
                 </pic:pic>
               </a:graphicData>
@@ -6804,96 +6831,502 @@
         <w:jc w:val="center"/>
       </w:pPr>
       <w:r>
-        <w:lastRenderedPageBreak/>
         <w:t>Fonte: O autor.</w:t>
       </w:r>
     </w:p>
     <w:p>
       <w:pPr>
-        <w:pStyle w:val="PargrafodaLista"/>
         <w:spacing w:before="92" w:line="360" w:lineRule="auto"/>
-        <w:ind w:left="0"/>
+        <w:ind w:firstLine="851"/>
+        <w:jc w:val="both"/>
+        <w:rPr>
+          <w:bCs/>
+          <w:sz w:val="24"/>
+          <w:szCs w:val="24"/>
+        </w:rPr>
+      </w:pPr>
+      <w:r>
+        <w:rPr>
+          <w:bCs/>
+          <w:sz w:val="24"/>
+          <w:szCs w:val="24"/>
+        </w:rPr>
+        <w:t xml:space="preserve">O sistema possui ao todo onze telas, elas podem ser visualizadas no repositório do </w:t>
+      </w:r>
+      <w:r>
+        <w:rPr>
+          <w:bCs/>
+          <w:sz w:val="24"/>
+          <w:szCs w:val="24"/>
+        </w:rPr>
+        <w:t>GitHub</w:t>
+      </w:r>
+      <w:r>
+        <w:rPr>
+          <w:bCs/>
+          <w:sz w:val="24"/>
+          <w:szCs w:val="24"/>
+        </w:rPr>
+        <w:t xml:space="preserve"> em </w:t>
+      </w:r>
+      <w:r>
+        <w:rPr>
+          <w:bCs/>
+          <w:sz w:val="24"/>
+          <w:szCs w:val="24"/>
+        </w:rPr>
+        <w:t>Artigo e Documentação</w:t>
+      </w:r>
+      <w:r>
+        <w:rPr>
+          <w:bCs/>
+          <w:sz w:val="24"/>
+          <w:szCs w:val="24"/>
+        </w:rPr>
+        <w:t>/</w:t>
+      </w:r>
+      <w:r>
+        <w:t xml:space="preserve"> </w:t>
+      </w:r>
+      <w:r>
+        <w:rPr>
+          <w:bCs/>
+          <w:sz w:val="24"/>
+          <w:szCs w:val="24"/>
+        </w:rPr>
+        <w:t>Documentação do Software</w:t>
+      </w:r>
+      <w:sdt>
+        <w:sdtPr>
+          <w:rPr>
+            <w:bCs/>
+            <w:sz w:val="24"/>
+            <w:szCs w:val="24"/>
+          </w:rPr>
+          <w:id w:val="-399600638"/>
+          <w:citation/>
+        </w:sdtPr>
+        <w:sdtEndPr/>
+        <w:sdtContent>
+          <w:r>
+            <w:rPr>
+              <w:bCs/>
+              <w:sz w:val="24"/>
+              <w:szCs w:val="24"/>
+            </w:rPr>
+            <w:fldChar w:fldCharType="begin"/>
+          </w:r>
+          <w:r>
+            <w:rPr>
+              <w:bCs/>
+              <w:sz w:val="24"/>
+              <w:szCs w:val="24"/>
+            </w:rPr>
+            <w:instrText xml:space="preserve"> CITATION Jef20 \l 1046 </w:instrText>
+          </w:r>
+          <w:r>
+            <w:rPr>
+              <w:bCs/>
+              <w:sz w:val="24"/>
+              <w:szCs w:val="24"/>
+            </w:rPr>
+            <w:fldChar w:fldCharType="separate"/>
+          </w:r>
+          <w:r>
+            <w:rPr>
+              <w:bCs/>
+              <w:noProof/>
+              <w:sz w:val="24"/>
+              <w:szCs w:val="24"/>
+            </w:rPr>
+            <w:t xml:space="preserve"> </w:t>
+          </w:r>
+          <w:r>
+            <w:rPr>
+              <w:noProof/>
+              <w:sz w:val="24"/>
+              <w:szCs w:val="24"/>
+            </w:rPr>
+            <w:t>(TOMAS, 2020)</w:t>
+          </w:r>
+          <w:r>
+            <w:rPr>
+              <w:bCs/>
+              <w:sz w:val="24"/>
+              <w:szCs w:val="24"/>
+            </w:rPr>
+            <w:fldChar w:fldCharType="end"/>
+          </w:r>
+        </w:sdtContent>
+      </w:sdt>
+    </w:p>
+    <w:p>
+      <w:pPr>
+        <w:spacing w:before="92" w:line="360" w:lineRule="auto"/>
+        <w:ind w:firstLine="851"/>
+        <w:jc w:val="both"/>
+        <w:rPr>
+          <w:bCs/>
+          <w:sz w:val="24"/>
+          <w:szCs w:val="24"/>
+        </w:rPr>
       </w:pPr>
     </w:p>
     <w:p>
       <w:pPr>
         <w:pStyle w:val="PargrafodaLista"/>
         <w:numPr>
-          <w:ilvl w:val="2"/>
+          <w:ilvl w:val="1"/>
           <w:numId w:val="18"/>
         </w:numPr>
         <w:spacing w:before="92" w:line="360" w:lineRule="auto"/>
-        <w:jc w:val="both"/>
-        <w:rPr>
-          <w:bCs/>
-          <w:sz w:val="24"/>
-          <w:szCs w:val="24"/>
-        </w:rPr>
-      </w:pPr>
-      <w:r>
-        <w:rPr>
-          <w:bCs/>
-          <w:sz w:val="24"/>
-          <w:szCs w:val="24"/>
-        </w:rPr>
-        <w:t xml:space="preserve">Tela de </w:t>
-      </w:r>
-      <w:r>
-        <w:rPr>
-          <w:bCs/>
-          <w:sz w:val="24"/>
-          <w:szCs w:val="24"/>
-        </w:rPr>
-        <w:t>Cadastro e Busca de Vendas (Realizar uma Venda)</w:t>
-      </w:r>
-    </w:p>
-    <w:p>
-      <w:pPr>
-        <w:pStyle w:val="PargrafodaLista"/>
-        <w:spacing w:before="92" w:line="360" w:lineRule="auto"/>
-        <w:ind w:left="1224"/>
-        <w:jc w:val="both"/>
-        <w:rPr>
-          <w:bCs/>
-          <w:sz w:val="24"/>
-          <w:szCs w:val="24"/>
-        </w:rPr>
-      </w:pPr>
+        <w:ind w:left="1276" w:hanging="567"/>
+        <w:jc w:val="both"/>
+        <w:rPr>
+          <w:bCs/>
+          <w:sz w:val="24"/>
+          <w:szCs w:val="24"/>
+        </w:rPr>
+      </w:pPr>
+      <w:r>
+        <w:rPr>
+          <w:bCs/>
+          <w:sz w:val="24"/>
+          <w:szCs w:val="24"/>
+        </w:rPr>
+        <w:t xml:space="preserve">IMPLEMENTAÇÃO </w:t>
+      </w:r>
+      <w:r>
+        <w:rPr>
+          <w:bCs/>
+          <w:sz w:val="24"/>
+          <w:szCs w:val="24"/>
+        </w:rPr>
+        <w:t>DA APLICAÇÃO</w:t>
+      </w:r>
     </w:p>
     <w:p>
       <w:pPr>
         <w:pStyle w:val="PargrafodaLista"/>
         <w:spacing w:before="92" w:line="360" w:lineRule="auto"/>
         <w:ind w:left="0" w:firstLine="851"/>
-        <w:rPr>
-          <w:bCs/>
-          <w:sz w:val="24"/>
-          <w:szCs w:val="24"/>
-        </w:rPr>
-      </w:pPr>
-      <w:r>
-        <w:rPr>
-          <w:bCs/>
-          <w:sz w:val="24"/>
-          <w:szCs w:val="24"/>
-        </w:rPr>
-        <w:t xml:space="preserve">Nesta tela </w:t>
-      </w:r>
-      <w:r>
-        <w:rPr>
-          <w:bCs/>
-          <w:sz w:val="24"/>
-          <w:szCs w:val="24"/>
-        </w:rPr>
-        <w:t xml:space="preserve">temos três abas, a primeira dela é a de cadastro de vendas, que seria para realizar uma “venda balcão” onde o </w:t>
-      </w:r>
-      <w:r>
-        <w:rPr>
-          <w:bCs/>
-          <w:sz w:val="24"/>
-          <w:szCs w:val="24"/>
-        </w:rPr>
-        <w:t>cliente faz o pedido do produto e o atendente faz a checagem se tem o produto em estoque e realiza a venda. Também é possível realizar a emissão de orçamentos, porém esta opção não subtrai o produto do estoque no banco de dados.</w:t>
+        <w:jc w:val="both"/>
+        <w:rPr>
+          <w:bCs/>
+          <w:sz w:val="24"/>
+          <w:szCs w:val="24"/>
+        </w:rPr>
+      </w:pPr>
+    </w:p>
+    <w:p>
+      <w:pPr>
+        <w:pStyle w:val="PargrafodaLista"/>
+        <w:spacing w:before="92" w:line="360" w:lineRule="auto"/>
+        <w:ind w:left="0" w:firstLine="851"/>
+        <w:jc w:val="both"/>
+        <w:rPr>
+          <w:bCs/>
+          <w:sz w:val="24"/>
+          <w:szCs w:val="24"/>
+        </w:rPr>
+      </w:pPr>
+      <w:r>
+        <w:rPr>
+          <w:bCs/>
+          <w:sz w:val="24"/>
+          <w:szCs w:val="24"/>
+        </w:rPr>
+        <w:t>Fazendo uso do modelo de arquitetura MVC o projeto foi dividido em três camadas físicas (Model, View e Controller).</w:t>
+      </w:r>
+    </w:p>
+    <w:p>
+      <w:pPr>
+        <w:pStyle w:val="NormalWeb"/>
+        <w:spacing w:line="360" w:lineRule="auto"/>
+        <w:ind w:firstLine="851"/>
+        <w:jc w:val="both"/>
+        <w:rPr>
+          <w:rFonts w:ascii="Arial" w:hAnsi="Arial" w:cs="Arial"/>
+          <w:color w:val="000000"/>
+        </w:rPr>
+      </w:pPr>
+      <w:r>
+        <w:rPr>
+          <w:rFonts w:ascii="Arial" w:hAnsi="Arial" w:cs="Arial"/>
+          <w:color w:val="000000"/>
+        </w:rPr>
+        <w:t xml:space="preserve">Um componente de visualização renderiza o conteúdo de uma parte particular do </w:t>
+      </w:r>
+      <w:r>
+        <w:rPr>
+          <w:rFonts w:ascii="Arial" w:hAnsi="Arial" w:cs="Arial"/>
+          <w:bCs/>
+        </w:rPr>
+        <w:t>Model</w:t>
+      </w:r>
+      <w:r>
+        <w:rPr>
+          <w:rFonts w:ascii="Arial" w:hAnsi="Arial" w:cs="Arial"/>
+          <w:color w:val="000000"/>
+        </w:rPr>
+        <w:t xml:space="preserve"> e encaminha para o </w:t>
+      </w:r>
+      <w:r>
+        <w:rPr>
+          <w:rFonts w:ascii="Arial" w:hAnsi="Arial" w:cs="Arial"/>
+          <w:bCs/>
+        </w:rPr>
+        <w:t>Controller</w:t>
+      </w:r>
+      <w:r>
+        <w:rPr>
+          <w:rFonts w:ascii="Arial" w:hAnsi="Arial" w:cs="Arial"/>
+          <w:color w:val="000000"/>
+        </w:rPr>
+        <w:t xml:space="preserve"> as ações do usuário; acessa também os dados do </w:t>
+      </w:r>
+      <w:r>
+        <w:rPr>
+          <w:rFonts w:ascii="Arial" w:hAnsi="Arial" w:cs="Arial"/>
+          <w:bCs/>
+        </w:rPr>
+        <w:t>Model</w:t>
+      </w:r>
+      <w:r>
+        <w:rPr>
+          <w:rFonts w:ascii="Arial" w:hAnsi="Arial" w:cs="Arial"/>
+          <w:color w:val="000000"/>
+        </w:rPr>
+        <w:t xml:space="preserve"> via </w:t>
+      </w:r>
+      <w:r>
+        <w:rPr>
+          <w:rFonts w:ascii="Arial" w:hAnsi="Arial" w:cs="Arial"/>
+          <w:bCs/>
+        </w:rPr>
+        <w:t>Controller</w:t>
+      </w:r>
+      <w:r>
+        <w:rPr>
+          <w:rFonts w:ascii="Arial" w:hAnsi="Arial" w:cs="Arial"/>
+          <w:color w:val="000000"/>
+        </w:rPr>
+        <w:t xml:space="preserve"> e define como esses dados devem ser apresentados.</w:t>
+      </w:r>
+    </w:p>
+    <w:p>
+      <w:pPr>
+        <w:pStyle w:val="NormalWeb"/>
+        <w:spacing w:line="360" w:lineRule="auto"/>
+        <w:ind w:firstLine="851"/>
+        <w:jc w:val="both"/>
+        <w:rPr>
+          <w:rFonts w:ascii="Arial" w:hAnsi="Arial" w:cs="Arial"/>
+          <w:color w:val="000000"/>
+        </w:rPr>
+      </w:pPr>
+      <w:r>
+        <w:rPr>
+          <w:rFonts w:ascii="Arial" w:hAnsi="Arial" w:cs="Arial"/>
+          <w:color w:val="000000"/>
+        </w:rPr>
+        <w:t xml:space="preserve">Um </w:t>
+      </w:r>
+      <w:r>
+        <w:rPr>
+          <w:rFonts w:ascii="Arial" w:hAnsi="Arial" w:cs="Arial"/>
+          <w:bCs/>
+        </w:rPr>
+        <w:t>Controller</w:t>
+      </w:r>
+      <w:r>
+        <w:rPr>
+          <w:rFonts w:ascii="Arial" w:hAnsi="Arial" w:cs="Arial"/>
+          <w:color w:val="000000"/>
+        </w:rPr>
+        <w:t xml:space="preserve"> define o comportamento da aplicação, é ele que interpreta as ações do usuário e as mapeia para chamadas do </w:t>
+      </w:r>
+      <w:r>
+        <w:rPr>
+          <w:rFonts w:ascii="Arial" w:hAnsi="Arial" w:cs="Arial"/>
+          <w:bCs/>
+        </w:rPr>
+        <w:t>Model</w:t>
+      </w:r>
+      <w:r>
+        <w:rPr>
+          <w:rFonts w:ascii="Arial" w:hAnsi="Arial" w:cs="Arial"/>
+          <w:color w:val="000000"/>
+        </w:rPr>
+        <w:t xml:space="preserve">. Em um cliente de aplicações </w:t>
+      </w:r>
+      <w:r>
+        <w:rPr>
+          <w:rFonts w:ascii="Arial" w:hAnsi="Arial" w:cs="Arial"/>
+          <w:color w:val="000000"/>
+        </w:rPr>
+        <w:t>Desktop</w:t>
+      </w:r>
+      <w:r>
+        <w:rPr>
+          <w:rFonts w:ascii="Arial" w:hAnsi="Arial" w:cs="Arial"/>
+          <w:color w:val="000000"/>
+        </w:rPr>
+        <w:t xml:space="preserve"> essas ações do usuário poderiam ser cliques em botões ou seleções de menus. As ações realizadas pelo </w:t>
+      </w:r>
+      <w:r>
+        <w:rPr>
+          <w:rFonts w:ascii="Arial" w:hAnsi="Arial" w:cs="Arial"/>
+          <w:bCs/>
+        </w:rPr>
+        <w:t>Model</w:t>
+      </w:r>
+      <w:r>
+        <w:rPr>
+          <w:rFonts w:ascii="Arial" w:hAnsi="Arial" w:cs="Arial"/>
+          <w:color w:val="000000"/>
+        </w:rPr>
+        <w:t xml:space="preserve"> incluem ativar processos de negócio ou alterar o estado do </w:t>
+      </w:r>
+      <w:r>
+        <w:rPr>
+          <w:rFonts w:ascii="Arial" w:hAnsi="Arial" w:cs="Arial"/>
+          <w:bCs/>
+        </w:rPr>
+        <w:t>Model</w:t>
+      </w:r>
+      <w:r>
+        <w:rPr>
+          <w:rFonts w:ascii="Arial" w:hAnsi="Arial" w:cs="Arial"/>
+          <w:color w:val="000000"/>
+        </w:rPr>
+        <w:t xml:space="preserve">. Com base na ação do usuário e no resultado do processamento do </w:t>
+      </w:r>
+      <w:r>
+        <w:rPr>
+          <w:rFonts w:ascii="Arial" w:hAnsi="Arial" w:cs="Arial"/>
+          <w:bCs/>
+        </w:rPr>
+        <w:t>Model</w:t>
+      </w:r>
+      <w:r>
+        <w:rPr>
+          <w:rFonts w:ascii="Arial" w:hAnsi="Arial" w:cs="Arial"/>
+          <w:color w:val="000000"/>
+        </w:rPr>
+        <w:t xml:space="preserve">, o </w:t>
+      </w:r>
+      <w:r>
+        <w:rPr>
+          <w:rFonts w:ascii="Arial" w:hAnsi="Arial" w:cs="Arial"/>
+          <w:bCs/>
+        </w:rPr>
+        <w:t>Controller</w:t>
+      </w:r>
+      <w:r>
+        <w:rPr>
+          <w:rFonts w:ascii="Arial" w:hAnsi="Arial" w:cs="Arial"/>
+          <w:color w:val="000000"/>
+        </w:rPr>
+        <w:t xml:space="preserve"> seleciona uma visualização a ser exibida como parte da </w:t>
+      </w:r>
+      <w:r>
+        <w:rPr>
+          <w:rFonts w:ascii="Arial" w:hAnsi="Arial" w:cs="Arial"/>
+          <w:color w:val="000000"/>
+        </w:rPr>
+        <w:lastRenderedPageBreak/>
+        <w:t xml:space="preserve">resposta a solicitação do usuário. Há normalmente um </w:t>
+      </w:r>
+      <w:r>
+        <w:rPr>
+          <w:rFonts w:ascii="Arial" w:hAnsi="Arial" w:cs="Arial"/>
+          <w:bCs/>
+        </w:rPr>
+        <w:t>Controller</w:t>
+      </w:r>
+      <w:r>
+        <w:rPr>
+          <w:rFonts w:ascii="Arial" w:hAnsi="Arial" w:cs="Arial"/>
+          <w:color w:val="000000"/>
+        </w:rPr>
+        <w:t xml:space="preserve"> para cada conjunto de funcionalidades relacionadas.</w:t>
+      </w:r>
+      <w:sdt>
+        <w:sdtPr>
+          <w:rPr>
+            <w:rFonts w:ascii="Arial" w:hAnsi="Arial" w:cs="Arial"/>
+            <w:color w:val="000000"/>
+          </w:rPr>
+          <w:id w:val="-453556941"/>
+          <w:citation/>
+        </w:sdtPr>
+        <w:sdtEndPr/>
+        <w:sdtContent>
+          <w:r>
+            <w:rPr>
+              <w:rFonts w:ascii="Arial" w:hAnsi="Arial" w:cs="Arial"/>
+              <w:color w:val="000000"/>
+            </w:rPr>
+            <w:fldChar w:fldCharType="begin"/>
+          </w:r>
+          <w:r>
+            <w:rPr>
+              <w:rFonts w:ascii="Arial" w:hAnsi="Arial" w:cs="Arial"/>
+              <w:color w:val="000000"/>
+            </w:rPr>
+            <w:instrText xml:space="preserve"> CITATION Jos20 \l 1046 </w:instrText>
+          </w:r>
+          <w:r>
+            <w:rPr>
+              <w:rFonts w:ascii="Arial" w:hAnsi="Arial" w:cs="Arial"/>
+              <w:color w:val="000000"/>
+            </w:rPr>
+            <w:fldChar w:fldCharType="separate"/>
+          </w:r>
+          <w:r>
+            <w:rPr>
+              <w:rFonts w:ascii="Arial" w:hAnsi="Arial" w:cs="Arial"/>
+              <w:noProof/>
+              <w:color w:val="000000"/>
+            </w:rPr>
+            <w:t xml:space="preserve"> </w:t>
+          </w:r>
+          <w:r>
+            <w:rPr>
+              <w:rFonts w:ascii="Arial" w:hAnsi="Arial" w:cs="Arial"/>
+              <w:noProof/>
+              <w:color w:val="000000"/>
+            </w:rPr>
+            <w:t>(Macoratti, 2020)</w:t>
+          </w:r>
+          <w:r>
+            <w:rPr>
+              <w:rFonts w:ascii="Arial" w:hAnsi="Arial" w:cs="Arial"/>
+              <w:color w:val="000000"/>
+            </w:rPr>
+            <w:fldChar w:fldCharType="end"/>
+          </w:r>
+        </w:sdtContent>
+      </w:sdt>
+    </w:p>
+    <w:p>
+      <w:pPr>
+        <w:pStyle w:val="NormalWeb"/>
+        <w:spacing w:line="360" w:lineRule="auto"/>
+        <w:ind w:firstLine="851"/>
+        <w:jc w:val="both"/>
+        <w:rPr>
+          <w:rFonts w:ascii="Arial" w:hAnsi="Arial" w:cs="Arial"/>
+          <w:color w:val="000000"/>
+        </w:rPr>
+      </w:pPr>
+      <w:r>
+        <w:rPr>
+          <w:rFonts w:ascii="Arial" w:hAnsi="Arial" w:cs="Arial"/>
+          <w:color w:val="000000"/>
+        </w:rPr>
+        <w:t>Ainda temos o DAO (Objeto de Acesso a Dados) que é um padrão para aplicação que utiliza persistência de dados onde tem a separação das regras de negócio e das regras de acesso ao banco de dados. A imagem abaixo mostra como é o uso da Arquitetura MVC</w:t>
       </w:r>
     </w:p>
     <w:p>
@@ -6903,38 +7336,28 @@
         <w:jc w:val="center"/>
       </w:pPr>
       <w:r>
-        <w:t xml:space="preserve">Figura </w:t>
-      </w:r>
-      <w:fldSimple w:instr=" SEQ Figura \* ARABIC ">
-        <w:r>
-          <w:rPr>
-            <w:noProof/>
-          </w:rPr>
-          <w:t>13</w:t>
-        </w:r>
-      </w:fldSimple>
-      <w:r>
-        <w:t xml:space="preserve"> - Tela de Cadastro e Busca de Vendas</w:t>
-      </w:r>
-      <w:r>
-        <w:t xml:space="preserve"> (Realizar uma Venda)</w:t>
-      </w:r>
-    </w:p>
-    <w:p>
-      <w:pPr>
-        <w:pStyle w:val="PargrafodaLista"/>
-        <w:spacing w:before="92" w:line="360" w:lineRule="auto"/>
-        <w:ind w:left="0"/>
+        <w:t>Figura 12 - Arquitetura MVC</w:t>
+      </w:r>
+    </w:p>
+    <w:p>
+      <w:pPr>
+        <w:pStyle w:val="NormalWeb"/>
+        <w:spacing w:line="360" w:lineRule="auto"/>
+        <w:jc w:val="center"/>
+        <w:rPr>
+          <w:rFonts w:ascii="Arial" w:hAnsi="Arial" w:cs="Arial"/>
+          <w:color w:val="000000"/>
+        </w:rPr>
       </w:pPr>
       <w:r>
         <w:rPr>
           <w:noProof/>
         </w:rPr>
         <w:drawing>
-          <wp:inline distT="0" distB="0" distL="0" distR="0" wp14:anchorId="65CF46BE" wp14:editId="0FCA22EA">
-            <wp:extent cx="5761990" cy="3241040"/>
-            <wp:effectExtent l="0" t="0" r="0" b="0"/>
-            <wp:docPr id="13" name="Imagem 13"/>
+          <wp:inline distT="0" distB="0" distL="0" distR="0" wp14:anchorId="18ED4B38" wp14:editId="626B625B">
+            <wp:extent cx="1676400" cy="2619375"/>
+            <wp:effectExtent l="0" t="0" r="0" b="9525"/>
+            <wp:docPr id="15" name="Imagem 15"/>
             <wp:cNvGraphicFramePr>
               <a:graphicFrameLocks xmlns:a="http://schemas.openxmlformats.org/drawingml/2006/main" noChangeAspect="1"/>
             </wp:cNvGraphicFramePr>
@@ -6942,36 +7365,23 @@
               <a:graphicData uri="http://schemas.openxmlformats.org/drawingml/2006/picture">
                 <pic:pic xmlns:pic="http://schemas.openxmlformats.org/drawingml/2006/picture">
                   <pic:nvPicPr>
-                    <pic:cNvPr id="0" name="Picture 1"/>
-                    <pic:cNvPicPr>
-                      <a:picLocks noChangeAspect="1" noChangeArrowheads="1"/>
-                    </pic:cNvPicPr>
+                    <pic:cNvPr id="1" name=""/>
+                    <pic:cNvPicPr/>
                   </pic:nvPicPr>
                   <pic:blipFill>
-                    <a:blip r:embed="rId20" cstate="print">
-                      <a:extLst>
-                        <a:ext uri="{28A0092B-C50C-407E-A947-70E740481C1C}">
-                          <a14:useLocalDpi xmlns:a14="http://schemas.microsoft.com/office/drawing/2010/main" val="0"/>
-                        </a:ext>
-                      </a:extLst>
-                    </a:blip>
-                    <a:srcRect/>
+                    <a:blip r:embed="rId19"/>
                     <a:stretch>
                       <a:fillRect/>
                     </a:stretch>
                   </pic:blipFill>
-                  <pic:spPr bwMode="auto">
+                  <pic:spPr>
                     <a:xfrm>
                       <a:off x="0" y="0"/>
-                      <a:ext cx="5761990" cy="3241040"/>
+                      <a:ext cx="1676400" cy="2619375"/>
                     </a:xfrm>
                     <a:prstGeom prst="rect">
                       <a:avLst/>
                     </a:prstGeom>
-                    <a:noFill/>
-                    <a:ln>
-                      <a:noFill/>
-                    </a:ln>
                   </pic:spPr>
                 </pic:pic>
               </a:graphicData>
@@ -6995,8 +7405,13 @@
       <w:pPr>
         <w:pStyle w:val="PargrafodaLista"/>
         <w:spacing w:before="92" w:line="360" w:lineRule="auto"/>
-        <w:ind w:left="0"/>
-        <w:jc w:val="center"/>
+        <w:ind w:left="0" w:firstLine="851"/>
+        <w:jc w:val="both"/>
+        <w:rPr>
+          <w:bCs/>
+          <w:sz w:val="24"/>
+          <w:szCs w:val="24"/>
+        </w:rPr>
       </w:pPr>
     </w:p>
     <w:p>
@@ -7020,55 +7435,298 @@
           <w:sz w:val="24"/>
           <w:szCs w:val="24"/>
         </w:rPr>
-        <w:t>Tela de Cadastro e Busca de Vendas (</w:t>
-      </w:r>
-      <w:r>
-        <w:rPr>
-          <w:bCs/>
-          <w:sz w:val="24"/>
-          <w:szCs w:val="24"/>
-        </w:rPr>
-        <w:t>Consultar</w:t>
-      </w:r>
-      <w:r>
-        <w:rPr>
-          <w:bCs/>
-          <w:sz w:val="24"/>
-          <w:szCs w:val="24"/>
-        </w:rPr>
-        <w:t xml:space="preserve"> uma Venda)</w:t>
-      </w:r>
-    </w:p>
-    <w:p>
-      <w:pPr>
-        <w:pStyle w:val="PargrafodaLista"/>
+        <w:t>Implementação do Front-End</w:t>
+      </w:r>
+    </w:p>
+    <w:p>
+      <w:pPr>
         <w:spacing w:before="92" w:line="360" w:lineRule="auto"/>
-        <w:ind w:left="1224"/>
-        <w:jc w:val="both"/>
-        <w:rPr>
-          <w:bCs/>
-          <w:sz w:val="24"/>
-          <w:szCs w:val="24"/>
-        </w:rPr>
-      </w:pPr>
-    </w:p>
-    <w:p>
-      <w:pPr>
         <w:ind w:firstLine="851"/>
-        <w:rPr>
-          <w:bCs/>
-          <w:sz w:val="24"/>
-          <w:szCs w:val="24"/>
-        </w:rPr>
-      </w:pPr>
-      <w:r>
-        <w:rPr>
-          <w:bCs/>
-          <w:sz w:val="24"/>
-          <w:szCs w:val="24"/>
-        </w:rPr>
-        <w:t>Na segunda aba da tela de cadastro e busca de vendas podemos consultar, alterar e excluir alguma venda feita anteriormente.</w:t>
-      </w:r>
+        <w:jc w:val="both"/>
+        <w:rPr>
+          <w:bCs/>
+          <w:sz w:val="24"/>
+          <w:szCs w:val="24"/>
+        </w:rPr>
+      </w:pPr>
+    </w:p>
+    <w:p>
+      <w:pPr>
+        <w:spacing w:before="92" w:line="360" w:lineRule="auto"/>
+        <w:ind w:firstLine="851"/>
+        <w:jc w:val="both"/>
+        <w:rPr>
+          <w:color w:val="253A44"/>
+          <w:sz w:val="24"/>
+          <w:szCs w:val="24"/>
+        </w:rPr>
+      </w:pPr>
+      <w:r>
+        <w:rPr>
+          <w:color w:val="253A44"/>
+          <w:sz w:val="24"/>
+          <w:szCs w:val="24"/>
+        </w:rPr>
+        <w:t> </w:t>
+      </w:r>
+      <w:r>
+        <w:rPr>
+          <w:color w:val="253A44"/>
+          <w:sz w:val="24"/>
+          <w:szCs w:val="24"/>
+        </w:rPr>
+        <w:t>A interface dos projetos Java possui</w:t>
+      </w:r>
+      <w:r>
+        <w:rPr>
+          <w:color w:val="253A44"/>
+          <w:sz w:val="24"/>
+          <w:szCs w:val="24"/>
+        </w:rPr>
+        <w:t xml:space="preserve"> componentes um pouco diferentes dos presentes no sistema operacional, no que tangem as dimensões, cores, </w:t>
+      </w:r>
+      <w:r>
+        <w:rPr>
+          <w:color w:val="253A44"/>
+          <w:sz w:val="24"/>
+          <w:szCs w:val="24"/>
+        </w:rPr>
+        <w:t>bordas etc.</w:t>
+      </w:r>
+      <w:r>
+        <w:rPr>
+          <w:color w:val="253A44"/>
+          <w:sz w:val="24"/>
+          <w:szCs w:val="24"/>
+        </w:rPr>
+        <w:t xml:space="preserve"> O pacote </w:t>
+      </w:r>
+      <w:proofErr w:type="gramStart"/>
+      <w:r>
+        <w:rPr>
+          <w:i/>
+          <w:iCs/>
+          <w:color w:val="253A44"/>
+          <w:sz w:val="24"/>
+          <w:szCs w:val="24"/>
+        </w:rPr>
+        <w:t>javax.swing</w:t>
+      </w:r>
+      <w:proofErr w:type="gramEnd"/>
+      <w:r>
+        <w:rPr>
+          <w:i/>
+          <w:iCs/>
+          <w:color w:val="253A44"/>
+          <w:sz w:val="24"/>
+          <w:szCs w:val="24"/>
+        </w:rPr>
+        <w:t>.</w:t>
+      </w:r>
+      <w:r>
+        <w:rPr>
+          <w:color w:val="253A44"/>
+          <w:sz w:val="24"/>
+          <w:szCs w:val="24"/>
+        </w:rPr>
+        <w:t> possui um conjunto de ferramentas que permite ao programador definir qual será o LookAndFeel</w:t>
+      </w:r>
+      <w:r>
+        <w:rPr>
+          <w:color w:val="253A44"/>
+          <w:sz w:val="24"/>
+          <w:szCs w:val="24"/>
+        </w:rPr>
+        <w:t xml:space="preserve"> </w:t>
+      </w:r>
+      <w:r>
+        <w:rPr>
+          <w:color w:val="253A44"/>
+          <w:sz w:val="24"/>
+          <w:szCs w:val="24"/>
+        </w:rPr>
+        <w:t>da aplicação. Caso não defina nenhum, o próprio </w:t>
+      </w:r>
+      <w:r>
+        <w:rPr>
+          <w:i/>
+          <w:iCs/>
+          <w:color w:val="253A44"/>
+          <w:sz w:val="24"/>
+          <w:szCs w:val="24"/>
+        </w:rPr>
+        <w:t>swing</w:t>
+      </w:r>
+      <w:r>
+        <w:rPr>
+          <w:color w:val="253A44"/>
+          <w:sz w:val="24"/>
+          <w:szCs w:val="24"/>
+        </w:rPr>
+        <w:t> cuidará de selecioná-lo.</w:t>
+      </w:r>
+      <w:r>
+        <w:rPr>
+          <w:color w:val="253A44"/>
+          <w:sz w:val="24"/>
+          <w:szCs w:val="24"/>
+        </w:rPr>
+        <w:t xml:space="preserve"> É apresentado na figura 13 um trecho do código onde ocorre a mudança do </w:t>
+      </w:r>
+      <w:r>
+        <w:rPr>
+          <w:color w:val="253A44"/>
+          <w:sz w:val="24"/>
+          <w:szCs w:val="24"/>
+        </w:rPr>
+        <w:t>LookAndFeel</w:t>
+      </w:r>
+      <w:r>
+        <w:rPr>
+          <w:color w:val="253A44"/>
+          <w:sz w:val="24"/>
+          <w:szCs w:val="24"/>
+        </w:rPr>
+        <w:t xml:space="preserve"> do projeto usando a biblioteca Synthetica, na linha 318 </w:t>
+      </w:r>
+      <w:r>
+        <w:rPr>
+          <w:color w:val="253A44"/>
+          <w:sz w:val="24"/>
+          <w:szCs w:val="24"/>
+        </w:rPr>
+        <w:t xml:space="preserve">mudando </w:t>
+      </w:r>
+      <w:r>
+        <w:rPr>
+          <w:color w:val="253A44"/>
+          <w:sz w:val="24"/>
+          <w:szCs w:val="24"/>
+        </w:rPr>
+        <w:t xml:space="preserve">o </w:t>
+      </w:r>
+      <w:r>
+        <w:rPr>
+          <w:color w:val="253A44"/>
+          <w:sz w:val="24"/>
+          <w:szCs w:val="24"/>
+        </w:rPr>
+        <w:t>LookAndFeel</w:t>
+      </w:r>
+      <w:r>
+        <w:rPr>
+          <w:color w:val="253A44"/>
+          <w:sz w:val="24"/>
+          <w:szCs w:val="24"/>
+        </w:rPr>
+        <w:t xml:space="preserve"> padrão pelo novo (</w:t>
+      </w:r>
+      <w:r>
+        <w:rPr>
+          <w:color w:val="253A44"/>
+          <w:sz w:val="24"/>
+          <w:szCs w:val="24"/>
+        </w:rPr>
+        <w:t>SyntheticaPlainLookAndFeel</w:t>
+      </w:r>
+      <w:r>
+        <w:rPr>
+          <w:color w:val="253A44"/>
+          <w:sz w:val="24"/>
+          <w:szCs w:val="24"/>
+        </w:rPr>
+        <w:t>).</w:t>
+      </w:r>
+    </w:p>
+    <w:p>
+      <w:pPr>
+        <w:spacing w:before="92" w:line="360" w:lineRule="auto"/>
+        <w:ind w:firstLine="851"/>
+        <w:jc w:val="both"/>
+        <w:rPr>
+          <w:color w:val="253A44"/>
+          <w:sz w:val="24"/>
+          <w:szCs w:val="24"/>
+        </w:rPr>
+      </w:pPr>
+      <w:r>
+        <w:rPr>
+          <w:sz w:val="24"/>
+          <w:szCs w:val="24"/>
+        </w:rPr>
+        <w:t xml:space="preserve">O código-fonte referente ao </w:t>
+      </w:r>
+      <w:r>
+        <w:rPr>
+          <w:i/>
+          <w:sz w:val="24"/>
+          <w:szCs w:val="24"/>
+        </w:rPr>
+        <w:t xml:space="preserve">front-end </w:t>
+      </w:r>
+      <w:r>
+        <w:rPr>
+          <w:sz w:val="24"/>
+          <w:szCs w:val="24"/>
+        </w:rPr>
+        <w:t>do projeto está disponível na íntegra em</w:t>
+      </w:r>
+      <w:sdt>
+        <w:sdtPr>
+          <w:rPr>
+            <w:sz w:val="24"/>
+            <w:szCs w:val="24"/>
+          </w:rPr>
+          <w:id w:val="1238517156"/>
+          <w:citation/>
+        </w:sdtPr>
+        <w:sdtContent>
+          <w:r>
+            <w:rPr>
+              <w:sz w:val="24"/>
+              <w:szCs w:val="24"/>
+            </w:rPr>
+            <w:fldChar w:fldCharType="begin"/>
+          </w:r>
+          <w:r>
+            <w:rPr>
+              <w:sz w:val="24"/>
+              <w:szCs w:val="24"/>
+            </w:rPr>
+            <w:instrText xml:space="preserve"> CITATION Jef20 \l 1046 </w:instrText>
+          </w:r>
+          <w:r>
+            <w:rPr>
+              <w:sz w:val="24"/>
+              <w:szCs w:val="24"/>
+            </w:rPr>
+            <w:fldChar w:fldCharType="separate"/>
+          </w:r>
+          <w:r>
+            <w:rPr>
+              <w:noProof/>
+              <w:sz w:val="24"/>
+              <w:szCs w:val="24"/>
+            </w:rPr>
+            <w:t xml:space="preserve"> </w:t>
+          </w:r>
+          <w:r>
+            <w:rPr>
+              <w:noProof/>
+              <w:sz w:val="24"/>
+              <w:szCs w:val="24"/>
+            </w:rPr>
+            <w:t>(TOMAS, 2020)</w:t>
+          </w:r>
+          <w:r>
+            <w:rPr>
+              <w:sz w:val="24"/>
+              <w:szCs w:val="24"/>
+            </w:rPr>
+            <w:fldChar w:fldCharType="end"/>
+          </w:r>
+        </w:sdtContent>
+      </w:sdt>
     </w:p>
     <w:p>
       <w:pPr>
@@ -7078,43 +7736,458 @@
       </w:pPr>
       <w:r>
         <w:lastRenderedPageBreak/>
-        <w:t xml:space="preserve">Figura </w:t>
-      </w:r>
-      <w:fldSimple w:instr=" SEQ Figura \* ARABIC ">
-        <w:r>
+        <w:t xml:space="preserve">Figura 13 - Trecho do Código do </w:t>
+      </w:r>
+      <w:proofErr w:type="spellStart"/>
+      <w:r>
+        <w:t>FrontEnd</w:t>
+      </w:r>
+      <w:proofErr w:type="spellEnd"/>
+    </w:p>
+    <w:p>
+      <w:pPr>
+        <w:spacing w:before="92" w:line="360" w:lineRule="auto"/>
+        <w:jc w:val="both"/>
+        <w:rPr>
+          <w:bCs/>
+          <w:sz w:val="24"/>
+          <w:szCs w:val="24"/>
+        </w:rPr>
+      </w:pPr>
+      <w:r>
+        <w:rPr>
+          <w:noProof/>
+        </w:rPr>
+        <w:drawing>
+          <wp:inline distT="0" distB="0" distL="0" distR="0" wp14:anchorId="35CFEAC9" wp14:editId="3D6A6E6D">
+            <wp:extent cx="5761990" cy="3244850"/>
+            <wp:effectExtent l="0" t="0" r="0" b="0"/>
+            <wp:docPr id="9" name="Imagem 9"/>
+            <wp:cNvGraphicFramePr>
+              <a:graphicFrameLocks xmlns:a="http://schemas.openxmlformats.org/drawingml/2006/main" noChangeAspect="1"/>
+            </wp:cNvGraphicFramePr>
+            <a:graphic xmlns:a="http://schemas.openxmlformats.org/drawingml/2006/main">
+              <a:graphicData uri="http://schemas.openxmlformats.org/drawingml/2006/picture">
+                <pic:pic xmlns:pic="http://schemas.openxmlformats.org/drawingml/2006/picture">
+                  <pic:nvPicPr>
+                    <pic:cNvPr id="1" name=""/>
+                    <pic:cNvPicPr/>
+                  </pic:nvPicPr>
+                  <pic:blipFill>
+                    <a:blip r:embed="rId20"/>
+                    <a:stretch>
+                      <a:fillRect/>
+                    </a:stretch>
+                  </pic:blipFill>
+                  <pic:spPr>
+                    <a:xfrm>
+                      <a:off x="0" y="0"/>
+                      <a:ext cx="5761990" cy="3244850"/>
+                    </a:xfrm>
+                    <a:prstGeom prst="rect">
+                      <a:avLst/>
+                    </a:prstGeom>
+                  </pic:spPr>
+                </pic:pic>
+              </a:graphicData>
+            </a:graphic>
+          </wp:inline>
+        </w:drawing>
+      </w:r>
+    </w:p>
+    <w:p>
+      <w:pPr>
+        <w:pStyle w:val="PargrafodaLista"/>
+        <w:spacing w:before="92" w:line="360" w:lineRule="auto"/>
+        <w:ind w:left="0"/>
+        <w:jc w:val="center"/>
+      </w:pPr>
+      <w:r>
+        <w:t>Fonte: O autor.</w:t>
+      </w:r>
+    </w:p>
+    <w:p>
+      <w:pPr>
+        <w:spacing w:before="92" w:line="360" w:lineRule="auto"/>
+        <w:ind w:firstLine="851"/>
+        <w:jc w:val="both"/>
+        <w:rPr>
+          <w:bCs/>
+          <w:sz w:val="24"/>
+          <w:szCs w:val="24"/>
+        </w:rPr>
+      </w:pPr>
+    </w:p>
+    <w:p>
+      <w:pPr>
+        <w:pStyle w:val="PargrafodaLista"/>
+        <w:numPr>
+          <w:ilvl w:val="2"/>
+          <w:numId w:val="18"/>
+        </w:numPr>
+        <w:spacing w:before="92" w:line="360" w:lineRule="auto"/>
+        <w:jc w:val="both"/>
+        <w:rPr>
+          <w:bCs/>
+          <w:sz w:val="24"/>
+          <w:szCs w:val="24"/>
+        </w:rPr>
+      </w:pPr>
+      <w:r>
+        <w:rPr>
+          <w:bCs/>
+          <w:sz w:val="24"/>
+          <w:szCs w:val="24"/>
+        </w:rPr>
+        <w:t xml:space="preserve">Implementação do </w:t>
+      </w:r>
+      <w:proofErr w:type="spellStart"/>
+      <w:r>
+        <w:rPr>
+          <w:bCs/>
+          <w:sz w:val="24"/>
+          <w:szCs w:val="24"/>
+        </w:rPr>
+        <w:t>Back</w:t>
+      </w:r>
+      <w:r>
+        <w:rPr>
+          <w:bCs/>
+          <w:sz w:val="24"/>
+          <w:szCs w:val="24"/>
+        </w:rPr>
+        <w:t>-End</w:t>
+      </w:r>
+      <w:proofErr w:type="spellEnd"/>
+    </w:p>
+    <w:p>
+      <w:pPr>
+        <w:spacing w:before="92" w:line="360" w:lineRule="auto"/>
+        <w:ind w:firstLine="851"/>
+        <w:jc w:val="both"/>
+        <w:rPr>
+          <w:bCs/>
+          <w:sz w:val="24"/>
+          <w:szCs w:val="24"/>
+        </w:rPr>
+      </w:pPr>
+    </w:p>
+    <w:p>
+      <w:pPr>
+        <w:pStyle w:val="NormalWeb"/>
+        <w:spacing w:line="360" w:lineRule="auto"/>
+        <w:ind w:firstLine="851"/>
+        <w:jc w:val="both"/>
+        <w:rPr>
+          <w:noProof/>
+        </w:rPr>
+      </w:pPr>
+      <w:r>
+        <w:rPr>
+          <w:rFonts w:ascii="Arial" w:hAnsi="Arial" w:cs="Arial"/>
+          <w:color w:val="253A44"/>
+        </w:rPr>
+        <w:t>Hoje, as aplicações são desenvolvidas através de interfaces amigáveis para que os usuários consigam trabalhar e manipular informações no banco de dados de forma facilitada.</w:t>
+      </w:r>
+      <w:r>
+        <w:rPr>
+          <w:rFonts w:ascii="Arial" w:hAnsi="Arial" w:cs="Arial"/>
+          <w:color w:val="253A44"/>
+        </w:rPr>
+        <w:t xml:space="preserve"> </w:t>
+      </w:r>
+      <w:r>
+        <w:rPr>
+          <w:rFonts w:ascii="Arial" w:hAnsi="Arial" w:cs="Arial"/>
+          <w:color w:val="253A44"/>
+        </w:rPr>
+        <w:t>Geralmente, muitos programadores estudam o mecanismo do </w:t>
+      </w:r>
+      <w:r>
+        <w:rPr>
+          <w:rStyle w:val="Forte"/>
+          <w:rFonts w:ascii="Arial" w:hAnsi="Arial" w:cs="Arial"/>
+          <w:color w:val="253A44"/>
+        </w:rPr>
+        <w:t xml:space="preserve">JDBC - Java </w:t>
+      </w:r>
+      <w:proofErr w:type="spellStart"/>
+      <w:r>
+        <w:rPr>
+          <w:rStyle w:val="Forte"/>
+          <w:rFonts w:ascii="Arial" w:hAnsi="Arial" w:cs="Arial"/>
+          <w:color w:val="253A44"/>
+        </w:rPr>
+        <w:t>Database</w:t>
+      </w:r>
+      <w:proofErr w:type="spellEnd"/>
+      <w:r>
+        <w:rPr>
+          <w:rStyle w:val="Forte"/>
+          <w:rFonts w:ascii="Arial" w:hAnsi="Arial" w:cs="Arial"/>
+          <w:color w:val="253A44"/>
+        </w:rPr>
+        <w:t xml:space="preserve"> </w:t>
+      </w:r>
+      <w:proofErr w:type="spellStart"/>
+      <w:r>
+        <w:rPr>
+          <w:rStyle w:val="Forte"/>
+          <w:rFonts w:ascii="Arial" w:hAnsi="Arial" w:cs="Arial"/>
+          <w:color w:val="253A44"/>
+        </w:rPr>
+        <w:t>Connectivity</w:t>
+      </w:r>
+      <w:proofErr w:type="spellEnd"/>
+      <w:r>
+        <w:rPr>
+          <w:rFonts w:ascii="Arial" w:hAnsi="Arial" w:cs="Arial"/>
+          <w:color w:val="253A44"/>
+        </w:rPr>
+        <w:t> que ajudam nas aplicações com bibliotecas de baixo nível e até mesmo servem de base para as de alto nível. Pode-se dizer que é uma API que reúne conjuntos de classes e interfaces escritas na linguagem Java na qual possibilita se conectar através de um driver específico do banco de dados desejado. Com esse driver pode-se executar instruções SQL de qualquer tipo de banco de dados relacional.</w:t>
+      </w:r>
+      <w:r>
+        <w:rPr>
+          <w:rFonts w:ascii="Arial" w:hAnsi="Arial" w:cs="Arial"/>
+          <w:color w:val="253A44"/>
+        </w:rPr>
+        <w:t xml:space="preserve"> </w:t>
+      </w:r>
+      <w:r>
+        <w:rPr>
+          <w:rFonts w:ascii="Arial" w:hAnsi="Arial" w:cs="Arial"/>
+          <w:color w:val="253A44"/>
+        </w:rPr>
+        <w:t xml:space="preserve">Para fazer a comunicação entre a aplicação e o SGBD é necessário possuir um driver para a conexão desejada. Geralmente, as empresas de </w:t>
+      </w:r>
+      <w:proofErr w:type="spellStart"/>
+      <w:r>
+        <w:rPr>
+          <w:rFonts w:ascii="Arial" w:hAnsi="Arial" w:cs="Arial"/>
+          <w:color w:val="253A44"/>
+        </w:rPr>
+        <w:t>SGBDs</w:t>
+      </w:r>
+      <w:proofErr w:type="spellEnd"/>
+      <w:r>
+        <w:rPr>
+          <w:rFonts w:ascii="Arial" w:hAnsi="Arial" w:cs="Arial"/>
+          <w:color w:val="253A44"/>
+        </w:rPr>
+        <w:t xml:space="preserve"> oferecem o driver de conexão que seguem a especificação JDBC para caso de algum desenvolvedor querer utilizar.</w:t>
+      </w:r>
+      <w:sdt>
+        <w:sdtPr>
           <w:rPr>
-            <w:noProof/>
+            <w:rFonts w:ascii="Arial" w:hAnsi="Arial" w:cs="Arial"/>
+            <w:color w:val="253A44"/>
           </w:rPr>
-          <w:t>14</w:t>
-        </w:r>
-      </w:fldSimple>
-      <w:r>
-        <w:t xml:space="preserve"> - </w:t>
-      </w:r>
-      <w:r>
-        <w:t>Tela de Cadastro e Busca de Vendas</w:t>
-      </w:r>
-      <w:r>
-        <w:t xml:space="preserve"> (Consultar uma Venda)</w:t>
-      </w:r>
-    </w:p>
-    <w:p>
-      <w:pPr>
-        <w:rPr>
-          <w:bCs/>
-          <w:sz w:val="24"/>
-          <w:szCs w:val="24"/>
-        </w:rPr>
-      </w:pPr>
+          <w:id w:val="1464468532"/>
+          <w:citation/>
+        </w:sdtPr>
+        <w:sdtContent>
+          <w:r>
+            <w:rPr>
+              <w:rFonts w:ascii="Arial" w:hAnsi="Arial" w:cs="Arial"/>
+              <w:color w:val="253A44"/>
+            </w:rPr>
+            <w:fldChar w:fldCharType="begin"/>
+          </w:r>
+          <w:r>
+            <w:rPr>
+              <w:rFonts w:ascii="Arial" w:hAnsi="Arial" w:cs="Arial"/>
+              <w:color w:val="253A44"/>
+            </w:rPr>
+            <w:instrText xml:space="preserve"> CITATION Thi20 \l 1046 </w:instrText>
+          </w:r>
+          <w:r>
+            <w:rPr>
+              <w:rFonts w:ascii="Arial" w:hAnsi="Arial" w:cs="Arial"/>
+              <w:color w:val="253A44"/>
+            </w:rPr>
+            <w:fldChar w:fldCharType="separate"/>
+          </w:r>
+          <w:r>
+            <w:rPr>
+              <w:rFonts w:ascii="Arial" w:hAnsi="Arial" w:cs="Arial"/>
+              <w:noProof/>
+              <w:color w:val="253A44"/>
+            </w:rPr>
+            <w:t xml:space="preserve"> </w:t>
+          </w:r>
+          <w:r>
+            <w:rPr>
+              <w:rFonts w:ascii="Arial" w:hAnsi="Arial" w:cs="Arial"/>
+              <w:noProof/>
+              <w:color w:val="253A44"/>
+            </w:rPr>
+            <w:t>(Thiago, 2020)</w:t>
+          </w:r>
+          <w:r>
+            <w:rPr>
+              <w:rFonts w:ascii="Arial" w:hAnsi="Arial" w:cs="Arial"/>
+              <w:color w:val="253A44"/>
+            </w:rPr>
+            <w:fldChar w:fldCharType="end"/>
+          </w:r>
+        </w:sdtContent>
+      </w:sdt>
       <w:r>
         <w:rPr>
           <w:noProof/>
         </w:rPr>
+        <w:t xml:space="preserve"> </w:t>
+      </w:r>
+      <w:bookmarkStart w:id="1" w:name="_GoBack"/>
+      <w:bookmarkEnd w:id="1"/>
+    </w:p>
+    <w:p>
+      <w:pPr>
+        <w:pStyle w:val="NormalWeb"/>
+        <w:spacing w:line="360" w:lineRule="auto"/>
+        <w:ind w:firstLine="851"/>
+        <w:jc w:val="both"/>
+        <w:rPr>
+          <w:rFonts w:ascii="Arial" w:hAnsi="Arial" w:cs="Arial"/>
+          <w:noProof/>
+        </w:rPr>
+      </w:pPr>
+      <w:r>
+        <w:rPr>
+          <w:rFonts w:ascii="Arial" w:hAnsi="Arial" w:cs="Arial"/>
+          <w:noProof/>
+        </w:rPr>
+        <w:t xml:space="preserve">Na Figura </w:t>
+      </w:r>
+      <w:r>
+        <w:rPr>
+          <w:rFonts w:ascii="Arial" w:hAnsi="Arial" w:cs="Arial"/>
+          <w:noProof/>
+        </w:rPr>
+        <w:t xml:space="preserve">abaixo, é apresentado um trecho do código BackEnd da aplicação que faz a conexão com o banco de dados, das linhas 37 à 42 a função recebe como </w:t>
+      </w:r>
+      <w:r>
+        <w:rPr>
+          <w:rFonts w:ascii="Arial" w:hAnsi="Arial" w:cs="Arial"/>
+          <w:noProof/>
+        </w:rPr>
+        <w:lastRenderedPageBreak/>
+        <w:t xml:space="preserve">parametro o servidor, nome do banco, usuário e senha. Nas linhas 54 e 55 é onde ocorre a conexão com o banco de dados. </w:t>
+      </w:r>
+      <w:r>
+        <w:rPr>
+          <w:rFonts w:ascii="Arial" w:hAnsi="Arial" w:cs="Arial"/>
+        </w:rPr>
+        <w:t xml:space="preserve">O código-fonte referente ao </w:t>
+      </w:r>
+      <w:r>
+        <w:rPr>
+          <w:rFonts w:ascii="Arial" w:hAnsi="Arial" w:cs="Arial"/>
+          <w:i/>
+        </w:rPr>
+        <w:t xml:space="preserve">front-end </w:t>
+      </w:r>
+      <w:r>
+        <w:rPr>
+          <w:rFonts w:ascii="Arial" w:hAnsi="Arial" w:cs="Arial"/>
+        </w:rPr>
+        <w:t>do projeto está disponível na íntegra em</w:t>
+      </w:r>
+      <w:r>
+        <w:rPr>
+          <w:rFonts w:ascii="Arial" w:hAnsi="Arial" w:cs="Arial"/>
+        </w:rPr>
+        <w:t xml:space="preserve"> </w:t>
+      </w:r>
+      <w:sdt>
+        <w:sdtPr>
+          <w:rPr>
+            <w:rFonts w:ascii="Arial" w:hAnsi="Arial" w:cs="Arial"/>
+          </w:rPr>
+          <w:id w:val="-1509204902"/>
+          <w:citation/>
+        </w:sdtPr>
+        <w:sdtContent>
+          <w:r>
+            <w:rPr>
+              <w:rFonts w:ascii="Arial" w:hAnsi="Arial" w:cs="Arial"/>
+            </w:rPr>
+            <w:fldChar w:fldCharType="begin"/>
+          </w:r>
+          <w:r>
+            <w:rPr>
+              <w:rFonts w:ascii="Arial" w:hAnsi="Arial" w:cs="Arial"/>
+            </w:rPr>
+            <w:instrText xml:space="preserve"> CITATION Jef20 \l 1046 </w:instrText>
+          </w:r>
+          <w:r>
+            <w:rPr>
+              <w:rFonts w:ascii="Arial" w:hAnsi="Arial" w:cs="Arial"/>
+            </w:rPr>
+            <w:fldChar w:fldCharType="separate"/>
+          </w:r>
+          <w:r>
+            <w:rPr>
+              <w:rFonts w:ascii="Arial" w:hAnsi="Arial" w:cs="Arial"/>
+              <w:noProof/>
+            </w:rPr>
+            <w:t>(TOMAS, 2020)</w:t>
+          </w:r>
+          <w:r>
+            <w:rPr>
+              <w:rFonts w:ascii="Arial" w:hAnsi="Arial" w:cs="Arial"/>
+            </w:rPr>
+            <w:fldChar w:fldCharType="end"/>
+          </w:r>
+        </w:sdtContent>
+      </w:sdt>
+      <w:r>
+        <w:rPr>
+          <w:rFonts w:ascii="Arial" w:hAnsi="Arial" w:cs="Arial"/>
+        </w:rPr>
+        <w:t>.</w:t>
+      </w:r>
+    </w:p>
+    <w:p>
+      <w:pPr>
+        <w:pStyle w:val="Legenda"/>
+        <w:keepNext/>
+        <w:jc w:val="center"/>
+      </w:pPr>
+      <w:r>
+        <w:t xml:space="preserve">Figura 14 - </w:t>
+      </w:r>
+      <w:r>
+        <w:t xml:space="preserve">Trecho do Código do </w:t>
+      </w:r>
+      <w:proofErr w:type="spellStart"/>
+      <w:r>
+        <w:t>Back</w:t>
+      </w:r>
+      <w:r>
+        <w:t>End</w:t>
+      </w:r>
+      <w:proofErr w:type="spellEnd"/>
+    </w:p>
+    <w:p>
+      <w:pPr>
+        <w:pStyle w:val="NormalWeb"/>
+        <w:spacing w:line="360" w:lineRule="auto"/>
+        <w:jc w:val="center"/>
+        <w:rPr>
+          <w:rFonts w:ascii="Arial" w:hAnsi="Arial" w:cs="Arial"/>
+          <w:color w:val="253A44"/>
+        </w:rPr>
+      </w:pPr>
+      <w:r>
+        <w:rPr>
+          <w:noProof/>
+        </w:rPr>
         <w:drawing>
-          <wp:inline distT="0" distB="0" distL="0" distR="0" wp14:anchorId="28A5E68D" wp14:editId="5DA07055">
-            <wp:extent cx="5761990" cy="3241040"/>
+          <wp:inline distT="0" distB="0" distL="0" distR="0" wp14:anchorId="51DA4130" wp14:editId="11EF2B81">
+            <wp:extent cx="5761990" cy="3583940"/>
             <wp:effectExtent l="0" t="0" r="0" b="0"/>
-            <wp:docPr id="14" name="Imagem 14"/>
+            <wp:docPr id="10" name="Imagem 10"/>
             <wp:cNvGraphicFramePr>
               <a:graphicFrameLocks xmlns:a="http://schemas.openxmlformats.org/drawingml/2006/main" noChangeAspect="1"/>
             </wp:cNvGraphicFramePr>
@@ -7134,7 +8207,7 @@
                   <pic:spPr>
                     <a:xfrm>
                       <a:off x="0" y="0"/>
-                      <a:ext cx="5761990" cy="3241040"/>
+                      <a:ext cx="5761990" cy="3583940"/>
                     </a:xfrm>
                     <a:prstGeom prst="rect">
                       <a:avLst/>
@@ -7157,477 +8230,6 @@
       <w:r>
         <w:t>Fonte: O autor.</w:t>
       </w:r>
-    </w:p>
-    <w:p>
-      <w:pPr>
-        <w:pStyle w:val="PargrafodaLista"/>
-        <w:spacing w:before="92" w:line="360" w:lineRule="auto"/>
-        <w:ind w:left="0"/>
-        <w:jc w:val="center"/>
-      </w:pPr>
-    </w:p>
-    <w:p>
-      <w:pPr>
-        <w:pStyle w:val="PargrafodaLista"/>
-        <w:numPr>
-          <w:ilvl w:val="2"/>
-          <w:numId w:val="18"/>
-        </w:numPr>
-        <w:spacing w:before="92" w:line="360" w:lineRule="auto"/>
-        <w:rPr>
-          <w:bCs/>
-          <w:sz w:val="24"/>
-          <w:szCs w:val="24"/>
-        </w:rPr>
-      </w:pPr>
-      <w:r>
-        <w:rPr>
-          <w:bCs/>
-          <w:sz w:val="24"/>
-          <w:szCs w:val="24"/>
-        </w:rPr>
-        <w:t>Tela de Cadastro e Busca de Vendas (Consultar u</w:t>
-      </w:r>
-      <w:r>
-        <w:rPr>
-          <w:bCs/>
-          <w:sz w:val="24"/>
-          <w:szCs w:val="24"/>
-        </w:rPr>
-        <w:t>m Orçamento</w:t>
-      </w:r>
-      <w:r>
-        <w:rPr>
-          <w:bCs/>
-          <w:sz w:val="24"/>
-          <w:szCs w:val="24"/>
-        </w:rPr>
-        <w:t>)</w:t>
-      </w:r>
-    </w:p>
-    <w:p>
-      <w:pPr>
-        <w:pStyle w:val="PargrafodaLista"/>
-        <w:spacing w:before="92" w:line="360" w:lineRule="auto"/>
-        <w:ind w:left="1224"/>
-        <w:jc w:val="both"/>
-        <w:rPr>
-          <w:bCs/>
-          <w:sz w:val="24"/>
-          <w:szCs w:val="24"/>
-        </w:rPr>
-      </w:pPr>
-    </w:p>
-    <w:p>
-      <w:pPr>
-        <w:spacing w:before="92" w:line="360" w:lineRule="auto"/>
-        <w:ind w:firstLine="851"/>
-        <w:jc w:val="both"/>
-        <w:rPr>
-          <w:bCs/>
-          <w:sz w:val="24"/>
-          <w:szCs w:val="24"/>
-        </w:rPr>
-      </w:pPr>
-      <w:r>
-        <w:rPr>
-          <w:bCs/>
-          <w:sz w:val="24"/>
-          <w:szCs w:val="24"/>
-        </w:rPr>
-        <w:t xml:space="preserve">A terceira e última </w:t>
-      </w:r>
-      <w:r>
-        <w:rPr>
-          <w:bCs/>
-          <w:sz w:val="24"/>
-          <w:szCs w:val="24"/>
-        </w:rPr>
-        <w:t>aba da tela de cadastro e busca de vendas</w:t>
-      </w:r>
-      <w:r>
-        <w:rPr>
-          <w:bCs/>
-          <w:sz w:val="24"/>
-          <w:szCs w:val="24"/>
-        </w:rPr>
-        <w:t xml:space="preserve"> podemos conferir todos os orçamentos salvos anteriormente, porém sem a opção de excluir ou alterar, apenas podendo visualizar e imprimir.</w:t>
-      </w:r>
-    </w:p>
-    <w:p>
-      <w:pPr>
-        <w:pStyle w:val="Legenda"/>
-        <w:keepNext/>
-        <w:jc w:val="center"/>
-      </w:pPr>
-      <w:r>
-        <w:lastRenderedPageBreak/>
-        <w:t xml:space="preserve">Figura </w:t>
-      </w:r>
-      <w:fldSimple w:instr=" SEQ Figura \* ARABIC ">
-        <w:r>
-          <w:rPr>
-            <w:noProof/>
-          </w:rPr>
-          <w:t>15</w:t>
-        </w:r>
-      </w:fldSimple>
-      <w:r>
-        <w:t xml:space="preserve"> - </w:t>
-      </w:r>
-      <w:r>
-        <w:t>Tela de Cadastro e Busca de Vendas (Consultar um</w:t>
-      </w:r>
-      <w:r>
-        <w:t xml:space="preserve"> Orçamento</w:t>
-      </w:r>
-      <w:r>
-        <w:t>)</w:t>
-      </w:r>
-    </w:p>
-    <w:p>
-      <w:pPr>
-        <w:spacing w:before="92" w:line="360" w:lineRule="auto"/>
-        <w:jc w:val="both"/>
-        <w:rPr>
-          <w:bCs/>
-          <w:sz w:val="24"/>
-          <w:szCs w:val="24"/>
-        </w:rPr>
-      </w:pPr>
-      <w:r>
-        <w:rPr>
-          <w:noProof/>
-        </w:rPr>
-        <w:drawing>
-          <wp:inline distT="0" distB="0" distL="0" distR="0" wp14:anchorId="66F139AA" wp14:editId="5EE70E6F">
-            <wp:extent cx="5761990" cy="3241040"/>
-            <wp:effectExtent l="0" t="0" r="0" b="0"/>
-            <wp:docPr id="16" name="Imagem 16"/>
-            <wp:cNvGraphicFramePr>
-              <a:graphicFrameLocks xmlns:a="http://schemas.openxmlformats.org/drawingml/2006/main" noChangeAspect="1"/>
-            </wp:cNvGraphicFramePr>
-            <a:graphic xmlns:a="http://schemas.openxmlformats.org/drawingml/2006/main">
-              <a:graphicData uri="http://schemas.openxmlformats.org/drawingml/2006/picture">
-                <pic:pic xmlns:pic="http://schemas.openxmlformats.org/drawingml/2006/picture">
-                  <pic:nvPicPr>
-                    <pic:cNvPr id="1" name=""/>
-                    <pic:cNvPicPr/>
-                  </pic:nvPicPr>
-                  <pic:blipFill>
-                    <a:blip r:embed="rId22"/>
-                    <a:stretch>
-                      <a:fillRect/>
-                    </a:stretch>
-                  </pic:blipFill>
-                  <pic:spPr>
-                    <a:xfrm>
-                      <a:off x="0" y="0"/>
-                      <a:ext cx="5761990" cy="3241040"/>
-                    </a:xfrm>
-                    <a:prstGeom prst="rect">
-                      <a:avLst/>
-                    </a:prstGeom>
-                  </pic:spPr>
-                </pic:pic>
-              </a:graphicData>
-            </a:graphic>
-          </wp:inline>
-        </w:drawing>
-      </w:r>
-    </w:p>
-    <w:p>
-      <w:pPr>
-        <w:pStyle w:val="PargrafodaLista"/>
-        <w:spacing w:before="92" w:line="360" w:lineRule="auto"/>
-        <w:ind w:left="0"/>
-        <w:jc w:val="center"/>
-      </w:pPr>
-      <w:r>
-        <w:t>Fonte: O autor.</w:t>
-      </w:r>
-    </w:p>
-    <w:p>
-      <w:pPr>
-        <w:pStyle w:val="PargrafodaLista"/>
-        <w:spacing w:before="92" w:line="360" w:lineRule="auto"/>
-        <w:ind w:left="0"/>
-        <w:jc w:val="center"/>
-      </w:pPr>
-    </w:p>
-    <w:p>
-      <w:pPr>
-        <w:pStyle w:val="PargrafodaLista"/>
-        <w:numPr>
-          <w:ilvl w:val="2"/>
-          <w:numId w:val="18"/>
-        </w:numPr>
-        <w:spacing w:before="92" w:line="360" w:lineRule="auto"/>
-        <w:rPr>
-          <w:bCs/>
-          <w:sz w:val="24"/>
-          <w:szCs w:val="24"/>
-        </w:rPr>
-      </w:pPr>
-      <w:r>
-        <w:rPr>
-          <w:bCs/>
-          <w:sz w:val="24"/>
-          <w:szCs w:val="24"/>
-        </w:rPr>
-        <w:t>Tela de Vendas</w:t>
-      </w:r>
-      <w:r>
-        <w:rPr>
-          <w:bCs/>
-          <w:sz w:val="24"/>
-          <w:szCs w:val="24"/>
-        </w:rPr>
-        <w:t xml:space="preserve"> PDV</w:t>
-      </w:r>
-      <w:r>
-        <w:rPr>
-          <w:bCs/>
-          <w:sz w:val="24"/>
-          <w:szCs w:val="24"/>
-        </w:rPr>
-        <w:t xml:space="preserve"> e Pagamento</w:t>
-      </w:r>
-    </w:p>
-    <w:p>
-      <w:pPr>
-        <w:pStyle w:val="PargrafodaLista"/>
-        <w:spacing w:before="92" w:line="360" w:lineRule="auto"/>
-        <w:ind w:left="1224"/>
-        <w:jc w:val="both"/>
-        <w:rPr>
-          <w:bCs/>
-          <w:sz w:val="24"/>
-          <w:szCs w:val="24"/>
-        </w:rPr>
-      </w:pPr>
-    </w:p>
-    <w:p>
-      <w:pPr>
-        <w:spacing w:before="92" w:line="360" w:lineRule="auto"/>
-        <w:ind w:firstLine="851"/>
-        <w:jc w:val="both"/>
-        <w:rPr>
-          <w:bCs/>
-          <w:sz w:val="24"/>
-          <w:szCs w:val="24"/>
-        </w:rPr>
-      </w:pPr>
-      <w:r>
-        <w:rPr>
-          <w:bCs/>
-          <w:sz w:val="24"/>
-          <w:szCs w:val="24"/>
-        </w:rPr>
-        <w:t>A</w:t>
-      </w:r>
-      <w:r>
-        <w:rPr>
-          <w:bCs/>
-          <w:sz w:val="24"/>
-          <w:szCs w:val="24"/>
-        </w:rPr>
-        <w:t>qui temos a tela de vendas PDV, que funciona de uma forma similar ao caixa de um supermercado, onde o cliente leva o produto até o caixa e o</w:t>
-      </w:r>
-      <w:r>
-        <w:rPr>
-          <w:bCs/>
-          <w:sz w:val="24"/>
-          <w:szCs w:val="24"/>
-        </w:rPr>
-        <w:t>(a)</w:t>
-      </w:r>
-      <w:r>
-        <w:rPr>
-          <w:bCs/>
-          <w:sz w:val="24"/>
-          <w:szCs w:val="24"/>
-        </w:rPr>
-        <w:t xml:space="preserve"> atendente faz a leitura do código de barras</w:t>
-      </w:r>
-      <w:r>
-        <w:rPr>
-          <w:bCs/>
-          <w:sz w:val="24"/>
-          <w:szCs w:val="24"/>
-        </w:rPr>
-        <w:t xml:space="preserve"> que irá buscar automaticamente o produto no estoque. Logo após inserir os produtos, o usuário irá para a tela de pagamento onde terá todos os dados mais relevantes como forma de pagamento, valor total, valor recebido, desconto e troco.</w:t>
-      </w:r>
-    </w:p>
-    <w:p>
-      <w:pPr>
-        <w:pStyle w:val="Legenda"/>
-        <w:keepNext/>
-        <w:jc w:val="center"/>
-      </w:pPr>
-      <w:r>
-        <w:lastRenderedPageBreak/>
-        <w:t xml:space="preserve">Figura </w:t>
-      </w:r>
-      <w:fldSimple w:instr=" SEQ Figura \* ARABIC ">
-        <w:r>
-          <w:rPr>
-            <w:noProof/>
-          </w:rPr>
-          <w:t>16</w:t>
-        </w:r>
-      </w:fldSimple>
-      <w:r>
-        <w:t xml:space="preserve"> - Tela de Vendas e Pagamento PDV</w:t>
-      </w:r>
-    </w:p>
-    <w:p>
-      <w:pPr>
-        <w:spacing w:before="92" w:line="360" w:lineRule="auto"/>
-        <w:jc w:val="both"/>
-        <w:rPr>
-          <w:bCs/>
-          <w:sz w:val="24"/>
-          <w:szCs w:val="24"/>
-        </w:rPr>
-      </w:pPr>
-      <w:r>
-        <w:rPr>
-          <w:noProof/>
-        </w:rPr>
-        <w:drawing>
-          <wp:inline distT="0" distB="0" distL="0" distR="0" wp14:anchorId="441DAD7D" wp14:editId="7D9CDD94">
-            <wp:extent cx="5761990" cy="3241040"/>
-            <wp:effectExtent l="0" t="0" r="0" b="0"/>
-            <wp:docPr id="18" name="Imagem 18"/>
-            <wp:cNvGraphicFramePr>
-              <a:graphicFrameLocks xmlns:a="http://schemas.openxmlformats.org/drawingml/2006/main" noChangeAspect="1"/>
-            </wp:cNvGraphicFramePr>
-            <a:graphic xmlns:a="http://schemas.openxmlformats.org/drawingml/2006/main">
-              <a:graphicData uri="http://schemas.openxmlformats.org/drawingml/2006/picture">
-                <pic:pic xmlns:pic="http://schemas.openxmlformats.org/drawingml/2006/picture">
-                  <pic:nvPicPr>
-                    <pic:cNvPr id="1" name=""/>
-                    <pic:cNvPicPr/>
-                  </pic:nvPicPr>
-                  <pic:blipFill>
-                    <a:blip r:embed="rId23"/>
-                    <a:stretch>
-                      <a:fillRect/>
-                    </a:stretch>
-                  </pic:blipFill>
-                  <pic:spPr>
-                    <a:xfrm>
-                      <a:off x="0" y="0"/>
-                      <a:ext cx="5761990" cy="3241040"/>
-                    </a:xfrm>
-                    <a:prstGeom prst="rect">
-                      <a:avLst/>
-                    </a:prstGeom>
-                  </pic:spPr>
-                </pic:pic>
-              </a:graphicData>
-            </a:graphic>
-          </wp:inline>
-        </w:drawing>
-      </w:r>
-    </w:p>
-    <w:p>
-      <w:pPr>
-        <w:pStyle w:val="PargrafodaLista"/>
-        <w:spacing w:before="92" w:line="360" w:lineRule="auto"/>
-        <w:ind w:left="0"/>
-        <w:jc w:val="center"/>
-      </w:pPr>
-      <w:r>
-        <w:t>Fonte: O autor.</w:t>
-      </w:r>
-    </w:p>
-    <w:p>
-      <w:pPr>
-        <w:spacing w:before="92" w:line="360" w:lineRule="auto"/>
-        <w:ind w:firstLine="851"/>
-        <w:jc w:val="both"/>
-        <w:rPr>
-          <w:bCs/>
-          <w:sz w:val="24"/>
-          <w:szCs w:val="24"/>
-        </w:rPr>
-      </w:pPr>
-      <w:bookmarkStart w:id="1" w:name="_GoBack"/>
-      <w:bookmarkEnd w:id="1"/>
-    </w:p>
-    <w:p>
-      <w:pPr>
-        <w:spacing w:before="92" w:line="360" w:lineRule="auto"/>
-        <w:ind w:firstLine="851"/>
-        <w:jc w:val="both"/>
-        <w:rPr>
-          <w:bCs/>
-          <w:sz w:val="24"/>
-          <w:szCs w:val="24"/>
-        </w:rPr>
-      </w:pPr>
-    </w:p>
-    <w:p>
-      <w:pPr>
-        <w:spacing w:before="92" w:line="360" w:lineRule="auto"/>
-        <w:ind w:firstLine="851"/>
-        <w:jc w:val="both"/>
-        <w:rPr>
-          <w:bCs/>
-          <w:sz w:val="24"/>
-          <w:szCs w:val="24"/>
-        </w:rPr>
-      </w:pPr>
-    </w:p>
-    <w:p>
-      <w:pPr>
-        <w:spacing w:before="92" w:line="360" w:lineRule="auto"/>
-        <w:ind w:firstLine="851"/>
-        <w:jc w:val="both"/>
-        <w:rPr>
-          <w:bCs/>
-          <w:sz w:val="24"/>
-          <w:szCs w:val="24"/>
-        </w:rPr>
-      </w:pPr>
-    </w:p>
-    <w:p>
-      <w:pPr>
-        <w:spacing w:before="92" w:line="360" w:lineRule="auto"/>
-        <w:ind w:firstLine="851"/>
-        <w:jc w:val="both"/>
-        <w:rPr>
-          <w:bCs/>
-          <w:sz w:val="24"/>
-          <w:szCs w:val="24"/>
-        </w:rPr>
-      </w:pPr>
-    </w:p>
-    <w:p>
-      <w:pPr>
-        <w:spacing w:before="92" w:line="360" w:lineRule="auto"/>
-        <w:ind w:firstLine="851"/>
-        <w:jc w:val="both"/>
-        <w:rPr>
-          <w:bCs/>
-          <w:sz w:val="24"/>
-          <w:szCs w:val="24"/>
-        </w:rPr>
-      </w:pPr>
-    </w:p>
-    <w:p>
-      <w:pPr>
-        <w:spacing w:before="92" w:line="360" w:lineRule="auto"/>
-        <w:ind w:firstLine="851"/>
-        <w:jc w:val="both"/>
-        <w:rPr>
-          <w:bCs/>
-          <w:sz w:val="24"/>
-          <w:szCs w:val="24"/>
-        </w:rPr>
-      </w:pPr>
     </w:p>
     <w:p>
       <w:pPr>
@@ -7762,7 +8364,6 @@
                 <w:rPr>
                   <w:noProof/>
                 </w:rPr>
-                <w:lastRenderedPageBreak/>
                 <w:t xml:space="preserve">DEITEL, P., &amp; DEITEL, H. (2016). </w:t>
               </w:r>
               <w:r>
@@ -7821,6 +8422,7 @@
                 <w:rPr>
                   <w:noProof/>
                 </w:rPr>
+                <w:lastRenderedPageBreak/>
                 <w:t xml:space="preserve">DEVMEDIA. (10 de 06 de 2020). </w:t>
               </w:r>
               <w:r>
@@ -8129,7 +8731,7 @@
       </w:pPr>
     </w:p>
     <w:sectPr>
-      <w:headerReference w:type="default" r:id="rId24"/>
+      <w:headerReference w:type="default" r:id="rId22"/>
       <w:pgSz w:w="11909" w:h="16834"/>
       <w:pgMar w:top="1701" w:right="1134" w:bottom="1134" w:left="1701" w:header="720" w:footer="720" w:gutter="0"/>
       <w:pgNumType w:start="1"/>
@@ -10168,6 +10770,92 @@
     </w:lvl>
   </w:abstractNum>
   <w:abstractNum w:abstractNumId="22" w15:restartNumberingAfterBreak="0">
+    <w:nsid w:val="55D80B23"/>
+    <w:multiLevelType w:val="multilevel"/>
+    <w:tmpl w:val="0416001F"/>
+    <w:lvl w:ilvl="0">
+      <w:start w:val="1"/>
+      <w:numFmt w:val="decimal"/>
+      <w:lvlText w:val="%1."/>
+      <w:lvlJc w:val="left"/>
+      <w:pPr>
+        <w:ind w:left="360" w:hanging="360"/>
+      </w:pPr>
+    </w:lvl>
+    <w:lvl w:ilvl="1">
+      <w:start w:val="1"/>
+      <w:numFmt w:val="decimal"/>
+      <w:lvlText w:val="%1.%2."/>
+      <w:lvlJc w:val="left"/>
+      <w:pPr>
+        <w:ind w:left="792" w:hanging="432"/>
+      </w:pPr>
+    </w:lvl>
+    <w:lvl w:ilvl="2">
+      <w:start w:val="1"/>
+      <w:numFmt w:val="decimal"/>
+      <w:lvlText w:val="%1.%2.%3."/>
+      <w:lvlJc w:val="left"/>
+      <w:pPr>
+        <w:ind w:left="1224" w:hanging="504"/>
+      </w:pPr>
+    </w:lvl>
+    <w:lvl w:ilvl="3">
+      <w:start w:val="1"/>
+      <w:numFmt w:val="decimal"/>
+      <w:lvlText w:val="%1.%2.%3.%4."/>
+      <w:lvlJc w:val="left"/>
+      <w:pPr>
+        <w:ind w:left="1728" w:hanging="648"/>
+      </w:pPr>
+    </w:lvl>
+    <w:lvl w:ilvl="4">
+      <w:start w:val="1"/>
+      <w:numFmt w:val="decimal"/>
+      <w:lvlText w:val="%1.%2.%3.%4.%5."/>
+      <w:lvlJc w:val="left"/>
+      <w:pPr>
+        <w:ind w:left="2232" w:hanging="792"/>
+      </w:pPr>
+    </w:lvl>
+    <w:lvl w:ilvl="5">
+      <w:start w:val="1"/>
+      <w:numFmt w:val="decimal"/>
+      <w:lvlText w:val="%1.%2.%3.%4.%5.%6."/>
+      <w:lvlJc w:val="left"/>
+      <w:pPr>
+        <w:ind w:left="2736" w:hanging="936"/>
+      </w:pPr>
+    </w:lvl>
+    <w:lvl w:ilvl="6">
+      <w:start w:val="1"/>
+      <w:numFmt w:val="decimal"/>
+      <w:lvlText w:val="%1.%2.%3.%4.%5.%6.%7."/>
+      <w:lvlJc w:val="left"/>
+      <w:pPr>
+        <w:ind w:left="3240" w:hanging="1080"/>
+      </w:pPr>
+    </w:lvl>
+    <w:lvl w:ilvl="7">
+      <w:start w:val="1"/>
+      <w:numFmt w:val="decimal"/>
+      <w:lvlText w:val="%1.%2.%3.%4.%5.%6.%7.%8."/>
+      <w:lvlJc w:val="left"/>
+      <w:pPr>
+        <w:ind w:left="3744" w:hanging="1224"/>
+      </w:pPr>
+    </w:lvl>
+    <w:lvl w:ilvl="8">
+      <w:start w:val="1"/>
+      <w:numFmt w:val="decimal"/>
+      <w:lvlText w:val="%1.%2.%3.%4.%5.%6.%7.%8.%9."/>
+      <w:lvlJc w:val="left"/>
+      <w:pPr>
+        <w:ind w:left="4320" w:hanging="1440"/>
+      </w:pPr>
+    </w:lvl>
+  </w:abstractNum>
+  <w:abstractNum w:abstractNumId="23" w15:restartNumberingAfterBreak="0">
     <w:nsid w:val="5B0931CF"/>
     <w:multiLevelType w:val="multilevel"/>
     <w:tmpl w:val="0416001F"/>
@@ -10253,7 +10941,93 @@
       </w:pPr>
     </w:lvl>
   </w:abstractNum>
-  <w:abstractNum w:abstractNumId="23" w15:restartNumberingAfterBreak="0">
+  <w:abstractNum w:abstractNumId="24" w15:restartNumberingAfterBreak="0">
+    <w:nsid w:val="62790B2F"/>
+    <w:multiLevelType w:val="hybridMultilevel"/>
+    <w:tmpl w:val="800CBE8A"/>
+    <w:lvl w:ilvl="0" w:tplc="0416000F">
+      <w:start w:val="1"/>
+      <w:numFmt w:val="decimal"/>
+      <w:lvlText w:val="%1."/>
+      <w:lvlJc w:val="left"/>
+      <w:pPr>
+        <w:ind w:left="1571" w:hanging="360"/>
+      </w:pPr>
+    </w:lvl>
+    <w:lvl w:ilvl="1" w:tplc="04160019" w:tentative="1">
+      <w:start w:val="1"/>
+      <w:numFmt w:val="lowerLetter"/>
+      <w:lvlText w:val="%2."/>
+      <w:lvlJc w:val="left"/>
+      <w:pPr>
+        <w:ind w:left="2291" w:hanging="360"/>
+      </w:pPr>
+    </w:lvl>
+    <w:lvl w:ilvl="2" w:tplc="0416001B" w:tentative="1">
+      <w:start w:val="1"/>
+      <w:numFmt w:val="lowerRoman"/>
+      <w:lvlText w:val="%3."/>
+      <w:lvlJc w:val="right"/>
+      <w:pPr>
+        <w:ind w:left="3011" w:hanging="180"/>
+      </w:pPr>
+    </w:lvl>
+    <w:lvl w:ilvl="3" w:tplc="0416000F" w:tentative="1">
+      <w:start w:val="1"/>
+      <w:numFmt w:val="decimal"/>
+      <w:lvlText w:val="%4."/>
+      <w:lvlJc w:val="left"/>
+      <w:pPr>
+        <w:ind w:left="3731" w:hanging="360"/>
+      </w:pPr>
+    </w:lvl>
+    <w:lvl w:ilvl="4" w:tplc="04160019" w:tentative="1">
+      <w:start w:val="1"/>
+      <w:numFmt w:val="lowerLetter"/>
+      <w:lvlText w:val="%5."/>
+      <w:lvlJc w:val="left"/>
+      <w:pPr>
+        <w:ind w:left="4451" w:hanging="360"/>
+      </w:pPr>
+    </w:lvl>
+    <w:lvl w:ilvl="5" w:tplc="0416001B" w:tentative="1">
+      <w:start w:val="1"/>
+      <w:numFmt w:val="lowerRoman"/>
+      <w:lvlText w:val="%6."/>
+      <w:lvlJc w:val="right"/>
+      <w:pPr>
+        <w:ind w:left="5171" w:hanging="180"/>
+      </w:pPr>
+    </w:lvl>
+    <w:lvl w:ilvl="6" w:tplc="0416000F" w:tentative="1">
+      <w:start w:val="1"/>
+      <w:numFmt w:val="decimal"/>
+      <w:lvlText w:val="%7."/>
+      <w:lvlJc w:val="left"/>
+      <w:pPr>
+        <w:ind w:left="5891" w:hanging="360"/>
+      </w:pPr>
+    </w:lvl>
+    <w:lvl w:ilvl="7" w:tplc="04160019" w:tentative="1">
+      <w:start w:val="1"/>
+      <w:numFmt w:val="lowerLetter"/>
+      <w:lvlText w:val="%8."/>
+      <w:lvlJc w:val="left"/>
+      <w:pPr>
+        <w:ind w:left="6611" w:hanging="360"/>
+      </w:pPr>
+    </w:lvl>
+    <w:lvl w:ilvl="8" w:tplc="0416001B" w:tentative="1">
+      <w:start w:val="1"/>
+      <w:numFmt w:val="lowerRoman"/>
+      <w:lvlText w:val="%9."/>
+      <w:lvlJc w:val="right"/>
+      <w:pPr>
+        <w:ind w:left="7331" w:hanging="180"/>
+      </w:pPr>
+    </w:lvl>
+  </w:abstractNum>
+  <w:abstractNum w:abstractNumId="25" w15:restartNumberingAfterBreak="0">
     <w:nsid w:val="66D833DA"/>
     <w:multiLevelType w:val="multilevel"/>
     <w:tmpl w:val="0416001F"/>
@@ -10339,7 +11113,7 @@
       </w:pPr>
     </w:lvl>
   </w:abstractNum>
-  <w:abstractNum w:abstractNumId="24" w15:restartNumberingAfterBreak="0">
+  <w:abstractNum w:abstractNumId="26" w15:restartNumberingAfterBreak="0">
     <w:nsid w:val="69023C82"/>
     <w:multiLevelType w:val="hybridMultilevel"/>
     <w:tmpl w:val="A77CC696"/>
@@ -10428,7 +11202,7 @@
       </w:pPr>
     </w:lvl>
   </w:abstractNum>
-  <w:abstractNum w:abstractNumId="25" w15:restartNumberingAfterBreak="0">
+  <w:abstractNum w:abstractNumId="27" w15:restartNumberingAfterBreak="0">
     <w:nsid w:val="713966D0"/>
     <w:multiLevelType w:val="multilevel"/>
     <w:tmpl w:val="0416001F"/>
@@ -10514,7 +11288,7 @@
       </w:pPr>
     </w:lvl>
   </w:abstractNum>
-  <w:abstractNum w:abstractNumId="26" w15:restartNumberingAfterBreak="0">
+  <w:abstractNum w:abstractNumId="28" w15:restartNumberingAfterBreak="0">
     <w:nsid w:val="778159F4"/>
     <w:multiLevelType w:val="multilevel"/>
     <w:tmpl w:val="0416001F"/>
@@ -10600,7 +11374,7 @@
       </w:pPr>
     </w:lvl>
   </w:abstractNum>
-  <w:abstractNum w:abstractNumId="27" w15:restartNumberingAfterBreak="0">
+  <w:abstractNum w:abstractNumId="29" w15:restartNumberingAfterBreak="0">
     <w:nsid w:val="787B66E2"/>
     <w:multiLevelType w:val="multilevel"/>
     <w:tmpl w:val="0416001F"/>
@@ -10686,7 +11460,7 @@
       </w:pPr>
     </w:lvl>
   </w:abstractNum>
-  <w:abstractNum w:abstractNumId="28" w15:restartNumberingAfterBreak="0">
+  <w:abstractNum w:abstractNumId="30" w15:restartNumberingAfterBreak="0">
     <w:nsid w:val="78D712AD"/>
     <w:multiLevelType w:val="multilevel"/>
     <w:tmpl w:val="0416001F"/>
@@ -10772,7 +11546,7 @@
       </w:pPr>
     </w:lvl>
   </w:abstractNum>
-  <w:abstractNum w:abstractNumId="29" w15:restartNumberingAfterBreak="0">
+  <w:abstractNum w:abstractNumId="31" w15:restartNumberingAfterBreak="0">
     <w:nsid w:val="7B3D32C4"/>
     <w:multiLevelType w:val="multilevel"/>
     <w:tmpl w:val="0416001F"/>
@@ -10865,13 +11639,13 @@
     <w:abstractNumId w:val="6"/>
   </w:num>
   <w:num w:numId="3">
-    <w:abstractNumId w:val="24"/>
+    <w:abstractNumId w:val="26"/>
   </w:num>
   <w:num w:numId="4">
     <w:abstractNumId w:val="7"/>
   </w:num>
   <w:num w:numId="5">
-    <w:abstractNumId w:val="28"/>
+    <w:abstractNumId w:val="30"/>
   </w:num>
   <w:num w:numId="6">
     <w:abstractNumId w:val="4"/>
@@ -10883,7 +11657,7 @@
     <w:abstractNumId w:val="0"/>
   </w:num>
   <w:num w:numId="9">
-    <w:abstractNumId w:val="29"/>
+    <w:abstractNumId w:val="31"/>
   </w:num>
   <w:num w:numId="10">
     <w:abstractNumId w:val="17"/>
@@ -10895,7 +11669,7 @@
     <w:abstractNumId w:val="13"/>
   </w:num>
   <w:num w:numId="13">
-    <w:abstractNumId w:val="26"/>
+    <w:abstractNumId w:val="28"/>
   </w:num>
   <w:num w:numId="14">
     <w:abstractNumId w:val="18"/>
@@ -10913,10 +11687,10 @@
     <w:abstractNumId w:val="10"/>
   </w:num>
   <w:num w:numId="19">
-    <w:abstractNumId w:val="22"/>
+    <w:abstractNumId w:val="23"/>
   </w:num>
   <w:num w:numId="20">
-    <w:abstractNumId w:val="23"/>
+    <w:abstractNumId w:val="25"/>
   </w:num>
   <w:num w:numId="21">
     <w:abstractNumId w:val="20"/>
@@ -10925,10 +11699,10 @@
     <w:abstractNumId w:val="19"/>
   </w:num>
   <w:num w:numId="23">
-    <w:abstractNumId w:val="25"/>
+    <w:abstractNumId w:val="27"/>
   </w:num>
   <w:num w:numId="24">
-    <w:abstractNumId w:val="27"/>
+    <w:abstractNumId w:val="29"/>
   </w:num>
   <w:num w:numId="25">
     <w:abstractNumId w:val="16"/>
@@ -10947,6 +11721,12 @@
   </w:num>
   <w:num w:numId="30">
     <w:abstractNumId w:val="3"/>
+  </w:num>
+  <w:num w:numId="31">
+    <w:abstractNumId w:val="24"/>
+  </w:num>
+  <w:num w:numId="32">
+    <w:abstractNumId w:val="22"/>
   </w:num>
 </w:numbering>
 </file>
@@ -11716,6 +12496,32 @@
       <w:szCs w:val="18"/>
     </w:rPr>
   </w:style>
+  <w:style w:type="paragraph" w:styleId="NormalWeb">
+    <w:name w:val="Normal (Web)"/>
+    <w:basedOn w:val="Normal"/>
+    <w:uiPriority w:val="99"/>
+    <w:unhideWhenUsed/>
+    <w:rsid w:val="003F29F3"/>
+    <w:pPr>
+      <w:spacing w:before="100" w:beforeAutospacing="1" w:after="100" w:afterAutospacing="1" w:line="240" w:lineRule="auto"/>
+    </w:pPr>
+    <w:rPr>
+      <w:rFonts w:ascii="Times New Roman" w:eastAsia="Times New Roman" w:hAnsi="Times New Roman" w:cs="Times New Roman"/>
+      <w:sz w:val="24"/>
+      <w:szCs w:val="24"/>
+    </w:rPr>
+  </w:style>
+  <w:style w:type="character" w:styleId="Forte">
+    <w:name w:val="Strong"/>
+    <w:basedOn w:val="Fontepargpadro"/>
+    <w:uiPriority w:val="22"/>
+    <w:qFormat/>
+    <w:rsid w:val="00B37F93"/>
+    <w:rPr>
+      <w:b/>
+      <w:bCs/>
+    </w:rPr>
+  </w:style>
 </w:styles>
 </file>
 
@@ -12134,7 +12940,7 @@
     </b:Author>
     <b:Title>Sistema de banco de dados</b:Title>
     <b:Year>2016</b:Year>
-    <b:RefOrder>4</b:RefOrder>
+    <b:RefOrder>5</b:RefOrder>
   </b:Source>
   <b:Source>
     <b:Tag>MySQLGuiadoProgramador</b:Tag>
@@ -12153,7 +12959,7 @@
     <b:Title>MySQL Guia do Programador</b:Title>
     <b:Year>2007</b:Year>
     <b:Publisher>Editora Novatec</b:Publisher>
-    <b:RefOrder>5</b:RefOrder>
+    <b:RefOrder>6</b:RefOrder>
   </b:Source>
   <b:Source>
     <b:Tag>Max12</b:Tag>
@@ -12179,7 +12985,7 @@
     <b:MonthAccessed>Março</b:MonthAccessed>
     <b:DayAccessed>16</b:DayAccessed>
     <b:URL>https://plataforma.bvirtual.com.br/Acervo/Publicacao/3019</b:URL>
-    <b:RefOrder>13</b:RefOrder>
+    <b:RefOrder>16</b:RefOrder>
   </b:Source>
   <b:Source>
     <b:Tag>Oqu20</b:Tag>
@@ -12191,7 +12997,7 @@
     <b:Month>Março</b:Month>
     <b:Day>16</b:Day>
     <b:URL>https://www.sebrae.com.br/sites/PortalSebrae/ufs/ac/artigos/o-que-e-uma-startup,17213517aa47a610VgnVCM1000004c00210aRCRD</b:URL>
-    <b:RefOrder>6</b:RefOrder>
+    <b:RefOrder>7</b:RefOrder>
   </b:Source>
   <b:Source>
     <b:Tag>MOT20</b:Tag>
@@ -12213,7 +13019,7 @@
     <b:Month>Março</b:Month>
     <b:Day>16</b:Day>
     <b:URL>https://administradores.com.br/artigos/canvas-o-que-e-e-para-que-serve</b:URL>
-    <b:RefOrder>7</b:RefOrder>
+    <b:RefOrder>8</b:RefOrder>
   </b:Source>
   <b:Source>
     <b:Tag>Ele20</b:Tag>
@@ -12235,7 +13041,7 @@
     <b:Month>06</b:Month>
     <b:Day>09</b:Day>
     <b:URL>https://administradores.com.br/artigos/processos-de-engenharia-de-software</b:URL>
-    <b:RefOrder>8</b:RefOrder>
+    <b:RefOrder>9</b:RefOrder>
   </b:Source>
   <b:Source>
     <b:Tag>Jef20</b:Tag>
@@ -12257,7 +13063,7 @@
     <b:Month>06</b:Month>
     <b:Day>09</b:Day>
     <b:URL>https://github.com/JefersonTS/TCC-Projeto-PDV</b:URL>
-    <b:RefOrder>9</b:RefOrder>
+    <b:RefOrder>10</b:RefOrder>
   </b:Source>
   <b:Source>
     <b:Tag>LUC20</b:Tag>
@@ -12278,7 +13084,7 @@
     <b:Month>06</b:Month>
     <b:Day>09</b:Day>
     <b:URL>https://www.lucidchart.com/pages/pt/o-que-e-bpmn</b:URL>
-    <b:RefOrder>10</b:RefOrder>
+    <b:RefOrder>11</b:RefOrder>
   </b:Source>
   <b:Source>
     <b:Tag>DEV20</b:Tag>
@@ -12295,7 +13101,7 @@
     <b:Month>06</b:Month>
     <b:Day>09</b:Day>
     <b:URL>https://www.devmedia.com.br/o-que-e-uml-e-diagramas-de-caso-de-uso-introducao-pratica-a-uml/23408</b:URL>
-    <b:RefOrder>11</b:RefOrder>
+    <b:RefOrder>12</b:RefOrder>
   </b:Source>
   <b:Source>
     <b:Tag>DEV201</b:Tag>
@@ -12316,13 +13122,79 @@
     <b:Month>06</b:Month>
     <b:Day>10</b:Day>
     <b:URL>https://www.devmedia.com.br/orientacoes-basicas-na-elaboracao-de-um-diagrama-de-classes/37224</b:URL>
-    <b:RefOrder>12</b:RefOrder>
+    <b:RefOrder>13</b:RefOrder>
+  </b:Source>
+  <b:Source>
+    <b:Tag>RED20</b:Tag>
+    <b:SourceType>InternetSite</b:SourceType>
+    <b:Guid>{D506F6D0-9D1A-48B1-9B59-7BD3006017F5}</b:Guid>
+    <b:Author>
+      <b:Author>
+        <b:NameList>
+          <b:Person>
+            <b:Last>OFICINA</b:Last>
+            <b:First>REDAÇÃO</b:First>
+          </b:Person>
+        </b:NameList>
+      </b:Author>
+    </b:Author>
+    <b:Title>O que é o NetBeans?</b:Title>
+    <b:InternetSiteTitle>Oficina de Net</b:InternetSiteTitle>
+    <b:Year>2020</b:Year>
+    <b:Month>06</b:Month>
+    <b:Day>29</b:Day>
+    <b:URL>https://www.oficinadanet.com.br/artigo/1061/o_que_e_o_netbeans</b:URL>
+    <b:RefOrder>4</b:RefOrder>
+  </b:Source>
+  <b:Source>
+    <b:Tag>Jos20</b:Tag>
+    <b:SourceType>InternetSite</b:SourceType>
+    <b:Guid>{C21FF635-7E14-4E91-A0D4-93AA59C0CF32}</b:Guid>
+    <b:Author>
+      <b:Author>
+        <b:NameList>
+          <b:Person>
+            <b:Last>Macoratti</b:Last>
+            <b:First>José</b:First>
+            <b:Middle>Carlos</b:Middle>
+          </b:Person>
+        </b:NameList>
+      </b:Author>
+    </b:Author>
+    <b:Title>Padrões de Projeto : O modelo MVC - Model View Controller</b:Title>
+    <b:InternetSiteTitle>Marcoratti.net</b:InternetSiteTitle>
+    <b:Year>2020</b:Year>
+    <b:Month>06</b:Month>
+    <b:Day>29</b:Day>
+    <b:URL>http://www.macoratti.net/vbn_mvc.htm</b:URL>
+    <b:RefOrder>14</b:RefOrder>
+  </b:Source>
+  <b:Source>
+    <b:Tag>Thi20</b:Tag>
+    <b:SourceType>InternetSite</b:SourceType>
+    <b:Guid>{3A29A5DA-2598-4453-8398-B6558BDA8317}</b:Guid>
+    <b:Author>
+      <b:Author>
+        <b:NameList>
+          <b:Person>
+            <b:Last>Thiago</b:Last>
+          </b:Person>
+        </b:NameList>
+      </b:Author>
+    </b:Author>
+    <b:Title>Aprendendo Java com JDBC</b:Title>
+    <b:InternetSiteTitle>DEVMEDIA</b:InternetSiteTitle>
+    <b:Year>2020</b:Year>
+    <b:Month>06</b:Month>
+    <b:Day>29</b:Day>
+    <b:URL>https://www.devmedia.com.br/aprendendo-java-com-jdbc/29116</b:URL>
+    <b:RefOrder>15</b:RefOrder>
   </b:Source>
 </b:Sources>
 </file>
 
 <file path=customXml/itemProps1.xml><?xml version="1.0" encoding="utf-8"?>
-<ds:datastoreItem xmlns:ds="http://schemas.openxmlformats.org/officeDocument/2006/customXml" ds:itemID="{A491B820-6A8E-4ADF-9115-033806D3C6EE}">
+<ds:datastoreItem xmlns:ds="http://schemas.openxmlformats.org/officeDocument/2006/customXml" ds:itemID="{6CD2009D-7808-4265-96F8-1BC670EA1CD1}">
   <ds:schemaRefs>
     <ds:schemaRef ds:uri="http://schemas.openxmlformats.org/officeDocument/2006/bibliography"/>
   </ds:schemaRefs>

</xml_diff>